<commit_message>
LCG Actualización V2 Protocolo de entrega
</commit_message>
<xml_diff>
--- a/Sprints/2/Protocolo de entrega.docx
+++ b/Sprints/2/Protocolo de entrega.docx
@@ -10,7 +10,6 @@
           <w:bCs/>
           <w:sz w:val="32"/>
           <w:szCs w:val="32"/>
-          <w:lang w:val="fr-FR"/>
         </w:rPr>
       </w:pPr>
       <w:r>
@@ -19,7 +18,6 @@
           <w:bCs/>
           <w:sz w:val="32"/>
           <w:szCs w:val="32"/>
-          <w:lang w:val="fr-FR"/>
         </w:rPr>
         <w:t>Protocolo de entrega</w:t>
       </w:r>
@@ -29,7 +27,6 @@
           <w:bCs/>
           <w:sz w:val="32"/>
           <w:szCs w:val="32"/>
-          <w:lang w:val="fr-FR"/>
         </w:rPr>
         <w:t xml:space="preserve"> – Sprint </w:t>
       </w:r>
@@ -39,7 +36,6 @@
           <w:bCs/>
           <w:sz w:val="32"/>
           <w:szCs w:val="32"/>
-          <w:lang w:val="fr-FR"/>
         </w:rPr>
         <w:t>2</w:t>
       </w:r>
@@ -52,7 +48,6 @@
           <w:bCs/>
           <w:sz w:val="32"/>
           <w:szCs w:val="32"/>
-          <w:lang w:val="fr-FR"/>
         </w:rPr>
       </w:pPr>
       <w:r>
@@ -61,7 +56,6 @@
           <w:bCs/>
           <w:sz w:val="32"/>
           <w:szCs w:val="32"/>
-          <w:lang w:val="fr-FR"/>
         </w:rPr>
         <w:t>TEC Dev’s Solutions</w:t>
       </w:r>
@@ -343,15 +337,56 @@
     </w:p>
     <w:p>
       <w:pPr>
-        <w:rPr>
-          <w:lang w:val="es-ES"/>
-        </w:rPr>
-      </w:pPr>
-    </w:p>
-    <w:p>
-      <w:pPr>
         <w:jc w:val="center"/>
         <w:rPr>
+          <w:lang w:val="es-ES"/>
+        </w:rPr>
+      </w:pPr>
+      <w:r>
+        <w:rPr>
+          <w:noProof/>
+        </w:rPr>
+        <w:drawing>
+          <wp:inline distT="0" distB="0" distL="0" distR="0" wp14:anchorId="46CD52A6" wp14:editId="20317693">
+            <wp:extent cx="2990850" cy="3767600"/>
+            <wp:effectExtent l="0" t="0" r="0" b="4445"/>
+            <wp:docPr id="5" name="Imagen 5" descr="Interfaz de usuario gráfica, Texto, Aplicación, Correo electrónico&#10;&#10;Descripción generada automáticamente"/>
+            <wp:cNvGraphicFramePr>
+              <a:graphicFrameLocks xmlns:a="http://schemas.openxmlformats.org/drawingml/2006/main" noChangeAspect="1"/>
+            </wp:cNvGraphicFramePr>
+            <a:graphic xmlns:a="http://schemas.openxmlformats.org/drawingml/2006/main">
+              <a:graphicData uri="http://schemas.openxmlformats.org/drawingml/2006/picture">
+                <pic:pic xmlns:pic="http://schemas.openxmlformats.org/drawingml/2006/picture">
+                  <pic:nvPicPr>
+                    <pic:cNvPr id="5" name="Imagen 5" descr="Interfaz de usuario gráfica, Texto, Aplicación, Correo electrónico&#10;&#10;Descripción generada automáticamente"/>
+                    <pic:cNvPicPr/>
+                  </pic:nvPicPr>
+                  <pic:blipFill>
+                    <a:blip r:embed="rId13"/>
+                    <a:stretch>
+                      <a:fillRect/>
+                    </a:stretch>
+                  </pic:blipFill>
+                  <pic:spPr>
+                    <a:xfrm>
+                      <a:off x="0" y="0"/>
+                      <a:ext cx="2998214" cy="3776876"/>
+                    </a:xfrm>
+                    <a:prstGeom prst="rect">
+                      <a:avLst/>
+                    </a:prstGeom>
+                  </pic:spPr>
+                </pic:pic>
+              </a:graphicData>
+            </a:graphic>
+          </wp:inline>
+        </w:drawing>
+      </w:r>
+    </w:p>
+    <w:p>
+      <w:pPr>
+        <w:jc w:val="center"/>
+        <w:rPr>
           <w:i/>
           <w:iCs/>
           <w:sz w:val="20"/>
@@ -391,6 +426,47 @@
           <w:szCs w:val="20"/>
         </w:rPr>
       </w:pPr>
+      <w:r>
+        <w:rPr>
+          <w:noProof/>
+        </w:rPr>
+        <w:lastRenderedPageBreak/>
+        <w:drawing>
+          <wp:inline distT="0" distB="0" distL="0" distR="0" wp14:anchorId="5D14E1BC" wp14:editId="6A1FB27D">
+            <wp:extent cx="5612130" cy="3246755"/>
+            <wp:effectExtent l="0" t="0" r="7620" b="0"/>
+            <wp:docPr id="6" name="Imagen 6" descr="Interfaz de usuario gráfica, Texto, Aplicación, Correo electrónico&#10;&#10;Descripción generada automáticamente"/>
+            <wp:cNvGraphicFramePr>
+              <a:graphicFrameLocks xmlns:a="http://schemas.openxmlformats.org/drawingml/2006/main" noChangeAspect="1"/>
+            </wp:cNvGraphicFramePr>
+            <a:graphic xmlns:a="http://schemas.openxmlformats.org/drawingml/2006/main">
+              <a:graphicData uri="http://schemas.openxmlformats.org/drawingml/2006/picture">
+                <pic:pic xmlns:pic="http://schemas.openxmlformats.org/drawingml/2006/picture">
+                  <pic:nvPicPr>
+                    <pic:cNvPr id="6" name="Imagen 6" descr="Interfaz de usuario gráfica, Texto, Aplicación, Correo electrónico&#10;&#10;Descripción generada automáticamente"/>
+                    <pic:cNvPicPr/>
+                  </pic:nvPicPr>
+                  <pic:blipFill>
+                    <a:blip r:embed="rId14"/>
+                    <a:stretch>
+                      <a:fillRect/>
+                    </a:stretch>
+                  </pic:blipFill>
+                  <pic:spPr>
+                    <a:xfrm>
+                      <a:off x="0" y="0"/>
+                      <a:ext cx="5612130" cy="3246755"/>
+                    </a:xfrm>
+                    <a:prstGeom prst="rect">
+                      <a:avLst/>
+                    </a:prstGeom>
+                  </pic:spPr>
+                </pic:pic>
+              </a:graphicData>
+            </a:graphic>
+          </wp:inline>
+        </w:drawing>
+      </w:r>
     </w:p>
     <w:p>
       <w:pPr>
@@ -400,16 +476,14 @@
           <w:iCs/>
           <w:sz w:val="20"/>
           <w:szCs w:val="20"/>
-          <w:lang w:val="en-US"/>
-        </w:rPr>
-      </w:pPr>
-      <w:r>
-        <w:rPr>
-          <w:i/>
-          <w:iCs/>
-          <w:sz w:val="20"/>
-          <w:szCs w:val="20"/>
-          <w:lang w:val="en-US"/>
+        </w:rPr>
+      </w:pPr>
+      <w:r>
+        <w:rPr>
+          <w:i/>
+          <w:iCs/>
+          <w:sz w:val="20"/>
+          <w:szCs w:val="20"/>
         </w:rPr>
         <w:t xml:space="preserve">Imagen 2. </w:t>
       </w:r>
@@ -419,7 +493,6 @@
           <w:iCs/>
           <w:sz w:val="20"/>
           <w:szCs w:val="20"/>
-          <w:lang w:val="en-US"/>
         </w:rPr>
         <w:t>Branch development</w:t>
       </w:r>
@@ -432,14 +505,12 @@
           <w:bCs/>
           <w:sz w:val="24"/>
           <w:szCs w:val="24"/>
-          <w:lang w:val="en-US"/>
-        </w:rPr>
-      </w:pPr>
-      <w:r>
-        <w:rPr>
-          <w:b/>
-          <w:bCs/>
-          <w:lang w:val="en-US"/>
+        </w:rPr>
+      </w:pPr>
+      <w:r>
+        <w:rPr>
+          <w:b/>
+          <w:bCs/>
         </w:rPr>
         <w:t>________________________________________________________________________________</w:t>
       </w:r>
@@ -495,39 +566,9 @@
         <w:rPr>
           <w:lang w:val="es-ES"/>
         </w:rPr>
-        <w:t>Se realiza seguimiento diario o conforme a lo avanzado en e</w:t>
-      </w:r>
-      <w:r>
-        <w:rPr>
-          <w:lang w:val="es-ES"/>
-        </w:rPr>
-        <w:t xml:space="preserve">l desarrollo del </w:t>
-      </w:r>
-      <w:r>
-        <w:rPr>
-          <w:lang w:val="es-ES"/>
-        </w:rPr>
-        <w:t>sprint del proyecto,</w:t>
-      </w:r>
-      <w:r>
-        <w:rPr>
-          <w:lang w:val="es-ES"/>
-        </w:rPr>
-        <w:t xml:space="preserve"> el cual queda registrado </w:t>
-      </w:r>
-      <w:r>
-        <w:rPr>
-          <w:lang w:val="es-ES"/>
-        </w:rPr>
-        <w:t>en</w:t>
-      </w:r>
-      <w:r>
-        <w:rPr>
-          <w:lang w:val="es-ES"/>
-        </w:rPr>
-        <w:t xml:space="preserve"> </w:t>
-      </w:r>
-      <w:hyperlink r:id="rId13" w:history="1">
+        <w:t xml:space="preserve">Se realiza seguimiento diario o conforme a lo avanzado en el desarrollo del sprint del proyecto, el cual queda registrado en </w:t>
+      </w:r>
+      <w:hyperlink r:id="rId15" w:history="1">
         <w:r>
           <w:rPr>
             <w:rStyle w:val="Hipervnculo"/>
@@ -539,19 +580,52 @@
     </w:p>
     <w:p>
       <w:pPr>
+        <w:jc w:val="center"/>
         <w:rPr>
           <w:rStyle w:val="Hipervnculo"/>
           <w:lang w:val="es-ES"/>
         </w:rPr>
       </w:pPr>
-    </w:p>
-    <w:p>
-      <w:pPr>
-        <w:rPr>
-          <w:rStyle w:val="Hipervnculo"/>
-          <w:lang w:val="es-ES"/>
-        </w:rPr>
-      </w:pPr>
+      <w:r>
+        <w:rPr>
+          <w:noProof/>
+        </w:rPr>
+        <w:drawing>
+          <wp:inline distT="0" distB="0" distL="0" distR="0" wp14:anchorId="1C0148EE" wp14:editId="6379BDEB">
+            <wp:extent cx="4953000" cy="3109776"/>
+            <wp:effectExtent l="0" t="0" r="0" b="0"/>
+            <wp:docPr id="4" name="Imagen 4" descr="Interfaz de usuario gráfica, Aplicación&#10;&#10;Descripción generada automáticamente"/>
+            <wp:cNvGraphicFramePr>
+              <a:graphicFrameLocks xmlns:a="http://schemas.openxmlformats.org/drawingml/2006/main" noChangeAspect="1"/>
+            </wp:cNvGraphicFramePr>
+            <a:graphic xmlns:a="http://schemas.openxmlformats.org/drawingml/2006/main">
+              <a:graphicData uri="http://schemas.openxmlformats.org/drawingml/2006/picture">
+                <pic:pic xmlns:pic="http://schemas.openxmlformats.org/drawingml/2006/picture">
+                  <pic:nvPicPr>
+                    <pic:cNvPr id="4" name="Imagen 4" descr="Interfaz de usuario gráfica, Aplicación&#10;&#10;Descripción generada automáticamente"/>
+                    <pic:cNvPicPr/>
+                  </pic:nvPicPr>
+                  <pic:blipFill>
+                    <a:blip r:embed="rId16"/>
+                    <a:stretch>
+                      <a:fillRect/>
+                    </a:stretch>
+                  </pic:blipFill>
+                  <pic:spPr>
+                    <a:xfrm>
+                      <a:off x="0" y="0"/>
+                      <a:ext cx="4960411" cy="3114429"/>
+                    </a:xfrm>
+                    <a:prstGeom prst="rect">
+                      <a:avLst/>
+                    </a:prstGeom>
+                  </pic:spPr>
+                </pic:pic>
+              </a:graphicData>
+            </a:graphic>
+          </wp:inline>
+        </w:drawing>
+      </w:r>
     </w:p>
     <w:p>
       <w:pPr>
@@ -616,6 +690,7 @@
         <w:rPr>
           <w:lang w:val="es-ES"/>
         </w:rPr>
+        <w:lastRenderedPageBreak/>
         <w:t>E</w:t>
       </w:r>
       <w:r>
@@ -704,104 +779,374 @@
           <w:noProof/>
         </w:rPr>
       </w:pPr>
-    </w:p>
-    <w:p>
-      <w:pPr>
-        <w:jc w:val="both"/>
+      <w:r>
+        <w:rPr>
+          <w:b/>
+          <w:bCs/>
+          <w:lang w:val="es-ES"/>
+        </w:rPr>
+        <w:t>_______________________________________________________________________________</w:t>
+      </w:r>
+    </w:p>
+    <w:p>
+      <w:pPr>
+        <w:rPr>
+          <w:b/>
+          <w:bCs/>
+          <w:lang w:val="es-ES"/>
+        </w:rPr>
+      </w:pPr>
+      <w:r>
+        <w:rPr>
+          <w:b/>
+          <w:bCs/>
+          <w:lang w:val="es-ES"/>
+        </w:rPr>
+        <w:t>Descripción del proceso</w:t>
+      </w:r>
+    </w:p>
+    <w:p>
+      <w:pPr>
+        <w:jc w:val="both"/>
+        <w:rPr>
+          <w:lang w:val="es-ES"/>
+        </w:rPr>
+      </w:pPr>
+      <w:r>
+        <w:rPr>
+          <w:lang w:val="es-ES"/>
+        </w:rPr>
+        <w:t>Se crearon XXXXXX interfaces</w:t>
+      </w:r>
+    </w:p>
+    <w:p>
+      <w:pPr>
+        <w:jc w:val="both"/>
+        <w:rPr>
+          <w:b/>
+          <w:bCs/>
+          <w:i/>
+          <w:iCs/>
+          <w:lang w:val="es-ES"/>
+        </w:rPr>
+      </w:pPr>
+      <w:r>
+        <w:rPr>
+          <w:b/>
+          <w:bCs/>
+          <w:i/>
+          <w:iCs/>
+          <w:lang w:val="es-ES"/>
+        </w:rPr>
+        <w:t>HU_005</w:t>
+      </w:r>
+    </w:p>
+    <w:p>
+      <w:pPr>
+        <w:jc w:val="center"/>
+        <w:rPr>
+          <w:i/>
+          <w:iCs/>
+          <w:sz w:val="20"/>
+          <w:szCs w:val="20"/>
+          <w:lang w:val="es-ES"/>
+        </w:rPr>
+      </w:pPr>
+      <w:r>
+        <w:rPr>
+          <w:i/>
+          <w:iCs/>
+          <w:sz w:val="20"/>
+          <w:szCs w:val="20"/>
+          <w:lang w:val="es-ES"/>
+        </w:rPr>
+        <w:t xml:space="preserve">Imagen </w:t>
+      </w:r>
+      <w:r>
+        <w:rPr>
+          <w:i/>
+          <w:iCs/>
+          <w:sz w:val="20"/>
+          <w:szCs w:val="20"/>
+          <w:lang w:val="es-ES"/>
+        </w:rPr>
+        <w:t>4</w:t>
+      </w:r>
+      <w:r>
+        <w:rPr>
+          <w:i/>
+          <w:iCs/>
+          <w:sz w:val="20"/>
+          <w:szCs w:val="20"/>
+          <w:lang w:val="es-ES"/>
+        </w:rPr>
+        <w:t xml:space="preserve">. </w:t>
+      </w:r>
+      <w:r>
+        <w:rPr>
+          <w:i/>
+          <w:iCs/>
+          <w:sz w:val="20"/>
+          <w:szCs w:val="20"/>
+          <w:lang w:val="es-ES"/>
+        </w:rPr>
+        <w:t>Interface Login</w:t>
+      </w:r>
+    </w:p>
+    <w:p>
+      <w:pPr>
+        <w:jc w:val="both"/>
+        <w:rPr>
+          <w:lang w:val="es-ES"/>
+        </w:rPr>
+      </w:pPr>
+      <w:r>
+        <w:rPr>
+          <w:lang w:val="es-ES"/>
+        </w:rPr>
+        <w:t>También se creó una interfaz para la creación de una nueva cuenta</w:t>
+      </w:r>
+    </w:p>
+    <w:p>
+      <w:pPr>
+        <w:jc w:val="center"/>
+        <w:rPr>
+          <w:i/>
+          <w:iCs/>
+          <w:sz w:val="20"/>
+          <w:szCs w:val="20"/>
+          <w:lang w:val="es-ES"/>
+        </w:rPr>
+      </w:pPr>
+      <w:r>
         <w:rPr>
           <w:noProof/>
         </w:rPr>
-      </w:pPr>
-    </w:p>
-    <w:p>
-      <w:pPr>
-        <w:jc w:val="both"/>
-        <w:rPr>
-          <w:b/>
-          <w:bCs/>
-          <w:sz w:val="24"/>
-          <w:szCs w:val="24"/>
-          <w:lang w:val="es-ES"/>
-        </w:rPr>
-      </w:pPr>
-      <w:r>
-        <w:rPr>
-          <w:b/>
-          <w:bCs/>
-          <w:lang w:val="es-ES"/>
+        <w:drawing>
+          <wp:inline distT="0" distB="0" distL="0" distR="0" wp14:anchorId="685374CB" wp14:editId="2C0D476C">
+            <wp:extent cx="5612130" cy="2608580"/>
+            <wp:effectExtent l="0" t="0" r="7620" b="1270"/>
+            <wp:docPr id="7" name="Imagen 7" descr="Interfaz de usuario gráfica, Aplicación&#10;&#10;Descripción generada automáticamente"/>
+            <wp:cNvGraphicFramePr>
+              <a:graphicFrameLocks xmlns:a="http://schemas.openxmlformats.org/drawingml/2006/main" noChangeAspect="1"/>
+            </wp:cNvGraphicFramePr>
+            <a:graphic xmlns:a="http://schemas.openxmlformats.org/drawingml/2006/main">
+              <a:graphicData uri="http://schemas.openxmlformats.org/drawingml/2006/picture">
+                <pic:pic xmlns:pic="http://schemas.openxmlformats.org/drawingml/2006/picture">
+                  <pic:nvPicPr>
+                    <pic:cNvPr id="7" name="Imagen 7" descr="Interfaz de usuario gráfica, Aplicación&#10;&#10;Descripción generada automáticamente"/>
+                    <pic:cNvPicPr/>
+                  </pic:nvPicPr>
+                  <pic:blipFill>
+                    <a:blip r:embed="rId17"/>
+                    <a:stretch>
+                      <a:fillRect/>
+                    </a:stretch>
+                  </pic:blipFill>
+                  <pic:spPr>
+                    <a:xfrm>
+                      <a:off x="0" y="0"/>
+                      <a:ext cx="5612130" cy="2608580"/>
+                    </a:xfrm>
+                    <a:prstGeom prst="rect">
+                      <a:avLst/>
+                    </a:prstGeom>
+                  </pic:spPr>
+                </pic:pic>
+              </a:graphicData>
+            </a:graphic>
+          </wp:inline>
+        </w:drawing>
+      </w:r>
+    </w:p>
+    <w:p>
+      <w:pPr>
+        <w:jc w:val="center"/>
+        <w:rPr>
+          <w:i/>
+          <w:iCs/>
+          <w:sz w:val="20"/>
+          <w:szCs w:val="20"/>
+          <w:lang w:val="es-ES"/>
+        </w:rPr>
+      </w:pPr>
+      <w:r>
+        <w:rPr>
+          <w:i/>
+          <w:iCs/>
+          <w:sz w:val="20"/>
+          <w:szCs w:val="20"/>
+          <w:lang w:val="es-ES"/>
+        </w:rPr>
+        <w:t xml:space="preserve">Imagen </w:t>
+      </w:r>
+      <w:r>
+        <w:rPr>
+          <w:i/>
+          <w:iCs/>
+          <w:sz w:val="20"/>
+          <w:szCs w:val="20"/>
+          <w:lang w:val="es-ES"/>
+        </w:rPr>
+        <w:t>4</w:t>
+      </w:r>
+      <w:r>
+        <w:rPr>
+          <w:i/>
+          <w:iCs/>
+          <w:sz w:val="20"/>
+          <w:szCs w:val="20"/>
+          <w:lang w:val="es-ES"/>
+        </w:rPr>
+        <w:t xml:space="preserve">. </w:t>
+      </w:r>
+      <w:r>
+        <w:rPr>
+          <w:i/>
+          <w:iCs/>
+          <w:sz w:val="20"/>
+          <w:szCs w:val="20"/>
+          <w:lang w:val="es-ES"/>
+        </w:rPr>
+        <w:t>Interface Login</w:t>
+      </w:r>
+    </w:p>
+    <w:p>
+      <w:pPr>
+        <w:jc w:val="both"/>
+        <w:rPr>
+          <w:b/>
+          <w:bCs/>
+          <w:i/>
+          <w:iCs/>
+          <w:lang w:val="de-DE"/>
+        </w:rPr>
+      </w:pPr>
+      <w:r>
+        <w:rPr>
+          <w:b/>
+          <w:bCs/>
+          <w:i/>
+          <w:iCs/>
+          <w:lang w:val="de-DE"/>
+        </w:rPr>
+        <w:t>HU_00</w:t>
+      </w:r>
+      <w:r>
+        <w:rPr>
+          <w:b/>
+          <w:bCs/>
+          <w:i/>
+          <w:iCs/>
+          <w:lang w:val="de-DE"/>
+        </w:rPr>
+        <w:t>6</w:t>
+      </w:r>
+    </w:p>
+    <w:p>
+      <w:pPr>
+        <w:jc w:val="both"/>
+        <w:rPr>
+          <w:b/>
+          <w:bCs/>
+          <w:i/>
+          <w:iCs/>
+          <w:lang w:val="de-DE"/>
+        </w:rPr>
+      </w:pPr>
+      <w:r>
+        <w:rPr>
+          <w:noProof/>
+        </w:rPr>
+        <w:drawing>
+          <wp:inline distT="0" distB="0" distL="0" distR="0" wp14:anchorId="49B22023" wp14:editId="147EC164">
+            <wp:extent cx="5612130" cy="2342515"/>
+            <wp:effectExtent l="0" t="0" r="7620" b="635"/>
+            <wp:docPr id="12" name="Imagen 12" descr="Interfaz de usuario gráfica, Aplicación, Correo electrónico, Sitio web&#10;&#10;Descripción generada automáticamente"/>
+            <wp:cNvGraphicFramePr>
+              <a:graphicFrameLocks xmlns:a="http://schemas.openxmlformats.org/drawingml/2006/main" noChangeAspect="1"/>
+            </wp:cNvGraphicFramePr>
+            <a:graphic xmlns:a="http://schemas.openxmlformats.org/drawingml/2006/main">
+              <a:graphicData uri="http://schemas.openxmlformats.org/drawingml/2006/picture">
+                <pic:pic xmlns:pic="http://schemas.openxmlformats.org/drawingml/2006/picture">
+                  <pic:nvPicPr>
+                    <pic:cNvPr id="12" name="Imagen 12" descr="Interfaz de usuario gráfica, Aplicación, Correo electrónico, Sitio web&#10;&#10;Descripción generada automáticamente"/>
+                    <pic:cNvPicPr/>
+                  </pic:nvPicPr>
+                  <pic:blipFill>
+                    <a:blip r:embed="rId18"/>
+                    <a:stretch>
+                      <a:fillRect/>
+                    </a:stretch>
+                  </pic:blipFill>
+                  <pic:spPr>
+                    <a:xfrm>
+                      <a:off x="0" y="0"/>
+                      <a:ext cx="5612130" cy="2342515"/>
+                    </a:xfrm>
+                    <a:prstGeom prst="rect">
+                      <a:avLst/>
+                    </a:prstGeom>
+                  </pic:spPr>
+                </pic:pic>
+              </a:graphicData>
+            </a:graphic>
+          </wp:inline>
+        </w:drawing>
+      </w:r>
+    </w:p>
+    <w:p>
+      <w:pPr>
+        <w:jc w:val="both"/>
+        <w:rPr>
+          <w:b/>
+          <w:bCs/>
+          <w:i/>
+          <w:iCs/>
+          <w:lang w:val="de-DE"/>
+        </w:rPr>
+      </w:pPr>
+      <w:r>
+        <w:rPr>
+          <w:noProof/>
         </w:rPr>
         <w:lastRenderedPageBreak/>
-        <w:t>________________________________________________________________________________</w:t>
-      </w:r>
-    </w:p>
-    <w:p>
-      <w:pPr>
-        <w:rPr>
-          <w:b/>
-          <w:bCs/>
-          <w:lang w:val="es-ES"/>
-        </w:rPr>
-      </w:pPr>
-      <w:r>
-        <w:rPr>
-          <w:b/>
-          <w:bCs/>
-          <w:lang w:val="es-ES"/>
-        </w:rPr>
-        <w:t>Descripción del proceso</w:t>
-      </w:r>
-    </w:p>
-    <w:p>
-      <w:pPr>
-        <w:jc w:val="both"/>
-        <w:rPr>
-          <w:lang w:val="es-ES"/>
-        </w:rPr>
-      </w:pPr>
-      <w:r>
-        <w:rPr>
-          <w:lang w:val="es-ES"/>
-        </w:rPr>
-        <w:t>Se crearon XXXXXX interfaces</w:t>
-      </w:r>
-    </w:p>
-    <w:p>
-      <w:pPr>
-        <w:pStyle w:val="Prrafodelista"/>
-        <w:numPr>
-          <w:ilvl w:val="0"/>
-          <w:numId w:val="2"/>
-        </w:numPr>
-        <w:jc w:val="both"/>
-        <w:rPr>
-          <w:b/>
-          <w:bCs/>
-          <w:i/>
-          <w:iCs/>
-        </w:rPr>
-      </w:pPr>
-      <w:r>
-        <w:rPr>
-          <w:b/>
-          <w:bCs/>
-          <w:i/>
-          <w:iCs/>
-        </w:rPr>
-        <w:t>Login</w:t>
-      </w:r>
-    </w:p>
-    <w:p>
-      <w:pPr>
-        <w:jc w:val="both"/>
-      </w:pPr>
-      <w:r>
-        <w:t>Jjhshdgdgdhdhd</w:t>
-      </w:r>
-    </w:p>
-    <w:p>
-      <w:pPr>
-        <w:jc w:val="both"/>
-      </w:pPr>
+        <w:drawing>
+          <wp:inline distT="0" distB="0" distL="0" distR="0" wp14:anchorId="7F69CFCD" wp14:editId="030CCDA4">
+            <wp:extent cx="5612130" cy="2585720"/>
+            <wp:effectExtent l="0" t="0" r="7620" b="5080"/>
+            <wp:docPr id="11" name="Imagen 11" descr="Interfaz de usuario gráfica, Aplicación&#10;&#10;Descripción generada automáticamente"/>
+            <wp:cNvGraphicFramePr>
+              <a:graphicFrameLocks xmlns:a="http://schemas.openxmlformats.org/drawingml/2006/main" noChangeAspect="1"/>
+            </wp:cNvGraphicFramePr>
+            <a:graphic xmlns:a="http://schemas.openxmlformats.org/drawingml/2006/main">
+              <a:graphicData uri="http://schemas.openxmlformats.org/drawingml/2006/picture">
+                <pic:pic xmlns:pic="http://schemas.openxmlformats.org/drawingml/2006/picture">
+                  <pic:nvPicPr>
+                    <pic:cNvPr id="11" name="Imagen 11" descr="Interfaz de usuario gráfica, Aplicación&#10;&#10;Descripción generada automáticamente"/>
+                    <pic:cNvPicPr/>
+                  </pic:nvPicPr>
+                  <pic:blipFill>
+                    <a:blip r:embed="rId19"/>
+                    <a:stretch>
+                      <a:fillRect/>
+                    </a:stretch>
+                  </pic:blipFill>
+                  <pic:spPr>
+                    <a:xfrm>
+                      <a:off x="0" y="0"/>
+                      <a:ext cx="5612130" cy="2585720"/>
+                    </a:xfrm>
+                    <a:prstGeom prst="rect">
+                      <a:avLst/>
+                    </a:prstGeom>
+                  </pic:spPr>
+                </pic:pic>
+              </a:graphicData>
+            </a:graphic>
+          </wp:inline>
+        </w:drawing>
+      </w:r>
     </w:p>
     <w:p>
       <w:pPr>
@@ -844,60 +1189,55 @@
         </w:rPr>
         <w:t xml:space="preserve">. </w:t>
       </w:r>
-      <w:proofErr w:type="gramStart"/>
-      <w:r>
-        <w:rPr>
-          <w:i/>
-          <w:iCs/>
-          <w:sz w:val="20"/>
-          <w:szCs w:val="20"/>
-          <w:lang w:val="es-ES"/>
-        </w:rPr>
-        <w:t>Interface</w:t>
-      </w:r>
-      <w:proofErr w:type="gramEnd"/>
-      <w:r>
-        <w:rPr>
-          <w:i/>
-          <w:iCs/>
-          <w:sz w:val="20"/>
-          <w:szCs w:val="20"/>
-          <w:lang w:val="es-ES"/>
-        </w:rPr>
-        <w:t xml:space="preserve"> Login</w:t>
-      </w:r>
-    </w:p>
-    <w:p>
-      <w:pPr>
-        <w:pStyle w:val="Prrafodelista"/>
-        <w:numPr>
-          <w:ilvl w:val="0"/>
-          <w:numId w:val="2"/>
-        </w:numPr>
-        <w:jc w:val="both"/>
-        <w:rPr>
-          <w:b/>
-          <w:bCs/>
-          <w:i/>
-          <w:iCs/>
-        </w:rPr>
-      </w:pPr>
-      <w:r>
-        <w:rPr>
-          <w:b/>
-          <w:bCs/>
-          <w:i/>
-          <w:iCs/>
-        </w:rPr>
-        <w:t>Nuevo producto</w:t>
-      </w:r>
-    </w:p>
-    <w:p>
-      <w:pPr>
-        <w:jc w:val="both"/>
-      </w:pPr>
-      <w:r>
-        <w:t>Jjhshdgdgdhdhd</w:t>
+      <w:r>
+        <w:rPr>
+          <w:i/>
+          <w:iCs/>
+          <w:sz w:val="20"/>
+          <w:szCs w:val="20"/>
+          <w:lang w:val="es-ES"/>
+        </w:rPr>
+        <w:t>Interface Login</w:t>
+      </w:r>
+    </w:p>
+    <w:p>
+      <w:pPr>
+        <w:jc w:val="both"/>
+        <w:rPr>
+          <w:lang w:val="de-DE"/>
+        </w:rPr>
+      </w:pPr>
+    </w:p>
+    <w:p>
+      <w:pPr>
+        <w:jc w:val="both"/>
+        <w:rPr>
+          <w:b/>
+          <w:bCs/>
+          <w:i/>
+          <w:iCs/>
+          <w:lang w:val="de-DE"/>
+        </w:rPr>
+      </w:pPr>
+      <w:r>
+        <w:rPr>
+          <w:b/>
+          <w:bCs/>
+          <w:i/>
+          <w:iCs/>
+          <w:lang w:val="de-DE"/>
+        </w:rPr>
+        <w:t>HU_00</w:t>
+      </w:r>
+      <w:r>
+        <w:rPr>
+          <w:b/>
+          <w:bCs/>
+          <w:i/>
+          <w:iCs/>
+          <w:lang w:val="de-DE"/>
+        </w:rPr>
+        <w:t>7</w:t>
       </w:r>
     </w:p>
     <w:p>
@@ -929,8 +1269,795 @@
           <w:szCs w:val="20"/>
           <w:lang w:val="es-ES"/>
         </w:rPr>
+        <w:t>4</w:t>
+      </w:r>
+      <w:r>
+        <w:rPr>
+          <w:i/>
+          <w:iCs/>
+          <w:sz w:val="20"/>
+          <w:szCs w:val="20"/>
+          <w:lang w:val="es-ES"/>
+        </w:rPr>
+        <w:t xml:space="preserve">. </w:t>
+      </w:r>
+      <w:r>
+        <w:rPr>
+          <w:i/>
+          <w:iCs/>
+          <w:sz w:val="20"/>
+          <w:szCs w:val="20"/>
+          <w:lang w:val="es-ES"/>
+        </w:rPr>
+        <w:t>Interface Login</w:t>
+      </w:r>
+    </w:p>
+    <w:p>
+      <w:pPr>
+        <w:jc w:val="both"/>
+        <w:rPr>
+          <w:lang w:val="de-DE"/>
+        </w:rPr>
+      </w:pPr>
+    </w:p>
+    <w:p>
+      <w:pPr>
+        <w:jc w:val="both"/>
+        <w:rPr>
+          <w:b/>
+          <w:bCs/>
+          <w:i/>
+          <w:iCs/>
+          <w:lang w:val="de-DE"/>
+        </w:rPr>
+      </w:pPr>
+      <w:r>
+        <w:rPr>
+          <w:b/>
+          <w:bCs/>
+          <w:i/>
+          <w:iCs/>
+          <w:lang w:val="de-DE"/>
+        </w:rPr>
+        <w:t>HU_00</w:t>
+      </w:r>
+      <w:r>
+        <w:rPr>
+          <w:b/>
+          <w:bCs/>
+          <w:i/>
+          <w:iCs/>
+          <w:lang w:val="de-DE"/>
+        </w:rPr>
+        <w:t>8</w:t>
+      </w:r>
+    </w:p>
+    <w:p>
+      <w:pPr>
+        <w:jc w:val="center"/>
+        <w:rPr>
+          <w:i/>
+          <w:iCs/>
+          <w:sz w:val="20"/>
+          <w:szCs w:val="20"/>
+          <w:lang w:val="es-ES"/>
+        </w:rPr>
+      </w:pPr>
+      <w:r>
+        <w:rPr>
+          <w:i/>
+          <w:iCs/>
+          <w:sz w:val="20"/>
+          <w:szCs w:val="20"/>
+          <w:lang w:val="es-ES"/>
+        </w:rPr>
+        <w:t xml:space="preserve">Imagen </w:t>
+      </w:r>
+      <w:r>
+        <w:rPr>
+          <w:i/>
+          <w:iCs/>
+          <w:sz w:val="20"/>
+          <w:szCs w:val="20"/>
+          <w:lang w:val="es-ES"/>
+        </w:rPr>
+        <w:t>4</w:t>
+      </w:r>
+      <w:r>
+        <w:rPr>
+          <w:i/>
+          <w:iCs/>
+          <w:sz w:val="20"/>
+          <w:szCs w:val="20"/>
+          <w:lang w:val="es-ES"/>
+        </w:rPr>
+        <w:t xml:space="preserve">. </w:t>
+      </w:r>
+      <w:r>
+        <w:rPr>
+          <w:i/>
+          <w:iCs/>
+          <w:sz w:val="20"/>
+          <w:szCs w:val="20"/>
+          <w:lang w:val="es-ES"/>
+        </w:rPr>
+        <w:t>Interface Login</w:t>
+      </w:r>
+    </w:p>
+    <w:p>
+      <w:pPr>
+        <w:jc w:val="both"/>
+        <w:rPr>
+          <w:lang w:val="de-DE"/>
+        </w:rPr>
+      </w:pPr>
+    </w:p>
+    <w:p>
+      <w:pPr>
+        <w:jc w:val="both"/>
+        <w:rPr>
+          <w:b/>
+          <w:bCs/>
+          <w:i/>
+          <w:iCs/>
+          <w:lang w:val="de-DE"/>
+        </w:rPr>
+      </w:pPr>
+      <w:r>
+        <w:rPr>
+          <w:b/>
+          <w:bCs/>
+          <w:i/>
+          <w:iCs/>
+          <w:lang w:val="de-DE"/>
+        </w:rPr>
+        <w:t>HU_00</w:t>
+      </w:r>
+      <w:r>
+        <w:rPr>
+          <w:b/>
+          <w:bCs/>
+          <w:i/>
+          <w:iCs/>
+          <w:lang w:val="de-DE"/>
+        </w:rPr>
+        <w:t>9</w:t>
+      </w:r>
+    </w:p>
+    <w:p>
+      <w:pPr>
+        <w:jc w:val="center"/>
+        <w:rPr>
+          <w:i/>
+          <w:iCs/>
+          <w:sz w:val="20"/>
+          <w:szCs w:val="20"/>
+          <w:lang w:val="es-ES"/>
+        </w:rPr>
+      </w:pPr>
+      <w:r>
+        <w:rPr>
+          <w:i/>
+          <w:iCs/>
+          <w:sz w:val="20"/>
+          <w:szCs w:val="20"/>
+          <w:lang w:val="es-ES"/>
+        </w:rPr>
+        <w:t xml:space="preserve">Imagen </w:t>
+      </w:r>
+      <w:r>
+        <w:rPr>
+          <w:i/>
+          <w:iCs/>
+          <w:sz w:val="20"/>
+          <w:szCs w:val="20"/>
+          <w:lang w:val="es-ES"/>
+        </w:rPr>
+        <w:t>4</w:t>
+      </w:r>
+      <w:r>
+        <w:rPr>
+          <w:i/>
+          <w:iCs/>
+          <w:sz w:val="20"/>
+          <w:szCs w:val="20"/>
+          <w:lang w:val="es-ES"/>
+        </w:rPr>
+        <w:t xml:space="preserve">. </w:t>
+      </w:r>
+      <w:r>
+        <w:rPr>
+          <w:i/>
+          <w:iCs/>
+          <w:sz w:val="20"/>
+          <w:szCs w:val="20"/>
+          <w:lang w:val="es-ES"/>
+        </w:rPr>
+        <w:t>Interface Login</w:t>
+      </w:r>
+    </w:p>
+    <w:p>
+      <w:pPr>
+        <w:jc w:val="both"/>
+        <w:rPr>
+          <w:lang w:val="de-DE"/>
+        </w:rPr>
+      </w:pPr>
+    </w:p>
+    <w:p>
+      <w:pPr>
+        <w:jc w:val="both"/>
+        <w:rPr>
+          <w:b/>
+          <w:bCs/>
+          <w:i/>
+          <w:iCs/>
+          <w:lang w:val="de-DE"/>
+        </w:rPr>
+      </w:pPr>
+      <w:r>
+        <w:rPr>
+          <w:b/>
+          <w:bCs/>
+          <w:i/>
+          <w:iCs/>
+          <w:lang w:val="de-DE"/>
+        </w:rPr>
+        <w:t>HU_0</w:t>
+      </w:r>
+      <w:r>
+        <w:rPr>
+          <w:b/>
+          <w:bCs/>
+          <w:i/>
+          <w:iCs/>
+          <w:lang w:val="de-DE"/>
+        </w:rPr>
+        <w:t>10</w:t>
+      </w:r>
+    </w:p>
+    <w:p>
+      <w:pPr>
+        <w:jc w:val="center"/>
+        <w:rPr>
+          <w:i/>
+          <w:iCs/>
+          <w:sz w:val="20"/>
+          <w:szCs w:val="20"/>
+          <w:lang w:val="es-ES"/>
+        </w:rPr>
+      </w:pPr>
+      <w:r>
+        <w:rPr>
+          <w:i/>
+          <w:iCs/>
+          <w:sz w:val="20"/>
+          <w:szCs w:val="20"/>
+          <w:lang w:val="es-ES"/>
+        </w:rPr>
+        <w:t xml:space="preserve">Imagen </w:t>
+      </w:r>
+      <w:r>
+        <w:rPr>
+          <w:i/>
+          <w:iCs/>
+          <w:sz w:val="20"/>
+          <w:szCs w:val="20"/>
+          <w:lang w:val="es-ES"/>
+        </w:rPr>
+        <w:t>4</w:t>
+      </w:r>
+      <w:r>
+        <w:rPr>
+          <w:i/>
+          <w:iCs/>
+          <w:sz w:val="20"/>
+          <w:szCs w:val="20"/>
+          <w:lang w:val="es-ES"/>
+        </w:rPr>
+        <w:t xml:space="preserve">. </w:t>
+      </w:r>
+      <w:r>
+        <w:rPr>
+          <w:i/>
+          <w:iCs/>
+          <w:sz w:val="20"/>
+          <w:szCs w:val="20"/>
+          <w:lang w:val="es-ES"/>
+        </w:rPr>
+        <w:t>Interface Login</w:t>
+      </w:r>
+    </w:p>
+    <w:p>
+      <w:pPr>
+        <w:jc w:val="both"/>
+        <w:rPr>
+          <w:lang w:val="de-DE"/>
+        </w:rPr>
+      </w:pPr>
+    </w:p>
+    <w:p>
+      <w:pPr>
+        <w:jc w:val="both"/>
+        <w:rPr>
+          <w:b/>
+          <w:bCs/>
+          <w:i/>
+          <w:iCs/>
+          <w:lang w:val="de-DE"/>
+        </w:rPr>
+      </w:pPr>
+      <w:r>
+        <w:rPr>
+          <w:b/>
+          <w:bCs/>
+          <w:i/>
+          <w:iCs/>
+          <w:lang w:val="de-DE"/>
+        </w:rPr>
+        <w:t>HU_0</w:t>
+      </w:r>
+      <w:r>
+        <w:rPr>
+          <w:b/>
+          <w:bCs/>
+          <w:i/>
+          <w:iCs/>
+          <w:lang w:val="de-DE"/>
+        </w:rPr>
+        <w:t>11</w:t>
+      </w:r>
+    </w:p>
+    <w:p>
+      <w:pPr>
+        <w:jc w:val="center"/>
+        <w:rPr>
+          <w:i/>
+          <w:iCs/>
+          <w:sz w:val="20"/>
+          <w:szCs w:val="20"/>
+          <w:lang w:val="es-ES"/>
+        </w:rPr>
+      </w:pPr>
+      <w:r>
+        <w:rPr>
+          <w:i/>
+          <w:iCs/>
+          <w:sz w:val="20"/>
+          <w:szCs w:val="20"/>
+          <w:lang w:val="es-ES"/>
+        </w:rPr>
+        <w:t xml:space="preserve">Imagen </w:t>
+      </w:r>
+      <w:r>
+        <w:rPr>
+          <w:i/>
+          <w:iCs/>
+          <w:sz w:val="20"/>
+          <w:szCs w:val="20"/>
+          <w:lang w:val="es-ES"/>
+        </w:rPr>
+        <w:t>4</w:t>
+      </w:r>
+      <w:r>
+        <w:rPr>
+          <w:i/>
+          <w:iCs/>
+          <w:sz w:val="20"/>
+          <w:szCs w:val="20"/>
+          <w:lang w:val="es-ES"/>
+        </w:rPr>
+        <w:t xml:space="preserve">. </w:t>
+      </w:r>
+      <w:r>
+        <w:rPr>
+          <w:i/>
+          <w:iCs/>
+          <w:sz w:val="20"/>
+          <w:szCs w:val="20"/>
+          <w:lang w:val="es-ES"/>
+        </w:rPr>
+        <w:t>Interface Login</w:t>
+      </w:r>
+    </w:p>
+    <w:p>
+      <w:pPr>
+        <w:jc w:val="both"/>
+        <w:rPr>
+          <w:lang w:val="de-DE"/>
+        </w:rPr>
+      </w:pPr>
+    </w:p>
+    <w:p>
+      <w:pPr>
+        <w:jc w:val="both"/>
+        <w:rPr>
+          <w:b/>
+          <w:bCs/>
+          <w:i/>
+          <w:iCs/>
+          <w:lang w:val="es-ES"/>
+        </w:rPr>
+      </w:pPr>
+      <w:r>
+        <w:rPr>
+          <w:b/>
+          <w:bCs/>
+          <w:i/>
+          <w:iCs/>
+          <w:lang w:val="de-DE"/>
+        </w:rPr>
+        <w:t>H</w:t>
+      </w:r>
+      <w:r>
+        <w:rPr>
+          <w:b/>
+          <w:bCs/>
+          <w:i/>
+          <w:iCs/>
+          <w:lang w:val="es-ES"/>
+        </w:rPr>
+        <w:t>U_0</w:t>
+      </w:r>
+      <w:r>
+        <w:rPr>
+          <w:b/>
+          <w:bCs/>
+          <w:i/>
+          <w:iCs/>
+          <w:lang w:val="es-ES"/>
+        </w:rPr>
+        <w:t>12</w:t>
+      </w:r>
+    </w:p>
+    <w:p>
+      <w:pPr>
+        <w:jc w:val="center"/>
+        <w:rPr>
+          <w:i/>
+          <w:iCs/>
+          <w:sz w:val="20"/>
+          <w:szCs w:val="20"/>
+          <w:lang w:val="es-ES"/>
+        </w:rPr>
+      </w:pPr>
+      <w:r>
+        <w:rPr>
+          <w:noProof/>
+        </w:rPr>
+        <w:lastRenderedPageBreak/>
+        <w:drawing>
+          <wp:inline distT="0" distB="0" distL="0" distR="0" wp14:anchorId="2A239162" wp14:editId="0E3C06F1">
+            <wp:extent cx="5612130" cy="2588260"/>
+            <wp:effectExtent l="0" t="0" r="7620" b="2540"/>
+            <wp:docPr id="9" name="Imagen 9" descr="Interfaz de usuario gráfica, Aplicación&#10;&#10;Descripción generada automáticamente"/>
+            <wp:cNvGraphicFramePr>
+              <a:graphicFrameLocks xmlns:a="http://schemas.openxmlformats.org/drawingml/2006/main" noChangeAspect="1"/>
+            </wp:cNvGraphicFramePr>
+            <a:graphic xmlns:a="http://schemas.openxmlformats.org/drawingml/2006/main">
+              <a:graphicData uri="http://schemas.openxmlformats.org/drawingml/2006/picture">
+                <pic:pic xmlns:pic="http://schemas.openxmlformats.org/drawingml/2006/picture">
+                  <pic:nvPicPr>
+                    <pic:cNvPr id="9" name="Imagen 9" descr="Interfaz de usuario gráfica, Aplicación&#10;&#10;Descripción generada automáticamente"/>
+                    <pic:cNvPicPr/>
+                  </pic:nvPicPr>
+                  <pic:blipFill>
+                    <a:blip r:embed="rId20"/>
+                    <a:stretch>
+                      <a:fillRect/>
+                    </a:stretch>
+                  </pic:blipFill>
+                  <pic:spPr>
+                    <a:xfrm>
+                      <a:off x="0" y="0"/>
+                      <a:ext cx="5612130" cy="2588260"/>
+                    </a:xfrm>
+                    <a:prstGeom prst="rect">
+                      <a:avLst/>
+                    </a:prstGeom>
+                  </pic:spPr>
+                </pic:pic>
+              </a:graphicData>
+            </a:graphic>
+          </wp:inline>
+        </w:drawing>
+      </w:r>
+      <w:r>
+        <w:rPr>
+          <w:i/>
+          <w:iCs/>
+          <w:sz w:val="20"/>
+          <w:szCs w:val="20"/>
+          <w:lang w:val="es-ES"/>
+        </w:rPr>
+        <w:t xml:space="preserve">Imagen </w:t>
+      </w:r>
+      <w:r>
+        <w:rPr>
+          <w:i/>
+          <w:iCs/>
+          <w:sz w:val="20"/>
+          <w:szCs w:val="20"/>
+          <w:lang w:val="es-ES"/>
+        </w:rPr>
+        <w:t>4</w:t>
+      </w:r>
+      <w:r>
+        <w:rPr>
+          <w:i/>
+          <w:iCs/>
+          <w:sz w:val="20"/>
+          <w:szCs w:val="20"/>
+          <w:lang w:val="es-ES"/>
+        </w:rPr>
+        <w:t xml:space="preserve">. </w:t>
+      </w:r>
+      <w:r>
+        <w:rPr>
+          <w:i/>
+          <w:iCs/>
+          <w:sz w:val="20"/>
+          <w:szCs w:val="20"/>
+          <w:lang w:val="es-ES"/>
+        </w:rPr>
+        <w:t>Interface Login</w:t>
+      </w:r>
+    </w:p>
+    <w:p>
+      <w:pPr>
+        <w:jc w:val="both"/>
+        <w:rPr>
+          <w:lang w:val="es-ES"/>
+        </w:rPr>
+      </w:pPr>
+    </w:p>
+    <w:p>
+      <w:pPr>
+        <w:jc w:val="both"/>
+        <w:rPr>
+          <w:b/>
+          <w:bCs/>
+          <w:i/>
+          <w:iCs/>
+          <w:lang w:val="de-DE"/>
+        </w:rPr>
+      </w:pPr>
+      <w:r>
+        <w:rPr>
+          <w:b/>
+          <w:bCs/>
+          <w:i/>
+          <w:iCs/>
+          <w:lang w:val="de-DE"/>
+        </w:rPr>
+        <w:t>HU_01</w:t>
+      </w:r>
+      <w:r>
+        <w:rPr>
+          <w:b/>
+          <w:bCs/>
+          <w:i/>
+          <w:iCs/>
+          <w:lang w:val="de-DE"/>
+        </w:rPr>
+        <w:t>3</w:t>
+      </w:r>
+    </w:p>
+    <w:p>
+      <w:pPr>
+        <w:jc w:val="center"/>
+        <w:rPr>
+          <w:i/>
+          <w:iCs/>
+          <w:sz w:val="20"/>
+          <w:szCs w:val="20"/>
+          <w:lang w:val="es-ES"/>
+        </w:rPr>
+      </w:pPr>
+      <w:r>
+        <w:rPr>
+          <w:i/>
+          <w:iCs/>
+          <w:sz w:val="20"/>
+          <w:szCs w:val="20"/>
+          <w:lang w:val="es-ES"/>
+        </w:rPr>
+        <w:t xml:space="preserve">Imagen </w:t>
+      </w:r>
+      <w:r>
+        <w:rPr>
+          <w:i/>
+          <w:iCs/>
+          <w:sz w:val="20"/>
+          <w:szCs w:val="20"/>
+          <w:lang w:val="es-ES"/>
+        </w:rPr>
+        <w:t>4</w:t>
+      </w:r>
+      <w:r>
+        <w:rPr>
+          <w:i/>
+          <w:iCs/>
+          <w:sz w:val="20"/>
+          <w:szCs w:val="20"/>
+          <w:lang w:val="es-ES"/>
+        </w:rPr>
+        <w:t xml:space="preserve">. </w:t>
+      </w:r>
+      <w:r>
+        <w:rPr>
+          <w:i/>
+          <w:iCs/>
+          <w:sz w:val="20"/>
+          <w:szCs w:val="20"/>
+          <w:lang w:val="es-ES"/>
+        </w:rPr>
+        <w:t>Interface Login</w:t>
+      </w:r>
+    </w:p>
+    <w:p>
+      <w:pPr>
+        <w:jc w:val="both"/>
+        <w:rPr>
+          <w:lang w:val="de-DE"/>
+        </w:rPr>
+      </w:pPr>
+    </w:p>
+    <w:p>
+      <w:pPr>
+        <w:jc w:val="both"/>
+        <w:rPr>
+          <w:b/>
+          <w:bCs/>
+          <w:i/>
+          <w:iCs/>
+          <w:lang w:val="de-DE"/>
+        </w:rPr>
+      </w:pPr>
+      <w:r>
+        <w:rPr>
+          <w:b/>
+          <w:bCs/>
+          <w:i/>
+          <w:iCs/>
+          <w:lang w:val="de-DE"/>
+        </w:rPr>
+        <w:t>HU_01</w:t>
+      </w:r>
+      <w:r>
+        <w:rPr>
+          <w:b/>
+          <w:bCs/>
+          <w:i/>
+          <w:iCs/>
+          <w:lang w:val="de-DE"/>
+        </w:rPr>
+        <w:t>4</w:t>
+      </w:r>
+    </w:p>
+    <w:p>
+      <w:pPr>
+        <w:jc w:val="center"/>
+        <w:rPr>
+          <w:i/>
+          <w:iCs/>
+          <w:sz w:val="20"/>
+          <w:szCs w:val="20"/>
+          <w:lang w:val="es-ES"/>
+        </w:rPr>
+      </w:pPr>
+      <w:r>
+        <w:rPr>
+          <w:i/>
+          <w:iCs/>
+          <w:sz w:val="20"/>
+          <w:szCs w:val="20"/>
+          <w:lang w:val="es-ES"/>
+        </w:rPr>
+        <w:t xml:space="preserve">Imagen </w:t>
+      </w:r>
+      <w:r>
+        <w:rPr>
+          <w:i/>
+          <w:iCs/>
+          <w:sz w:val="20"/>
+          <w:szCs w:val="20"/>
+          <w:lang w:val="es-ES"/>
+        </w:rPr>
+        <w:t>4</w:t>
+      </w:r>
+      <w:r>
+        <w:rPr>
+          <w:i/>
+          <w:iCs/>
+          <w:sz w:val="20"/>
+          <w:szCs w:val="20"/>
+          <w:lang w:val="es-ES"/>
+        </w:rPr>
+        <w:t xml:space="preserve">. </w:t>
+      </w:r>
+      <w:r>
+        <w:rPr>
+          <w:i/>
+          <w:iCs/>
+          <w:sz w:val="20"/>
+          <w:szCs w:val="20"/>
+          <w:lang w:val="es-ES"/>
+        </w:rPr>
+        <w:t>Interface Login</w:t>
+      </w:r>
+    </w:p>
+    <w:p>
+      <w:pPr>
+        <w:jc w:val="both"/>
+        <w:rPr>
+          <w:lang w:val="de-DE"/>
+        </w:rPr>
+      </w:pPr>
+    </w:p>
+    <w:p>
+      <w:pPr>
+        <w:jc w:val="both"/>
+        <w:rPr>
+          <w:b/>
+          <w:bCs/>
+          <w:i/>
+          <w:iCs/>
+          <w:lang w:val="de-DE"/>
+        </w:rPr>
+      </w:pPr>
+      <w:r>
+        <w:rPr>
+          <w:b/>
+          <w:bCs/>
+          <w:i/>
+          <w:iCs/>
+          <w:lang w:val="de-DE"/>
+        </w:rPr>
+        <w:t>HU_01</w:t>
+      </w:r>
+      <w:r>
+        <w:rPr>
+          <w:b/>
+          <w:bCs/>
+          <w:i/>
+          <w:iCs/>
+          <w:lang w:val="de-DE"/>
+        </w:rPr>
         <w:t>5</w:t>
       </w:r>
+    </w:p>
+    <w:p>
+      <w:pPr>
+        <w:jc w:val="center"/>
+        <w:rPr>
+          <w:i/>
+          <w:iCs/>
+          <w:sz w:val="20"/>
+          <w:szCs w:val="20"/>
+          <w:lang w:val="es-ES"/>
+        </w:rPr>
+      </w:pPr>
+      <w:r>
+        <w:rPr>
+          <w:i/>
+          <w:iCs/>
+          <w:sz w:val="20"/>
+          <w:szCs w:val="20"/>
+          <w:lang w:val="es-ES"/>
+        </w:rPr>
+        <w:t xml:space="preserve">Imagen </w:t>
+      </w:r>
+      <w:r>
+        <w:rPr>
+          <w:i/>
+          <w:iCs/>
+          <w:sz w:val="20"/>
+          <w:szCs w:val="20"/>
+          <w:lang w:val="es-ES"/>
+        </w:rPr>
+        <w:t>4</w:t>
+      </w:r>
       <w:r>
         <w:rPr>
           <w:i/>
@@ -941,65 +2068,55 @@
         </w:rPr>
         <w:t xml:space="preserve">. </w:t>
       </w:r>
-      <w:proofErr w:type="gramStart"/>
-      <w:r>
-        <w:rPr>
-          <w:i/>
-          <w:iCs/>
-          <w:sz w:val="20"/>
-          <w:szCs w:val="20"/>
-          <w:lang w:val="es-ES"/>
-        </w:rPr>
-        <w:t>Interface</w:t>
-      </w:r>
-      <w:proofErr w:type="gramEnd"/>
-      <w:r>
-        <w:rPr>
-          <w:i/>
-          <w:iCs/>
-          <w:sz w:val="20"/>
-          <w:szCs w:val="20"/>
-          <w:lang w:val="es-ES"/>
-        </w:rPr>
-        <w:t xml:space="preserve"> nuevo producto</w:t>
-      </w:r>
-    </w:p>
-    <w:p>
-      <w:pPr>
-        <w:jc w:val="both"/>
-      </w:pPr>
-    </w:p>
-    <w:p>
-      <w:pPr>
-        <w:pStyle w:val="Prrafodelista"/>
-        <w:numPr>
-          <w:ilvl w:val="0"/>
-          <w:numId w:val="2"/>
-        </w:numPr>
-        <w:jc w:val="both"/>
-        <w:rPr>
-          <w:b/>
-          <w:bCs/>
-          <w:i/>
-          <w:iCs/>
-        </w:rPr>
-      </w:pPr>
-      <w:r>
-        <w:rPr>
-          <w:b/>
-          <w:bCs/>
-          <w:i/>
-          <w:iCs/>
-        </w:rPr>
-        <w:t>Nueva Venta</w:t>
-      </w:r>
-    </w:p>
-    <w:p>
-      <w:pPr>
-        <w:jc w:val="both"/>
-      </w:pPr>
-      <w:r>
-        <w:t>Jjhshdgdgdhdhd</w:t>
+      <w:r>
+        <w:rPr>
+          <w:i/>
+          <w:iCs/>
+          <w:sz w:val="20"/>
+          <w:szCs w:val="20"/>
+          <w:lang w:val="es-ES"/>
+        </w:rPr>
+        <w:t>Interface Login</w:t>
+      </w:r>
+    </w:p>
+    <w:p>
+      <w:pPr>
+        <w:jc w:val="both"/>
+        <w:rPr>
+          <w:lang w:val="de-DE"/>
+        </w:rPr>
+      </w:pPr>
+    </w:p>
+    <w:p>
+      <w:pPr>
+        <w:jc w:val="both"/>
+        <w:rPr>
+          <w:b/>
+          <w:bCs/>
+          <w:i/>
+          <w:iCs/>
+          <w:lang w:val="de-DE"/>
+        </w:rPr>
+      </w:pPr>
+      <w:r>
+        <w:rPr>
+          <w:b/>
+          <w:bCs/>
+          <w:i/>
+          <w:iCs/>
+          <w:lang w:val="de-DE"/>
+        </w:rPr>
+        <w:t>HU_01</w:t>
+      </w:r>
+      <w:r>
+        <w:rPr>
+          <w:b/>
+          <w:bCs/>
+          <w:i/>
+          <w:iCs/>
+          <w:lang w:val="de-DE"/>
+        </w:rPr>
+        <w:t>6</w:t>
       </w:r>
     </w:p>
     <w:p>
@@ -1031,7 +2148,7 @@
           <w:szCs w:val="20"/>
           <w:lang w:val="es-ES"/>
         </w:rPr>
-        <w:t>6</w:t>
+        <w:t>4</w:t>
       </w:r>
       <w:r>
         <w:rPr>
@@ -1043,59 +2160,56 @@
         </w:rPr>
         <w:t xml:space="preserve">. </w:t>
       </w:r>
-      <w:proofErr w:type="gramStart"/>
-      <w:r>
-        <w:rPr>
-          <w:i/>
-          <w:iCs/>
-          <w:sz w:val="20"/>
-          <w:szCs w:val="20"/>
-          <w:lang w:val="es-ES"/>
-        </w:rPr>
-        <w:t>Interface</w:t>
-      </w:r>
-      <w:proofErr w:type="gramEnd"/>
-      <w:r>
-        <w:rPr>
-          <w:i/>
-          <w:iCs/>
-          <w:sz w:val="20"/>
-          <w:szCs w:val="20"/>
-          <w:lang w:val="es-ES"/>
-        </w:rPr>
-        <w:t xml:space="preserve"> </w:t>
-      </w:r>
-      <w:r>
-        <w:rPr>
-          <w:i/>
-          <w:iCs/>
-          <w:sz w:val="20"/>
-          <w:szCs w:val="20"/>
-          <w:lang w:val="es-ES"/>
-        </w:rPr>
-        <w:t>nueva venta</w:t>
-      </w:r>
-    </w:p>
-    <w:p>
-      <w:pPr>
-        <w:jc w:val="both"/>
-      </w:pPr>
-    </w:p>
-    <w:p>
-      <w:pPr>
-        <w:rPr>
-          <w:i/>
-          <w:iCs/>
-          <w:sz w:val="20"/>
-          <w:szCs w:val="20"/>
-          <w:lang w:val="es-ES"/>
-        </w:rPr>
-      </w:pPr>
-    </w:p>
-    <w:p>
-      <w:pPr>
-        <w:jc w:val="both"/>
-      </w:pPr>
+      <w:r>
+        <w:rPr>
+          <w:i/>
+          <w:iCs/>
+          <w:sz w:val="20"/>
+          <w:szCs w:val="20"/>
+          <w:lang w:val="es-ES"/>
+        </w:rPr>
+        <w:t>Interface Login</w:t>
+      </w:r>
+    </w:p>
+    <w:p>
+      <w:pPr>
+        <w:jc w:val="both"/>
+        <w:rPr>
+          <w:lang w:val="de-DE"/>
+        </w:rPr>
+      </w:pPr>
+    </w:p>
+    <w:p>
+      <w:pPr>
+        <w:jc w:val="both"/>
+        <w:rPr>
+          <w:b/>
+          <w:bCs/>
+          <w:i/>
+          <w:iCs/>
+          <w:lang w:val="de-DE"/>
+        </w:rPr>
+      </w:pPr>
+      <w:r>
+        <w:rPr>
+          <w:b/>
+          <w:bCs/>
+          <w:i/>
+          <w:iCs/>
+          <w:lang w:val="de-DE"/>
+        </w:rPr>
+        <w:t>HU_01</w:t>
+      </w:r>
+      <w:r>
+        <w:rPr>
+          <w:b/>
+          <w:bCs/>
+          <w:i/>
+          <w:iCs/>
+          <w:lang w:val="de-DE"/>
+        </w:rPr>
+        <w:t>7</w:t>
+      </w:r>
     </w:p>
     <w:p>
       <w:pPr>
@@ -1108,14 +2222,384 @@
           <w:lang w:val="es-ES"/>
         </w:rPr>
       </w:pPr>
+      <w:r>
+        <w:rPr>
+          <w:i/>
+          <w:iCs/>
+          <w:sz w:val="20"/>
+          <w:szCs w:val="20"/>
+          <w:lang w:val="es-ES"/>
+        </w:rPr>
+        <w:t xml:space="preserve">Imagen </w:t>
+      </w:r>
+      <w:r>
+        <w:rPr>
+          <w:i/>
+          <w:iCs/>
+          <w:sz w:val="20"/>
+          <w:szCs w:val="20"/>
+          <w:lang w:val="es-ES"/>
+        </w:rPr>
+        <w:t>4</w:t>
+      </w:r>
+      <w:r>
+        <w:rPr>
+          <w:i/>
+          <w:iCs/>
+          <w:sz w:val="20"/>
+          <w:szCs w:val="20"/>
+          <w:lang w:val="es-ES"/>
+        </w:rPr>
+        <w:t xml:space="preserve">. </w:t>
+      </w:r>
+      <w:r>
+        <w:rPr>
+          <w:i/>
+          <w:iCs/>
+          <w:sz w:val="20"/>
+          <w:szCs w:val="20"/>
+          <w:lang w:val="es-ES"/>
+        </w:rPr>
+        <w:t>Interface Login</w:t>
+      </w:r>
+    </w:p>
+    <w:p>
+      <w:pPr>
+        <w:jc w:val="both"/>
+        <w:rPr>
+          <w:lang w:val="de-DE"/>
+        </w:rPr>
+      </w:pPr>
+    </w:p>
+    <w:p>
+      <w:pPr>
+        <w:jc w:val="both"/>
+        <w:rPr>
+          <w:b/>
+          <w:bCs/>
+          <w:i/>
+          <w:iCs/>
+          <w:lang w:val="es-ES"/>
+        </w:rPr>
+      </w:pPr>
+      <w:r>
+        <w:rPr>
+          <w:b/>
+          <w:bCs/>
+          <w:i/>
+          <w:iCs/>
+          <w:lang w:val="de-DE"/>
+        </w:rPr>
+        <w:t>H</w:t>
+      </w:r>
+      <w:r>
+        <w:rPr>
+          <w:b/>
+          <w:bCs/>
+          <w:i/>
+          <w:iCs/>
+          <w:lang w:val="es-ES"/>
+        </w:rPr>
+        <w:t>U_01</w:t>
+      </w:r>
+      <w:r>
+        <w:rPr>
+          <w:b/>
+          <w:bCs/>
+          <w:i/>
+          <w:iCs/>
+          <w:lang w:val="es-ES"/>
+        </w:rPr>
+        <w:t>8</w:t>
+      </w:r>
+    </w:p>
+    <w:p>
+      <w:pPr>
+        <w:jc w:val="center"/>
+        <w:rPr>
+          <w:i/>
+          <w:iCs/>
+          <w:sz w:val="20"/>
+          <w:szCs w:val="20"/>
+          <w:lang w:val="es-ES"/>
+        </w:rPr>
+      </w:pPr>
+      <w:r>
+        <w:rPr>
+          <w:i/>
+          <w:iCs/>
+          <w:sz w:val="20"/>
+          <w:szCs w:val="20"/>
+          <w:lang w:val="es-ES"/>
+        </w:rPr>
+        <w:t xml:space="preserve">Imagen </w:t>
+      </w:r>
+      <w:r>
+        <w:rPr>
+          <w:i/>
+          <w:iCs/>
+          <w:sz w:val="20"/>
+          <w:szCs w:val="20"/>
+          <w:lang w:val="es-ES"/>
+        </w:rPr>
+        <w:t>4</w:t>
+      </w:r>
+      <w:r>
+        <w:rPr>
+          <w:i/>
+          <w:iCs/>
+          <w:sz w:val="20"/>
+          <w:szCs w:val="20"/>
+          <w:lang w:val="es-ES"/>
+        </w:rPr>
+        <w:t xml:space="preserve">. </w:t>
+      </w:r>
+      <w:r>
+        <w:rPr>
+          <w:i/>
+          <w:iCs/>
+          <w:sz w:val="20"/>
+          <w:szCs w:val="20"/>
+          <w:lang w:val="es-ES"/>
+        </w:rPr>
+        <w:t>Interface Login</w:t>
+      </w:r>
+    </w:p>
+    <w:p>
+      <w:pPr>
+        <w:jc w:val="both"/>
+        <w:rPr>
+          <w:lang w:val="es-ES"/>
+        </w:rPr>
+      </w:pPr>
+    </w:p>
+    <w:p>
+      <w:pPr>
+        <w:jc w:val="both"/>
+        <w:rPr>
+          <w:b/>
+          <w:bCs/>
+          <w:i/>
+          <w:iCs/>
+          <w:lang w:val="de-DE"/>
+        </w:rPr>
+      </w:pPr>
+      <w:r>
+        <w:rPr>
+          <w:b/>
+          <w:bCs/>
+          <w:i/>
+          <w:iCs/>
+          <w:lang w:val="de-DE"/>
+        </w:rPr>
+        <w:lastRenderedPageBreak/>
+        <w:t>HU_01</w:t>
+      </w:r>
+      <w:r>
+        <w:rPr>
+          <w:b/>
+          <w:bCs/>
+          <w:i/>
+          <w:iCs/>
+          <w:lang w:val="de-DE"/>
+        </w:rPr>
+        <w:t>9</w:t>
+      </w:r>
+    </w:p>
+    <w:p>
+      <w:pPr>
+        <w:jc w:val="center"/>
+        <w:rPr>
+          <w:i/>
+          <w:iCs/>
+          <w:sz w:val="20"/>
+          <w:szCs w:val="20"/>
+          <w:lang w:val="es-ES"/>
+        </w:rPr>
+      </w:pPr>
+      <w:r>
+        <w:rPr>
+          <w:i/>
+          <w:iCs/>
+          <w:sz w:val="20"/>
+          <w:szCs w:val="20"/>
+          <w:lang w:val="es-ES"/>
+        </w:rPr>
+        <w:t xml:space="preserve">Imagen </w:t>
+      </w:r>
+      <w:r>
+        <w:rPr>
+          <w:i/>
+          <w:iCs/>
+          <w:sz w:val="20"/>
+          <w:szCs w:val="20"/>
+          <w:lang w:val="es-ES"/>
+        </w:rPr>
+        <w:t>4</w:t>
+      </w:r>
+      <w:r>
+        <w:rPr>
+          <w:i/>
+          <w:iCs/>
+          <w:sz w:val="20"/>
+          <w:szCs w:val="20"/>
+          <w:lang w:val="es-ES"/>
+        </w:rPr>
+        <w:t xml:space="preserve">. </w:t>
+      </w:r>
+      <w:r>
+        <w:rPr>
+          <w:i/>
+          <w:iCs/>
+          <w:sz w:val="20"/>
+          <w:szCs w:val="20"/>
+          <w:lang w:val="es-ES"/>
+        </w:rPr>
+        <w:t>Interface Login</w:t>
+      </w:r>
+    </w:p>
+    <w:p>
+      <w:pPr>
+        <w:jc w:val="both"/>
+        <w:rPr>
+          <w:lang w:val="de-DE"/>
+        </w:rPr>
+      </w:pPr>
+    </w:p>
+    <w:p>
+      <w:pPr>
+        <w:jc w:val="both"/>
+        <w:rPr>
+          <w:b/>
+          <w:bCs/>
+          <w:i/>
+          <w:iCs/>
+          <w:lang w:val="es-ES"/>
+        </w:rPr>
+      </w:pPr>
+      <w:r>
+        <w:rPr>
+          <w:b/>
+          <w:bCs/>
+          <w:i/>
+          <w:iCs/>
+          <w:lang w:val="de-DE"/>
+        </w:rPr>
+        <w:t>H</w:t>
+      </w:r>
+      <w:r>
+        <w:rPr>
+          <w:b/>
+          <w:bCs/>
+          <w:i/>
+          <w:iCs/>
+          <w:lang w:val="es-ES"/>
+        </w:rPr>
+        <w:t>U_0</w:t>
+      </w:r>
+      <w:r>
+        <w:rPr>
+          <w:b/>
+          <w:bCs/>
+          <w:i/>
+          <w:iCs/>
+          <w:lang w:val="es-ES"/>
+        </w:rPr>
+        <w:t>20</w:t>
+      </w:r>
+    </w:p>
+    <w:p>
+      <w:pPr>
+        <w:jc w:val="center"/>
+        <w:rPr>
+          <w:i/>
+          <w:iCs/>
+          <w:sz w:val="20"/>
+          <w:szCs w:val="20"/>
+          <w:lang w:val="es-ES"/>
+        </w:rPr>
+      </w:pPr>
+      <w:r>
+        <w:rPr>
+          <w:i/>
+          <w:iCs/>
+          <w:sz w:val="20"/>
+          <w:szCs w:val="20"/>
+          <w:lang w:val="es-ES"/>
+        </w:rPr>
+        <w:t xml:space="preserve">Imagen </w:t>
+      </w:r>
+      <w:r>
+        <w:rPr>
+          <w:i/>
+          <w:iCs/>
+          <w:sz w:val="20"/>
+          <w:szCs w:val="20"/>
+          <w:lang w:val="es-ES"/>
+        </w:rPr>
+        <w:t>4</w:t>
+      </w:r>
+      <w:r>
+        <w:rPr>
+          <w:i/>
+          <w:iCs/>
+          <w:sz w:val="20"/>
+          <w:szCs w:val="20"/>
+          <w:lang w:val="es-ES"/>
+        </w:rPr>
+        <w:t xml:space="preserve">. </w:t>
+      </w:r>
+      <w:r>
+        <w:rPr>
+          <w:i/>
+          <w:iCs/>
+          <w:sz w:val="20"/>
+          <w:szCs w:val="20"/>
+          <w:lang w:val="es-ES"/>
+        </w:rPr>
+        <w:t>Interface Login</w:t>
+      </w:r>
+    </w:p>
+    <w:p>
+      <w:pPr>
+        <w:jc w:val="both"/>
+      </w:pPr>
+    </w:p>
+    <w:p>
+      <w:pPr>
+        <w:rPr>
+          <w:i/>
+          <w:iCs/>
+          <w:sz w:val="20"/>
+          <w:szCs w:val="20"/>
+          <w:lang w:val="es-ES"/>
+        </w:rPr>
+      </w:pPr>
+    </w:p>
+    <w:p>
+      <w:pPr>
+        <w:jc w:val="both"/>
+      </w:pPr>
+    </w:p>
+    <w:p>
+      <w:pPr>
+        <w:jc w:val="center"/>
+        <w:rPr>
+          <w:i/>
+          <w:iCs/>
+          <w:sz w:val="20"/>
+          <w:szCs w:val="20"/>
+          <w:lang w:val="es-ES"/>
+        </w:rPr>
+      </w:pPr>
     </w:p>
     <w:sectPr>
-      <w:headerReference w:type="even" r:id="rId14"/>
-      <w:headerReference w:type="default" r:id="rId15"/>
-      <w:footerReference w:type="even" r:id="rId16"/>
-      <w:footerReference w:type="default" r:id="rId17"/>
-      <w:headerReference w:type="first" r:id="rId18"/>
-      <w:footerReference w:type="first" r:id="rId19"/>
+      <w:headerReference w:type="even" r:id="rId21"/>
+      <w:headerReference w:type="default" r:id="rId22"/>
+      <w:footerReference w:type="even" r:id="rId23"/>
+      <w:footerReference w:type="default" r:id="rId24"/>
+      <w:headerReference w:type="first" r:id="rId25"/>
+      <w:footerReference w:type="first" r:id="rId26"/>
       <w:pgSz w:w="12240" w:h="15840"/>
       <w:pgMar w:top="1417" w:right="1701" w:bottom="1417" w:left="1701" w:header="708" w:footer="708" w:gutter="0"/>
       <w:cols w:space="708"/>
@@ -2103,6 +3587,7 @@
     <w:lsdException w:name="HTML Sample" w:semiHidden="1" w:unhideWhenUsed="1"/>
     <w:lsdException w:name="HTML Typewriter" w:semiHidden="1" w:unhideWhenUsed="1"/>
     <w:lsdException w:name="HTML Variable" w:semiHidden="1" w:unhideWhenUsed="1"/>
+    <w:lsdException w:name="Normal Table" w:semiHidden="1" w:unhideWhenUsed="1"/>
     <w:lsdException w:name="annotation subject" w:semiHidden="1" w:unhideWhenUsed="1"/>
     <w:lsdException w:name="No List" w:semiHidden="1" w:unhideWhenUsed="1"/>
     <w:lsdException w:name="Outline List 1" w:semiHidden="1" w:unhideWhenUsed="1"/>
@@ -2145,8 +3630,11 @@
     <w:lsdException w:name="Table Contemporary" w:semiHidden="1" w:unhideWhenUsed="1"/>
     <w:lsdException w:name="Table Elegant" w:semiHidden="1" w:unhideWhenUsed="1"/>
     <w:lsdException w:name="Table Professional" w:semiHidden="1" w:unhideWhenUsed="1"/>
+    <w:lsdException w:name="Table Subtle 1" w:semiHidden="1" w:unhideWhenUsed="1"/>
     <w:lsdException w:name="Table Subtle 2" w:semiHidden="1" w:unhideWhenUsed="1"/>
     <w:lsdException w:name="Table Web 1" w:semiHidden="1" w:unhideWhenUsed="1"/>
+    <w:lsdException w:name="Table Web 2" w:semiHidden="1" w:unhideWhenUsed="1"/>
+    <w:lsdException w:name="Table Web 3" w:semiHidden="1" w:unhideWhenUsed="1"/>
     <w:lsdException w:name="Balloon Text" w:semiHidden="1" w:unhideWhenUsed="1"/>
     <w:lsdException w:name="Table Grid" w:uiPriority="39"/>
     <w:lsdException w:name="Table Theme" w:semiHidden="1" w:unhideWhenUsed="1"/>

</xml_diff>

<commit_message>
LCG Versión 2 Protocolo de entrega
</commit_message>
<xml_diff>
--- a/Sprints/2/Protocolo de entrega.docx
+++ b/Sprints/2/Protocolo de entrega.docx
@@ -10,6 +10,7 @@
           <w:bCs/>
           <w:sz w:val="32"/>
           <w:szCs w:val="32"/>
+          <w:lang w:val="fr-FR"/>
         </w:rPr>
       </w:pPr>
       <w:r>
@@ -18,6 +19,7 @@
           <w:bCs/>
           <w:sz w:val="32"/>
           <w:szCs w:val="32"/>
+          <w:lang w:val="fr-FR"/>
         </w:rPr>
         <w:t>Protocolo de entrega</w:t>
       </w:r>
@@ -27,6 +29,7 @@
           <w:bCs/>
           <w:sz w:val="32"/>
           <w:szCs w:val="32"/>
+          <w:lang w:val="fr-FR"/>
         </w:rPr>
         <w:t xml:space="preserve"> – Sprint </w:t>
       </w:r>
@@ -36,6 +39,7 @@
           <w:bCs/>
           <w:sz w:val="32"/>
           <w:szCs w:val="32"/>
+          <w:lang w:val="fr-FR"/>
         </w:rPr>
         <w:t>2</w:t>
       </w:r>
@@ -48,6 +52,7 @@
           <w:bCs/>
           <w:sz w:val="32"/>
           <w:szCs w:val="32"/>
+          <w:lang w:val="fr-FR"/>
         </w:rPr>
       </w:pPr>
       <w:r>
@@ -56,6 +61,7 @@
           <w:bCs/>
           <w:sz w:val="32"/>
           <w:szCs w:val="32"/>
+          <w:lang w:val="fr-FR"/>
         </w:rPr>
         <w:t>TEC Dev’s Solutions</w:t>
       </w:r>
@@ -816,17 +822,44 @@
         <w:rPr>
           <w:lang w:val="es-ES"/>
         </w:rPr>
-        <w:t>Se crearon XXXXXX interfaces</w:t>
-      </w:r>
-    </w:p>
-    <w:p>
-      <w:pPr>
-        <w:jc w:val="both"/>
-        <w:rPr>
-          <w:b/>
-          <w:bCs/>
-          <w:i/>
-          <w:iCs/>
+        <w:t xml:space="preserve">Se crearon </w:t>
+      </w:r>
+      <w:r>
+        <w:rPr>
+          <w:highlight w:val="yellow"/>
+          <w:lang w:val="es-ES"/>
+        </w:rPr>
+        <w:t>XXXXXX</w:t>
+      </w:r>
+      <w:r>
+        <w:rPr>
+          <w:lang w:val="es-ES"/>
+        </w:rPr>
+        <w:t xml:space="preserve"> interfaces</w:t>
+      </w:r>
+      <w:r>
+        <w:rPr>
+          <w:lang w:val="es-ES"/>
+        </w:rPr>
+        <w:t>, las cuales</w:t>
+      </w:r>
+      <w:r>
+        <w:rPr>
+          <w:lang w:val="es-ES"/>
+        </w:rPr>
+        <w:t xml:space="preserve">, </w:t>
+      </w:r>
+      <w:r>
+        <w:rPr>
+          <w:lang w:val="es-ES"/>
+        </w:rPr>
+        <w:t>mediante los diferentes botones, están relacionadas entre sí. Se manejaron colores estándares dentro de las interfaces para mantener el orden, sin embargo, queda a discreción del equipo, conforme se vaya desarrollando el proyecto, hacer cambios de estilos.</w:t>
+      </w:r>
+    </w:p>
+    <w:p>
+      <w:pPr>
+        <w:jc w:val="both"/>
+        <w:rPr>
           <w:lang w:val="es-ES"/>
         </w:rPr>
       </w:pPr>
@@ -840,6 +873,88 @@
         </w:rPr>
         <w:t>HU_005</w:t>
       </w:r>
+      <w:r>
+        <w:rPr>
+          <w:b/>
+          <w:bCs/>
+          <w:i/>
+          <w:iCs/>
+          <w:lang w:val="es-ES"/>
+        </w:rPr>
+        <w:t xml:space="preserve">: </w:t>
+      </w:r>
+      <w:r>
+        <w:rPr>
+          <w:lang w:val="es-ES"/>
+        </w:rPr>
+        <w:t>Se crea la interfaz Login para el ingreso de los usuarios a la plataforma y se agregó la opción de ingresar mediante Gmail.</w:t>
+      </w:r>
+    </w:p>
+    <w:p>
+      <w:pPr>
+        <w:jc w:val="both"/>
+        <w:rPr>
+          <w:lang w:val="es-ES"/>
+        </w:rPr>
+      </w:pPr>
+      <w:r>
+        <w:rPr>
+          <w:noProof/>
+          <w:lang w:val="es-ES"/>
+        </w:rPr>
+        <w:t xml:space="preserve"> </w:t>
+      </w:r>
+      <w:r>
+        <w:rPr>
+          <w:noProof/>
+          <w:lang w:val="es-ES"/>
+        </w:rPr>
+        <w:drawing>
+          <wp:inline distT="0" distB="0" distL="0" distR="0" wp14:anchorId="3F54CD77" wp14:editId="2D71240E">
+            <wp:extent cx="5619750" cy="3666394"/>
+            <wp:effectExtent l="0" t="0" r="0" b="0"/>
+            <wp:docPr id="18" name="Imagen 18"/>
+            <wp:cNvGraphicFramePr>
+              <a:graphicFrameLocks xmlns:a="http://schemas.openxmlformats.org/drawingml/2006/main" noChangeAspect="1"/>
+            </wp:cNvGraphicFramePr>
+            <a:graphic xmlns:a="http://schemas.openxmlformats.org/drawingml/2006/main">
+              <a:graphicData uri="http://schemas.openxmlformats.org/drawingml/2006/picture">
+                <pic:pic xmlns:pic="http://schemas.openxmlformats.org/drawingml/2006/picture">
+                  <pic:nvPicPr>
+                    <pic:cNvPr id="0" name="Picture 5"/>
+                    <pic:cNvPicPr>
+                      <a:picLocks noChangeAspect="1" noChangeArrowheads="1"/>
+                    </pic:cNvPicPr>
+                  </pic:nvPicPr>
+                  <pic:blipFill>
+                    <a:blip r:embed="rId17">
+                      <a:extLst>
+                        <a:ext uri="{28A0092B-C50C-407E-A947-70E740481C1C}">
+                          <a14:useLocalDpi xmlns:a14="http://schemas.microsoft.com/office/drawing/2010/main" val="0"/>
+                        </a:ext>
+                      </a:extLst>
+                    </a:blip>
+                    <a:srcRect/>
+                    <a:stretch>
+                      <a:fillRect/>
+                    </a:stretch>
+                  </pic:blipFill>
+                  <pic:spPr bwMode="auto">
+                    <a:xfrm>
+                      <a:off x="0" y="0"/>
+                      <a:ext cx="5629680" cy="3672872"/>
+                    </a:xfrm>
+                    <a:prstGeom prst="rect">
+                      <a:avLst/>
+                    </a:prstGeom>
+                    <a:noFill/>
+                  </pic:spPr>
+                </pic:pic>
+              </a:graphicData>
+            </a:graphic>
+          </wp:inline>
+        </w:drawing>
+      </w:r>
     </w:p>
     <w:p>
       <w:pPr>
@@ -890,22 +1005,89 @@
           <w:szCs w:val="20"/>
           <w:lang w:val="es-ES"/>
         </w:rPr>
-        <w:t>Interface Login</w:t>
-      </w:r>
-    </w:p>
-    <w:p>
-      <w:pPr>
-        <w:jc w:val="both"/>
-        <w:rPr>
-          <w:lang w:val="es-ES"/>
-        </w:rPr>
-      </w:pPr>
-      <w:r>
-        <w:rPr>
-          <w:lang w:val="es-ES"/>
-        </w:rPr>
+        <w:t>Interfa</w:t>
+      </w:r>
+      <w:r>
+        <w:rPr>
+          <w:i/>
+          <w:iCs/>
+          <w:sz w:val="20"/>
+          <w:szCs w:val="20"/>
+          <w:lang w:val="es-ES"/>
+        </w:rPr>
+        <w:t>z</w:t>
+      </w:r>
+      <w:r>
+        <w:rPr>
+          <w:i/>
+          <w:iCs/>
+          <w:sz w:val="20"/>
+          <w:szCs w:val="20"/>
+          <w:lang w:val="es-ES"/>
+        </w:rPr>
+        <w:t xml:space="preserve"> Login</w:t>
+      </w:r>
+    </w:p>
+    <w:p>
+      <w:pPr>
+        <w:jc w:val="both"/>
+        <w:rPr>
+          <w:lang w:val="es-ES"/>
+        </w:rPr>
+      </w:pPr>
+    </w:p>
+    <w:p>
+      <w:pPr>
+        <w:jc w:val="both"/>
+        <w:rPr>
+          <w:lang w:val="es-ES"/>
+        </w:rPr>
+      </w:pPr>
+    </w:p>
+    <w:p>
+      <w:pPr>
+        <w:jc w:val="both"/>
+        <w:rPr>
+          <w:lang w:val="es-ES"/>
+        </w:rPr>
+      </w:pPr>
+    </w:p>
+    <w:p>
+      <w:pPr>
+        <w:jc w:val="both"/>
+        <w:rPr>
+          <w:lang w:val="es-ES"/>
+        </w:rPr>
+      </w:pPr>
+    </w:p>
+    <w:p>
+      <w:pPr>
+        <w:jc w:val="both"/>
+        <w:rPr>
+          <w:lang w:val="es-ES"/>
+        </w:rPr>
+      </w:pPr>
+    </w:p>
+    <w:p>
+      <w:pPr>
+        <w:jc w:val="both"/>
+        <w:rPr>
+          <w:lang w:val="es-ES"/>
+        </w:rPr>
+      </w:pPr>
+      <w:r>
+        <w:rPr>
+          <w:lang w:val="es-ES"/>
+        </w:rPr>
+        <w:lastRenderedPageBreak/>
         <w:t>También se creó una interfaz para la creación de una nueva cuenta</w:t>
       </w:r>
+      <w:r>
+        <w:rPr>
+          <w:lang w:val="es-ES"/>
+        </w:rPr>
+        <w:t xml:space="preserve"> en caso de ser necesario.</w:t>
+      </w:r>
     </w:p>
     <w:p>
       <w:pPr>
@@ -923,9 +1105,9 @@
           <w:noProof/>
         </w:rPr>
         <w:drawing>
-          <wp:inline distT="0" distB="0" distL="0" distR="0" wp14:anchorId="685374CB" wp14:editId="2C0D476C">
-            <wp:extent cx="5612130" cy="2608580"/>
-            <wp:effectExtent l="0" t="0" r="7620" b="1270"/>
+          <wp:inline distT="0" distB="0" distL="0" distR="0" wp14:anchorId="685374CB" wp14:editId="70ABCBEE">
+            <wp:extent cx="5532895" cy="2571750"/>
+            <wp:effectExtent l="0" t="0" r="0" b="0"/>
             <wp:docPr id="7" name="Imagen 7" descr="Interfaz de usuario gráfica, Aplicación&#10;&#10;Descripción generada automáticamente"/>
             <wp:cNvGraphicFramePr>
               <a:graphicFrameLocks xmlns:a="http://schemas.openxmlformats.org/drawingml/2006/main" noChangeAspect="1"/>
@@ -938,7 +1120,7 @@
                     <pic:cNvPicPr/>
                   </pic:nvPicPr>
                   <pic:blipFill>
-                    <a:blip r:embed="rId17"/>
+                    <a:blip r:embed="rId18"/>
                     <a:stretch>
                       <a:fillRect/>
                     </a:stretch>
@@ -946,7 +1128,7 @@
                   <pic:spPr>
                     <a:xfrm>
                       <a:off x="0" y="0"/>
-                      <a:ext cx="5612130" cy="2608580"/>
+                      <a:ext cx="5548136" cy="2578834"/>
                     </a:xfrm>
                     <a:prstGeom prst="rect">
                       <a:avLst/>
@@ -967,16 +1149,14 @@
           <w:iCs/>
           <w:sz w:val="20"/>
           <w:szCs w:val="20"/>
-          <w:lang w:val="es-ES"/>
-        </w:rPr>
-      </w:pPr>
-      <w:r>
-        <w:rPr>
-          <w:i/>
-          <w:iCs/>
-          <w:sz w:val="20"/>
-          <w:szCs w:val="20"/>
-          <w:lang w:val="es-ES"/>
+        </w:rPr>
+      </w:pPr>
+      <w:r>
+        <w:rPr>
+          <w:i/>
+          <w:iCs/>
+          <w:sz w:val="20"/>
+          <w:szCs w:val="20"/>
         </w:rPr>
         <w:t xml:space="preserve">Imagen </w:t>
       </w:r>
@@ -986,34 +1166,84 @@
           <w:iCs/>
           <w:sz w:val="20"/>
           <w:szCs w:val="20"/>
-          <w:lang w:val="es-ES"/>
-        </w:rPr>
-        <w:t>4</w:t>
-      </w:r>
-      <w:r>
-        <w:rPr>
-          <w:i/>
-          <w:iCs/>
-          <w:sz w:val="20"/>
-          <w:szCs w:val="20"/>
-          <w:lang w:val="es-ES"/>
-        </w:rPr>
-        <w:t xml:space="preserve">. </w:t>
-      </w:r>
-      <w:r>
-        <w:rPr>
-          <w:i/>
-          <w:iCs/>
-          <w:sz w:val="20"/>
-          <w:szCs w:val="20"/>
-          <w:lang w:val="es-ES"/>
-        </w:rPr>
-        <w:t>Interface Login</w:t>
-      </w:r>
-    </w:p>
-    <w:p>
-      <w:pPr>
-        <w:jc w:val="both"/>
+        </w:rPr>
+        <w:t>5</w:t>
+      </w:r>
+      <w:r>
+        <w:rPr>
+          <w:i/>
+          <w:iCs/>
+          <w:sz w:val="20"/>
+          <w:szCs w:val="20"/>
+        </w:rPr>
+        <w:t>. Interf</w:t>
+      </w:r>
+      <w:r>
+        <w:rPr>
+          <w:i/>
+          <w:iCs/>
+          <w:sz w:val="20"/>
+          <w:szCs w:val="20"/>
+        </w:rPr>
+        <w:t>az</w:t>
+      </w:r>
+      <w:r>
+        <w:rPr>
+          <w:i/>
+          <w:iCs/>
+          <w:sz w:val="20"/>
+          <w:szCs w:val="20"/>
+        </w:rPr>
+        <w:t xml:space="preserve"> </w:t>
+      </w:r>
+      <w:r>
+        <w:rPr>
+          <w:i/>
+          <w:iCs/>
+          <w:sz w:val="20"/>
+          <w:szCs w:val="20"/>
+        </w:rPr>
+        <w:t>Registro</w:t>
+      </w:r>
+    </w:p>
+    <w:p>
+      <w:pPr>
+        <w:jc w:val="both"/>
+      </w:pPr>
+      <w:r>
+        <w:rPr>
+          <w:b/>
+          <w:bCs/>
+          <w:i/>
+          <w:iCs/>
+        </w:rPr>
+        <w:t>HU_006</w:t>
+      </w:r>
+      <w:r>
+        <w:rPr>
+          <w:b/>
+          <w:bCs/>
+          <w:i/>
+          <w:iCs/>
+        </w:rPr>
+        <w:t xml:space="preserve">: </w:t>
+      </w:r>
+      <w:r>
+        <w:t>Se crea</w:t>
+      </w:r>
+      <w:r>
+        <w:t xml:space="preserve"> la interfaz que contiene</w:t>
+      </w:r>
+      <w:r>
+        <w:t xml:space="preserve"> el f</w:t>
+      </w:r>
+      <w:r>
+        <w:t>ormulario para realizar el registro de una nueva venta al sistema, el cual contiene información de quién registra la venta, cliente y productos comprados.</w:t>
+      </w:r>
+    </w:p>
+    <w:p>
+      <w:pPr>
+        <w:jc w:val="center"/>
         <w:rPr>
           <w:b/>
           <w:bCs/>
@@ -1024,44 +1254,12 @@
       </w:pPr>
       <w:r>
         <w:rPr>
-          <w:b/>
-          <w:bCs/>
-          <w:i/>
-          <w:iCs/>
-          <w:lang w:val="de-DE"/>
-        </w:rPr>
-        <w:t>HU_00</w:t>
-      </w:r>
-      <w:r>
-        <w:rPr>
-          <w:b/>
-          <w:bCs/>
-          <w:i/>
-          <w:iCs/>
-          <w:lang w:val="de-DE"/>
-        </w:rPr>
-        <w:t>6</w:t>
-      </w:r>
-    </w:p>
-    <w:p>
-      <w:pPr>
-        <w:jc w:val="both"/>
-        <w:rPr>
-          <w:b/>
-          <w:bCs/>
-          <w:i/>
-          <w:iCs/>
-          <w:lang w:val="de-DE"/>
-        </w:rPr>
-      </w:pPr>
-      <w:r>
-        <w:rPr>
           <w:noProof/>
         </w:rPr>
         <w:drawing>
-          <wp:inline distT="0" distB="0" distL="0" distR="0" wp14:anchorId="49B22023" wp14:editId="147EC164">
-            <wp:extent cx="5612130" cy="2342515"/>
-            <wp:effectExtent l="0" t="0" r="7620" b="635"/>
+          <wp:inline distT="0" distB="0" distL="0" distR="0" wp14:anchorId="49B22023" wp14:editId="61ADE589">
+            <wp:extent cx="4648200" cy="1940169"/>
+            <wp:effectExtent l="0" t="0" r="0" b="3175"/>
             <wp:docPr id="12" name="Imagen 12" descr="Interfaz de usuario gráfica, Aplicación, Correo electrónico, Sitio web&#10;&#10;Descripción generada automáticamente"/>
             <wp:cNvGraphicFramePr>
               <a:graphicFrameLocks xmlns:a="http://schemas.openxmlformats.org/drawingml/2006/main" noChangeAspect="1"/>
@@ -1074,7 +1272,7 @@
                     <pic:cNvPicPr/>
                   </pic:nvPicPr>
                   <pic:blipFill>
-                    <a:blip r:embed="rId18"/>
+                    <a:blip r:embed="rId19"/>
                     <a:stretch>
                       <a:fillRect/>
                     </a:stretch>
@@ -1082,7 +1280,7 @@
                   <pic:spPr>
                     <a:xfrm>
                       <a:off x="0" y="0"/>
-                      <a:ext cx="5612130" cy="2342515"/>
+                      <a:ext cx="4667275" cy="1948131"/>
                     </a:xfrm>
                     <a:prstGeom prst="rect">
                       <a:avLst/>
@@ -1097,7 +1295,7 @@
     </w:p>
     <w:p>
       <w:pPr>
-        <w:jc w:val="both"/>
+        <w:jc w:val="center"/>
         <w:rPr>
           <w:b/>
           <w:bCs/>
@@ -1110,11 +1308,10 @@
         <w:rPr>
           <w:noProof/>
         </w:rPr>
-        <w:lastRenderedPageBreak/>
         <w:drawing>
-          <wp:inline distT="0" distB="0" distL="0" distR="0" wp14:anchorId="7F69CFCD" wp14:editId="030CCDA4">
-            <wp:extent cx="5612130" cy="2585720"/>
-            <wp:effectExtent l="0" t="0" r="7620" b="5080"/>
+          <wp:inline distT="0" distB="0" distL="0" distR="0" wp14:anchorId="7F69CFCD" wp14:editId="70DABDC9">
+            <wp:extent cx="4648200" cy="2141601"/>
+            <wp:effectExtent l="0" t="0" r="0" b="0"/>
             <wp:docPr id="11" name="Imagen 11" descr="Interfaz de usuario gráfica, Aplicación&#10;&#10;Descripción generada automáticamente"/>
             <wp:cNvGraphicFramePr>
               <a:graphicFrameLocks xmlns:a="http://schemas.openxmlformats.org/drawingml/2006/main" noChangeAspect="1"/>
@@ -1127,7 +1324,7 @@
                     <pic:cNvPicPr/>
                   </pic:nvPicPr>
                   <pic:blipFill>
-                    <a:blip r:embed="rId19"/>
+                    <a:blip r:embed="rId20"/>
                     <a:stretch>
                       <a:fillRect/>
                     </a:stretch>
@@ -1135,7 +1332,7 @@
                   <pic:spPr>
                     <a:xfrm>
                       <a:off x="0" y="0"/>
-                      <a:ext cx="5612130" cy="2585720"/>
+                      <a:ext cx="4655922" cy="2145159"/>
                     </a:xfrm>
                     <a:prstGeom prst="rect">
                       <a:avLst/>
@@ -1156,16 +1353,14 @@
           <w:iCs/>
           <w:sz w:val="20"/>
           <w:szCs w:val="20"/>
-          <w:lang w:val="es-ES"/>
-        </w:rPr>
-      </w:pPr>
-      <w:r>
-        <w:rPr>
-          <w:i/>
-          <w:iCs/>
-          <w:sz w:val="20"/>
-          <w:szCs w:val="20"/>
-          <w:lang w:val="es-ES"/>
+        </w:rPr>
+      </w:pPr>
+      <w:r>
+        <w:rPr>
+          <w:i/>
+          <w:iCs/>
+          <w:sz w:val="20"/>
+          <w:szCs w:val="20"/>
         </w:rPr>
         <w:t xml:space="preserve">Imagen </w:t>
       </w:r>
@@ -1175,17 +1370,15 @@
           <w:iCs/>
           <w:sz w:val="20"/>
           <w:szCs w:val="20"/>
-          <w:lang w:val="es-ES"/>
-        </w:rPr>
-        <w:t>4</w:t>
-      </w:r>
-      <w:r>
-        <w:rPr>
-          <w:i/>
-          <w:iCs/>
-          <w:sz w:val="20"/>
-          <w:szCs w:val="20"/>
-          <w:lang w:val="es-ES"/>
+        </w:rPr>
+        <w:t>6</w:t>
+      </w:r>
+      <w:r>
+        <w:rPr>
+          <w:i/>
+          <w:iCs/>
+          <w:sz w:val="20"/>
+          <w:szCs w:val="20"/>
         </w:rPr>
         <w:t xml:space="preserve">. </w:t>
       </w:r>
@@ -1195,9 +1388,103 @@
           <w:iCs/>
           <w:sz w:val="20"/>
           <w:szCs w:val="20"/>
-          <w:lang w:val="es-ES"/>
-        </w:rPr>
-        <w:t>Interface Login</w:t>
+        </w:rPr>
+        <w:t>Interfaz registro nueva ve</w:t>
+      </w:r>
+      <w:r>
+        <w:rPr>
+          <w:i/>
+          <w:iCs/>
+          <w:sz w:val="20"/>
+          <w:szCs w:val="20"/>
+        </w:rPr>
+        <w:t>nta</w:t>
+      </w:r>
+    </w:p>
+    <w:p>
+      <w:pPr>
+        <w:jc w:val="both"/>
+        <w:rPr>
+          <w:b/>
+          <w:bCs/>
+          <w:i/>
+          <w:iCs/>
+        </w:rPr>
+      </w:pPr>
+      <w:r>
+        <w:rPr>
+          <w:b/>
+          <w:bCs/>
+          <w:i/>
+          <w:iCs/>
+        </w:rPr>
+        <w:lastRenderedPageBreak/>
+        <w:t>HU_007</w:t>
+      </w:r>
+    </w:p>
+    <w:p>
+      <w:pPr>
+        <w:jc w:val="center"/>
+        <w:rPr>
+          <w:i/>
+          <w:iCs/>
+          <w:sz w:val="20"/>
+          <w:szCs w:val="20"/>
+        </w:rPr>
+      </w:pPr>
+      <w:r>
+        <w:rPr>
+          <w:i/>
+          <w:iCs/>
+          <w:sz w:val="20"/>
+          <w:szCs w:val="20"/>
+        </w:rPr>
+        <w:t xml:space="preserve">Imagen </w:t>
+      </w:r>
+      <w:r>
+        <w:rPr>
+          <w:i/>
+          <w:iCs/>
+          <w:sz w:val="20"/>
+          <w:szCs w:val="20"/>
+        </w:rPr>
+        <w:t>7</w:t>
+      </w:r>
+      <w:r>
+        <w:rPr>
+          <w:i/>
+          <w:iCs/>
+          <w:sz w:val="20"/>
+          <w:szCs w:val="20"/>
+        </w:rPr>
+        <w:t xml:space="preserve">. </w:t>
+      </w:r>
+      <w:r>
+        <w:rPr>
+          <w:i/>
+          <w:iCs/>
+          <w:sz w:val="20"/>
+          <w:szCs w:val="20"/>
+        </w:rPr>
+        <w:t>Interfaz</w:t>
+      </w:r>
+      <w:r>
+        <w:rPr>
+          <w:i/>
+          <w:iCs/>
+          <w:sz w:val="20"/>
+          <w:szCs w:val="20"/>
+        </w:rPr>
+        <w:t xml:space="preserve"> </w:t>
+      </w:r>
+      <w:r>
+        <w:rPr>
+          <w:i/>
+          <w:iCs/>
+          <w:sz w:val="20"/>
+          <w:szCs w:val="20"/>
+        </w:rPr>
+        <w:t>Login</w:t>
       </w:r>
     </w:p>
     <w:p>
@@ -1227,17 +1514,102 @@
           <w:iCs/>
           <w:lang w:val="de-DE"/>
         </w:rPr>
-        <w:t>HU_00</w:t>
-      </w:r>
-      <w:r>
-        <w:rPr>
-          <w:b/>
-          <w:bCs/>
-          <w:i/>
-          <w:iCs/>
+        <w:t>HU_008</w:t>
+      </w:r>
+    </w:p>
+    <w:p>
+      <w:pPr>
+        <w:jc w:val="center"/>
+        <w:rPr>
+          <w:i/>
+          <w:iCs/>
+          <w:sz w:val="20"/>
+          <w:szCs w:val="20"/>
+        </w:rPr>
+      </w:pPr>
+      <w:r>
+        <w:rPr>
+          <w:i/>
+          <w:iCs/>
+          <w:sz w:val="20"/>
+          <w:szCs w:val="20"/>
+        </w:rPr>
+        <w:t xml:space="preserve">Imagen </w:t>
+      </w:r>
+      <w:r>
+        <w:rPr>
+          <w:i/>
+          <w:iCs/>
+          <w:sz w:val="20"/>
+          <w:szCs w:val="20"/>
+        </w:rPr>
+        <w:t>8</w:t>
+      </w:r>
+      <w:r>
+        <w:rPr>
+          <w:i/>
+          <w:iCs/>
+          <w:sz w:val="20"/>
+          <w:szCs w:val="20"/>
+        </w:rPr>
+        <w:t xml:space="preserve">. </w:t>
+      </w:r>
+      <w:r>
+        <w:rPr>
+          <w:i/>
+          <w:iCs/>
+          <w:sz w:val="20"/>
+          <w:szCs w:val="20"/>
+        </w:rPr>
+        <w:t>Interfaz</w:t>
+      </w:r>
+      <w:r>
+        <w:rPr>
+          <w:i/>
+          <w:iCs/>
+          <w:sz w:val="20"/>
+          <w:szCs w:val="20"/>
+        </w:rPr>
+        <w:t xml:space="preserve"> </w:t>
+      </w:r>
+      <w:r>
+        <w:rPr>
+          <w:i/>
+          <w:iCs/>
+          <w:sz w:val="20"/>
+          <w:szCs w:val="20"/>
+        </w:rPr>
+        <w:t>Login</w:t>
+      </w:r>
+    </w:p>
+    <w:p>
+      <w:pPr>
+        <w:jc w:val="both"/>
+        <w:rPr>
           <w:lang w:val="de-DE"/>
         </w:rPr>
-        <w:t>7</w:t>
+      </w:pPr>
+    </w:p>
+    <w:p>
+      <w:pPr>
+        <w:jc w:val="both"/>
+        <w:rPr>
+          <w:b/>
+          <w:bCs/>
+          <w:i/>
+          <w:iCs/>
+          <w:lang w:val="de-DE"/>
+        </w:rPr>
+      </w:pPr>
+      <w:r>
+        <w:rPr>
+          <w:b/>
+          <w:bCs/>
+          <w:i/>
+          <w:iCs/>
+          <w:lang w:val="de-DE"/>
+        </w:rPr>
+        <w:t>HU_009</w:t>
       </w:r>
     </w:p>
     <w:p>
@@ -1248,16 +1620,16 @@
           <w:iCs/>
           <w:sz w:val="20"/>
           <w:szCs w:val="20"/>
-          <w:lang w:val="es-ES"/>
-        </w:rPr>
-      </w:pPr>
-      <w:r>
-        <w:rPr>
-          <w:i/>
-          <w:iCs/>
-          <w:sz w:val="20"/>
-          <w:szCs w:val="20"/>
-          <w:lang w:val="es-ES"/>
+          <w:lang w:val="de-DE"/>
+        </w:rPr>
+      </w:pPr>
+      <w:r>
+        <w:rPr>
+          <w:i/>
+          <w:iCs/>
+          <w:sz w:val="20"/>
+          <w:szCs w:val="20"/>
+          <w:lang w:val="de-DE"/>
         </w:rPr>
         <w:t xml:space="preserve">Imagen </w:t>
       </w:r>
@@ -1267,17 +1639,17 @@
           <w:iCs/>
           <w:sz w:val="20"/>
           <w:szCs w:val="20"/>
-          <w:lang w:val="es-ES"/>
-        </w:rPr>
-        <w:t>4</w:t>
-      </w:r>
-      <w:r>
-        <w:rPr>
-          <w:i/>
-          <w:iCs/>
-          <w:sz w:val="20"/>
-          <w:szCs w:val="20"/>
-          <w:lang w:val="es-ES"/>
+          <w:lang w:val="de-DE"/>
+        </w:rPr>
+        <w:t>9</w:t>
+      </w:r>
+      <w:r>
+        <w:rPr>
+          <w:i/>
+          <w:iCs/>
+          <w:sz w:val="20"/>
+          <w:szCs w:val="20"/>
+          <w:lang w:val="de-DE"/>
         </w:rPr>
         <w:t xml:space="preserve">. </w:t>
       </w:r>
@@ -1287,31 +1659,40 @@
           <w:iCs/>
           <w:sz w:val="20"/>
           <w:szCs w:val="20"/>
-          <w:lang w:val="es-ES"/>
-        </w:rPr>
-        <w:t>Interface Login</w:t>
-      </w:r>
-    </w:p>
-    <w:p>
-      <w:pPr>
-        <w:jc w:val="both"/>
-        <w:rPr>
+        </w:rPr>
+        <w:t>Interfaz</w:t>
+      </w:r>
+      <w:r>
+        <w:rPr>
+          <w:i/>
+          <w:iCs/>
+          <w:sz w:val="20"/>
+          <w:szCs w:val="20"/>
+        </w:rPr>
+        <w:t xml:space="preserve"> </w:t>
+      </w:r>
+      <w:r>
+        <w:rPr>
+          <w:i/>
+          <w:iCs/>
+          <w:sz w:val="20"/>
+          <w:szCs w:val="20"/>
           <w:lang w:val="de-DE"/>
         </w:rPr>
-      </w:pPr>
-    </w:p>
-    <w:p>
-      <w:pPr>
-        <w:jc w:val="both"/>
-        <w:rPr>
-          <w:b/>
-          <w:bCs/>
-          <w:i/>
-          <w:iCs/>
+        <w:t>Login</w:t>
+      </w:r>
+    </w:p>
+    <w:p>
+      <w:pPr>
+        <w:jc w:val="both"/>
+        <w:rPr>
           <w:lang w:val="de-DE"/>
         </w:rPr>
       </w:pPr>
-      <w:r>
+    </w:p>
+    <w:p>
+      <w:pPr>
+        <w:jc w:val="both"/>
         <w:rPr>
           <w:b/>
           <w:bCs/>
@@ -1319,8 +1700,7 @@
           <w:iCs/>
           <w:lang w:val="de-DE"/>
         </w:rPr>
-        <w:t>HU_00</w:t>
-      </w:r>
+      </w:pPr>
       <w:r>
         <w:rPr>
           <w:b/>
@@ -1329,7 +1709,7 @@
           <w:iCs/>
           <w:lang w:val="de-DE"/>
         </w:rPr>
-        <w:t>8</w:t>
+        <w:t>HU_010</w:t>
       </w:r>
     </w:p>
     <w:p>
@@ -1340,16 +1720,16 @@
           <w:iCs/>
           <w:sz w:val="20"/>
           <w:szCs w:val="20"/>
-          <w:lang w:val="es-ES"/>
-        </w:rPr>
-      </w:pPr>
-      <w:r>
-        <w:rPr>
-          <w:i/>
-          <w:iCs/>
-          <w:sz w:val="20"/>
-          <w:szCs w:val="20"/>
-          <w:lang w:val="es-ES"/>
+          <w:lang w:val="de-DE"/>
+        </w:rPr>
+      </w:pPr>
+      <w:r>
+        <w:rPr>
+          <w:i/>
+          <w:iCs/>
+          <w:sz w:val="20"/>
+          <w:szCs w:val="20"/>
+          <w:lang w:val="de-DE"/>
         </w:rPr>
         <w:t xml:space="preserve">Imagen </w:t>
       </w:r>
@@ -1359,17 +1739,17 @@
           <w:iCs/>
           <w:sz w:val="20"/>
           <w:szCs w:val="20"/>
-          <w:lang w:val="es-ES"/>
-        </w:rPr>
-        <w:t>4</w:t>
-      </w:r>
-      <w:r>
-        <w:rPr>
-          <w:i/>
-          <w:iCs/>
-          <w:sz w:val="20"/>
-          <w:szCs w:val="20"/>
-          <w:lang w:val="es-ES"/>
+          <w:lang w:val="de-DE"/>
+        </w:rPr>
+        <w:t>10</w:t>
+      </w:r>
+      <w:r>
+        <w:rPr>
+          <w:i/>
+          <w:iCs/>
+          <w:sz w:val="20"/>
+          <w:szCs w:val="20"/>
+          <w:lang w:val="de-DE"/>
         </w:rPr>
         <w:t xml:space="preserve">. </w:t>
       </w:r>
@@ -1379,41 +1759,32 @@
           <w:iCs/>
           <w:sz w:val="20"/>
           <w:szCs w:val="20"/>
-          <w:lang w:val="es-ES"/>
-        </w:rPr>
-        <w:t>Interface Login</w:t>
-      </w:r>
-    </w:p>
-    <w:p>
-      <w:pPr>
-        <w:jc w:val="both"/>
-        <w:rPr>
           <w:lang w:val="de-DE"/>
         </w:rPr>
-      </w:pPr>
-    </w:p>
-    <w:p>
-      <w:pPr>
-        <w:jc w:val="both"/>
-        <w:rPr>
-          <w:b/>
-          <w:bCs/>
-          <w:i/>
-          <w:iCs/>
+        <w:t xml:space="preserve">Interfaz </w:t>
+      </w:r>
+      <w:r>
+        <w:rPr>
+          <w:i/>
+          <w:iCs/>
+          <w:sz w:val="20"/>
+          <w:szCs w:val="20"/>
           <w:lang w:val="de-DE"/>
         </w:rPr>
-      </w:pPr>
-      <w:r>
-        <w:rPr>
-          <w:b/>
-          <w:bCs/>
-          <w:i/>
-          <w:iCs/>
+        <w:t>Login</w:t>
+      </w:r>
+    </w:p>
+    <w:p>
+      <w:pPr>
+        <w:jc w:val="both"/>
+        <w:rPr>
           <w:lang w:val="de-DE"/>
         </w:rPr>
-        <w:t>HU_00</w:t>
-      </w:r>
-      <w:r>
+      </w:pPr>
+    </w:p>
+    <w:p>
+      <w:pPr>
+        <w:jc w:val="both"/>
         <w:rPr>
           <w:b/>
           <w:bCs/>
@@ -1421,7 +1792,16 @@
           <w:iCs/>
           <w:lang w:val="de-DE"/>
         </w:rPr>
-        <w:t>9</w:t>
+      </w:pPr>
+      <w:r>
+        <w:rPr>
+          <w:b/>
+          <w:bCs/>
+          <w:i/>
+          <w:iCs/>
+          <w:lang w:val="de-DE"/>
+        </w:rPr>
+        <w:t>HU_011</w:t>
       </w:r>
     </w:p>
     <w:p>
@@ -1432,16 +1812,14 @@
           <w:iCs/>
           <w:sz w:val="20"/>
           <w:szCs w:val="20"/>
-          <w:lang w:val="es-ES"/>
-        </w:rPr>
-      </w:pPr>
-      <w:r>
-        <w:rPr>
-          <w:i/>
-          <w:iCs/>
-          <w:sz w:val="20"/>
-          <w:szCs w:val="20"/>
-          <w:lang w:val="es-ES"/>
+        </w:rPr>
+      </w:pPr>
+      <w:r>
+        <w:rPr>
+          <w:i/>
+          <w:iCs/>
+          <w:sz w:val="20"/>
+          <w:szCs w:val="20"/>
         </w:rPr>
         <w:t xml:space="preserve">Imagen </w:t>
       </w:r>
@@ -1451,17 +1829,15 @@
           <w:iCs/>
           <w:sz w:val="20"/>
           <w:szCs w:val="20"/>
-          <w:lang w:val="es-ES"/>
-        </w:rPr>
-        <w:t>4</w:t>
-      </w:r>
-      <w:r>
-        <w:rPr>
-          <w:i/>
-          <w:iCs/>
-          <w:sz w:val="20"/>
-          <w:szCs w:val="20"/>
-          <w:lang w:val="es-ES"/>
+        </w:rPr>
+        <w:t>11</w:t>
+      </w:r>
+      <w:r>
+        <w:rPr>
+          <w:i/>
+          <w:iCs/>
+          <w:sz w:val="20"/>
+          <w:szCs w:val="20"/>
         </w:rPr>
         <w:t xml:space="preserve">. </w:t>
       </w:r>
@@ -1471,49 +1847,51 @@
           <w:iCs/>
           <w:sz w:val="20"/>
           <w:szCs w:val="20"/>
-          <w:lang w:val="es-ES"/>
-        </w:rPr>
-        <w:t>Interface Login</w:t>
-      </w:r>
-    </w:p>
-    <w:p>
-      <w:pPr>
-        <w:jc w:val="both"/>
-        <w:rPr>
-          <w:lang w:val="de-DE"/>
-        </w:rPr>
-      </w:pPr>
-    </w:p>
-    <w:p>
-      <w:pPr>
-        <w:jc w:val="both"/>
-        <w:rPr>
-          <w:b/>
-          <w:bCs/>
-          <w:i/>
-          <w:iCs/>
-          <w:lang w:val="de-DE"/>
-        </w:rPr>
-      </w:pPr>
-      <w:r>
-        <w:rPr>
-          <w:b/>
-          <w:bCs/>
-          <w:i/>
-          <w:iCs/>
-          <w:lang w:val="de-DE"/>
-        </w:rPr>
-        <w:t>HU_0</w:t>
-      </w:r>
-      <w:r>
-        <w:rPr>
-          <w:b/>
-          <w:bCs/>
-          <w:i/>
-          <w:iCs/>
-          <w:lang w:val="de-DE"/>
-        </w:rPr>
-        <w:t>10</w:t>
+        </w:rPr>
+        <w:t>Interfaz</w:t>
+      </w:r>
+      <w:r>
+        <w:rPr>
+          <w:i/>
+          <w:iCs/>
+          <w:sz w:val="20"/>
+          <w:szCs w:val="20"/>
+        </w:rPr>
+        <w:t xml:space="preserve"> Login</w:t>
+      </w:r>
+    </w:p>
+    <w:p>
+      <w:pPr>
+        <w:jc w:val="both"/>
+      </w:pPr>
+    </w:p>
+    <w:p>
+      <w:pPr>
+        <w:jc w:val="both"/>
+      </w:pPr>
+      <w:r>
+        <w:rPr>
+          <w:b/>
+          <w:bCs/>
+          <w:i/>
+          <w:iCs/>
+        </w:rPr>
+        <w:t>HU_012</w:t>
+      </w:r>
+      <w:r>
+        <w:rPr>
+          <w:b/>
+          <w:bCs/>
+          <w:i/>
+          <w:iCs/>
+        </w:rPr>
+        <w:t xml:space="preserve">: </w:t>
+      </w:r>
+      <w:r>
+        <w:t>I</w:t>
+      </w:r>
+      <w:r>
+        <w:t>nterfaz para el ingreso de un nuevo producto al sistema.</w:t>
       </w:r>
     </w:p>
     <w:p>
@@ -1524,208 +1902,12 @@
           <w:iCs/>
           <w:sz w:val="20"/>
           <w:szCs w:val="20"/>
-          <w:lang w:val="es-ES"/>
-        </w:rPr>
-      </w:pPr>
-      <w:r>
-        <w:rPr>
-          <w:i/>
-          <w:iCs/>
-          <w:sz w:val="20"/>
-          <w:szCs w:val="20"/>
-          <w:lang w:val="es-ES"/>
-        </w:rPr>
-        <w:t xml:space="preserve">Imagen </w:t>
-      </w:r>
-      <w:r>
-        <w:rPr>
-          <w:i/>
-          <w:iCs/>
-          <w:sz w:val="20"/>
-          <w:szCs w:val="20"/>
-          <w:lang w:val="es-ES"/>
-        </w:rPr>
-        <w:t>4</w:t>
-      </w:r>
-      <w:r>
-        <w:rPr>
-          <w:i/>
-          <w:iCs/>
-          <w:sz w:val="20"/>
-          <w:szCs w:val="20"/>
-          <w:lang w:val="es-ES"/>
-        </w:rPr>
-        <w:t xml:space="preserve">. </w:t>
-      </w:r>
-      <w:r>
-        <w:rPr>
-          <w:i/>
-          <w:iCs/>
-          <w:sz w:val="20"/>
-          <w:szCs w:val="20"/>
-          <w:lang w:val="es-ES"/>
-        </w:rPr>
-        <w:t>Interface Login</w:t>
-      </w:r>
-    </w:p>
-    <w:p>
-      <w:pPr>
-        <w:jc w:val="both"/>
-        <w:rPr>
-          <w:lang w:val="de-DE"/>
-        </w:rPr>
-      </w:pPr>
-    </w:p>
-    <w:p>
-      <w:pPr>
-        <w:jc w:val="both"/>
-        <w:rPr>
-          <w:b/>
-          <w:bCs/>
-          <w:i/>
-          <w:iCs/>
-          <w:lang w:val="de-DE"/>
-        </w:rPr>
-      </w:pPr>
-      <w:r>
-        <w:rPr>
-          <w:b/>
-          <w:bCs/>
-          <w:i/>
-          <w:iCs/>
-          <w:lang w:val="de-DE"/>
-        </w:rPr>
-        <w:t>HU_0</w:t>
-      </w:r>
-      <w:r>
-        <w:rPr>
-          <w:b/>
-          <w:bCs/>
-          <w:i/>
-          <w:iCs/>
-          <w:lang w:val="de-DE"/>
-        </w:rPr>
-        <w:t>11</w:t>
-      </w:r>
-    </w:p>
-    <w:p>
-      <w:pPr>
-        <w:jc w:val="center"/>
-        <w:rPr>
-          <w:i/>
-          <w:iCs/>
-          <w:sz w:val="20"/>
-          <w:szCs w:val="20"/>
-          <w:lang w:val="es-ES"/>
-        </w:rPr>
-      </w:pPr>
-      <w:r>
-        <w:rPr>
-          <w:i/>
-          <w:iCs/>
-          <w:sz w:val="20"/>
-          <w:szCs w:val="20"/>
-          <w:lang w:val="es-ES"/>
-        </w:rPr>
-        <w:t xml:space="preserve">Imagen </w:t>
-      </w:r>
-      <w:r>
-        <w:rPr>
-          <w:i/>
-          <w:iCs/>
-          <w:sz w:val="20"/>
-          <w:szCs w:val="20"/>
-          <w:lang w:val="es-ES"/>
-        </w:rPr>
-        <w:t>4</w:t>
-      </w:r>
-      <w:r>
-        <w:rPr>
-          <w:i/>
-          <w:iCs/>
-          <w:sz w:val="20"/>
-          <w:szCs w:val="20"/>
-          <w:lang w:val="es-ES"/>
-        </w:rPr>
-        <w:t xml:space="preserve">. </w:t>
-      </w:r>
-      <w:r>
-        <w:rPr>
-          <w:i/>
-          <w:iCs/>
-          <w:sz w:val="20"/>
-          <w:szCs w:val="20"/>
-          <w:lang w:val="es-ES"/>
-        </w:rPr>
-        <w:t>Interface Login</w:t>
-      </w:r>
-    </w:p>
-    <w:p>
-      <w:pPr>
-        <w:jc w:val="both"/>
-        <w:rPr>
-          <w:lang w:val="de-DE"/>
-        </w:rPr>
-      </w:pPr>
-    </w:p>
-    <w:p>
-      <w:pPr>
-        <w:jc w:val="both"/>
-        <w:rPr>
-          <w:b/>
-          <w:bCs/>
-          <w:i/>
-          <w:iCs/>
-          <w:lang w:val="es-ES"/>
-        </w:rPr>
-      </w:pPr>
-      <w:r>
-        <w:rPr>
-          <w:b/>
-          <w:bCs/>
-          <w:i/>
-          <w:iCs/>
-          <w:lang w:val="de-DE"/>
-        </w:rPr>
-        <w:t>H</w:t>
-      </w:r>
-      <w:r>
-        <w:rPr>
-          <w:b/>
-          <w:bCs/>
-          <w:i/>
-          <w:iCs/>
-          <w:lang w:val="es-ES"/>
-        </w:rPr>
-        <w:t>U_0</w:t>
-      </w:r>
-      <w:r>
-        <w:rPr>
-          <w:b/>
-          <w:bCs/>
-          <w:i/>
-          <w:iCs/>
-          <w:lang w:val="es-ES"/>
-        </w:rPr>
-        <w:t>12</w:t>
-      </w:r>
-    </w:p>
-    <w:p>
-      <w:pPr>
-        <w:jc w:val="center"/>
-        <w:rPr>
-          <w:i/>
-          <w:iCs/>
-          <w:sz w:val="20"/>
-          <w:szCs w:val="20"/>
-          <w:lang w:val="es-ES"/>
         </w:rPr>
       </w:pPr>
       <w:r>
         <w:rPr>
           <w:noProof/>
         </w:rPr>
-        <w:lastRenderedPageBreak/>
         <w:drawing>
           <wp:inline distT="0" distB="0" distL="0" distR="0" wp14:anchorId="2A239162" wp14:editId="0E3C06F1">
             <wp:extent cx="5612130" cy="2588260"/>
@@ -1742,7 +1924,7 @@
                     <pic:cNvPicPr/>
                   </pic:nvPicPr>
                   <pic:blipFill>
-                    <a:blip r:embed="rId20"/>
+                    <a:blip r:embed="rId21"/>
                     <a:stretch>
                       <a:fillRect/>
                     </a:stretch>
@@ -1768,7 +1950,6 @@
           <w:iCs/>
           <w:sz w:val="20"/>
           <w:szCs w:val="20"/>
-          <w:lang w:val="es-ES"/>
         </w:rPr>
         <w:t xml:space="preserve">Imagen </w:t>
       </w:r>
@@ -1778,17 +1959,15 @@
           <w:iCs/>
           <w:sz w:val="20"/>
           <w:szCs w:val="20"/>
-          <w:lang w:val="es-ES"/>
-        </w:rPr>
-        <w:t>4</w:t>
-      </w:r>
-      <w:r>
-        <w:rPr>
-          <w:i/>
-          <w:iCs/>
-          <w:sz w:val="20"/>
-          <w:szCs w:val="20"/>
-          <w:lang w:val="es-ES"/>
+        </w:rPr>
+        <w:t>12</w:t>
+      </w:r>
+      <w:r>
+        <w:rPr>
+          <w:i/>
+          <w:iCs/>
+          <w:sz w:val="20"/>
+          <w:szCs w:val="20"/>
         </w:rPr>
         <w:t xml:space="preserve">. </w:t>
       </w:r>
@@ -1798,17 +1977,22 @@
           <w:iCs/>
           <w:sz w:val="20"/>
           <w:szCs w:val="20"/>
-          <w:lang w:val="es-ES"/>
-        </w:rPr>
-        <w:t>Interface Login</w:t>
-      </w:r>
-    </w:p>
-    <w:p>
-      <w:pPr>
-        <w:jc w:val="both"/>
-        <w:rPr>
-          <w:lang w:val="es-ES"/>
-        </w:rPr>
+        </w:rPr>
+        <w:t>Interfaz registro nuev</w:t>
+      </w:r>
+      <w:r>
+        <w:rPr>
+          <w:i/>
+          <w:iCs/>
+          <w:sz w:val="20"/>
+          <w:szCs w:val="20"/>
+        </w:rPr>
+        <w:t>o producto</w:t>
+      </w:r>
+    </w:p>
+    <w:p>
+      <w:pPr>
+        <w:jc w:val="both"/>
       </w:pPr>
     </w:p>
     <w:p>
@@ -1830,9 +2014,91 @@
           <w:iCs/>
           <w:lang w:val="de-DE"/>
         </w:rPr>
-        <w:t>HU_01</w:t>
-      </w:r>
-      <w:r>
+        <w:t>HU_013</w:t>
+      </w:r>
+    </w:p>
+    <w:p>
+      <w:pPr>
+        <w:jc w:val="center"/>
+        <w:rPr>
+          <w:i/>
+          <w:iCs/>
+          <w:sz w:val="20"/>
+          <w:szCs w:val="20"/>
+          <w:lang w:val="en-US"/>
+        </w:rPr>
+      </w:pPr>
+      <w:r>
+        <w:rPr>
+          <w:i/>
+          <w:iCs/>
+          <w:sz w:val="20"/>
+          <w:szCs w:val="20"/>
+          <w:lang w:val="en-US"/>
+        </w:rPr>
+        <w:t xml:space="preserve">Imagen </w:t>
+      </w:r>
+      <w:r>
+        <w:rPr>
+          <w:i/>
+          <w:iCs/>
+          <w:sz w:val="20"/>
+          <w:szCs w:val="20"/>
+          <w:lang w:val="en-US"/>
+        </w:rPr>
+        <w:t>13</w:t>
+      </w:r>
+      <w:r>
+        <w:rPr>
+          <w:i/>
+          <w:iCs/>
+          <w:sz w:val="20"/>
+          <w:szCs w:val="20"/>
+          <w:lang w:val="en-US"/>
+        </w:rPr>
+        <w:t>. Interface Login</w:t>
+      </w:r>
+    </w:p>
+    <w:p>
+      <w:pPr>
+        <w:jc w:val="both"/>
+        <w:rPr>
+          <w:lang w:val="en-US"/>
+        </w:rPr>
+      </w:pPr>
+    </w:p>
+    <w:p>
+      <w:pPr>
+        <w:jc w:val="both"/>
+      </w:pPr>
+      <w:r>
+        <w:rPr>
+          <w:b/>
+          <w:bCs/>
+          <w:i/>
+          <w:iCs/>
+        </w:rPr>
+        <w:t>HU_014</w:t>
+      </w:r>
+      <w:r>
+        <w:rPr>
+          <w:b/>
+          <w:bCs/>
+          <w:i/>
+          <w:iCs/>
+        </w:rPr>
+        <w:t xml:space="preserve">: </w:t>
+      </w:r>
+      <w:r>
+        <w:t>Interfaz de productos q</w:t>
+      </w:r>
+      <w:r>
+        <w:t>ue permite visualizar por medio de una tabla, los detalles de cada uno de los productos en existencia.</w:t>
+      </w:r>
+    </w:p>
+    <w:p>
+      <w:pPr>
+        <w:jc w:val="both"/>
         <w:rPr>
           <w:b/>
           <w:bCs/>
@@ -1840,7 +2106,61 @@
           <w:iCs/>
           <w:lang w:val="de-DE"/>
         </w:rPr>
-        <w:t>3</w:t>
+      </w:pPr>
+      <w:r>
+        <w:rPr>
+          <w:b/>
+          <w:bCs/>
+          <w:i/>
+          <w:iCs/>
+          <w:noProof/>
+          <w:lang w:val="de-DE"/>
+        </w:rPr>
+        <w:drawing>
+          <wp:inline distT="0" distB="0" distL="0" distR="0" wp14:anchorId="545C7994" wp14:editId="79BB9C53">
+            <wp:extent cx="6136913" cy="2857500"/>
+            <wp:effectExtent l="0" t="0" r="0" b="0"/>
+            <wp:docPr id="24" name="Imagen 24"/>
+            <wp:cNvGraphicFramePr>
+              <a:graphicFrameLocks xmlns:a="http://schemas.openxmlformats.org/drawingml/2006/main" noChangeAspect="1"/>
+            </wp:cNvGraphicFramePr>
+            <a:graphic xmlns:a="http://schemas.openxmlformats.org/drawingml/2006/main">
+              <a:graphicData uri="http://schemas.openxmlformats.org/drawingml/2006/picture">
+                <pic:pic xmlns:pic="http://schemas.openxmlformats.org/drawingml/2006/picture">
+                  <pic:nvPicPr>
+                    <pic:cNvPr id="0" name="Picture 8"/>
+                    <pic:cNvPicPr>
+                      <a:picLocks noChangeAspect="1" noChangeArrowheads="1"/>
+                    </pic:cNvPicPr>
+                  </pic:nvPicPr>
+                  <pic:blipFill>
+                    <a:blip r:embed="rId22">
+                      <a:extLst>
+                        <a:ext uri="{28A0092B-C50C-407E-A947-70E740481C1C}">
+                          <a14:useLocalDpi xmlns:a14="http://schemas.microsoft.com/office/drawing/2010/main" val="0"/>
+                        </a:ext>
+                      </a:extLst>
+                    </a:blip>
+                    <a:srcRect/>
+                    <a:stretch>
+                      <a:fillRect/>
+                    </a:stretch>
+                  </pic:blipFill>
+                  <pic:spPr bwMode="auto">
+                    <a:xfrm>
+                      <a:off x="0" y="0"/>
+                      <a:ext cx="6144163" cy="2860876"/>
+                    </a:xfrm>
+                    <a:prstGeom prst="rect">
+                      <a:avLst/>
+                    </a:prstGeom>
+                    <a:noFill/>
+                  </pic:spPr>
+                </pic:pic>
+              </a:graphicData>
+            </a:graphic>
+          </wp:inline>
+        </w:drawing>
       </w:r>
     </w:p>
     <w:p>
@@ -1851,16 +2171,14 @@
           <w:iCs/>
           <w:sz w:val="20"/>
           <w:szCs w:val="20"/>
-          <w:lang w:val="es-ES"/>
-        </w:rPr>
-      </w:pPr>
-      <w:r>
-        <w:rPr>
-          <w:i/>
-          <w:iCs/>
-          <w:sz w:val="20"/>
-          <w:szCs w:val="20"/>
-          <w:lang w:val="es-ES"/>
+        </w:rPr>
+      </w:pPr>
+      <w:r>
+        <w:rPr>
+          <w:i/>
+          <w:iCs/>
+          <w:sz w:val="20"/>
+          <w:szCs w:val="20"/>
         </w:rPr>
         <w:t xml:space="preserve">Imagen </w:t>
       </w:r>
@@ -1870,17 +2188,250 @@
           <w:iCs/>
           <w:sz w:val="20"/>
           <w:szCs w:val="20"/>
-          <w:lang w:val="es-ES"/>
-        </w:rPr>
-        <w:t>4</w:t>
-      </w:r>
-      <w:r>
-        <w:rPr>
-          <w:i/>
-          <w:iCs/>
-          <w:sz w:val="20"/>
-          <w:szCs w:val="20"/>
-          <w:lang w:val="es-ES"/>
+        </w:rPr>
+        <w:t>1</w:t>
+      </w:r>
+      <w:r>
+        <w:rPr>
+          <w:i/>
+          <w:iCs/>
+          <w:sz w:val="20"/>
+          <w:szCs w:val="20"/>
+        </w:rPr>
+        <w:t>4. Interfa</w:t>
+      </w:r>
+      <w:r>
+        <w:rPr>
+          <w:i/>
+          <w:iCs/>
+          <w:sz w:val="20"/>
+          <w:szCs w:val="20"/>
+        </w:rPr>
+        <w:t>z Tabla productos</w:t>
+      </w:r>
+    </w:p>
+    <w:p>
+      <w:pPr>
+        <w:jc w:val="both"/>
+      </w:pPr>
+    </w:p>
+    <w:p>
+      <w:pPr>
+        <w:jc w:val="both"/>
+      </w:pPr>
+      <w:r>
+        <w:rPr>
+          <w:b/>
+          <w:bCs/>
+          <w:i/>
+          <w:iCs/>
+        </w:rPr>
+        <w:t>HU_015</w:t>
+      </w:r>
+      <w:r>
+        <w:rPr>
+          <w:b/>
+          <w:bCs/>
+          <w:i/>
+          <w:iCs/>
+        </w:rPr>
+        <w:t>:</w:t>
+      </w:r>
+      <w:r>
+        <w:rPr>
+          <w:b/>
+          <w:bCs/>
+          <w:i/>
+          <w:iCs/>
+        </w:rPr>
+        <w:t xml:space="preserve"> </w:t>
+      </w:r>
+      <w:r>
+        <w:t xml:space="preserve">Permite buscar el producto </w:t>
+      </w:r>
+      <w:r>
+        <w:t>mediante el identificador o descripción del producto en la información de los productos registrados en el sistema.</w:t>
+      </w:r>
+    </w:p>
+    <w:p>
+      <w:pPr>
+        <w:jc w:val="center"/>
+        <w:rPr>
+          <w:b/>
+          <w:bCs/>
+          <w:i/>
+          <w:iCs/>
+          <w:lang w:val="de-DE"/>
+        </w:rPr>
+      </w:pPr>
+      <w:r>
+        <w:rPr>
+          <w:b/>
+          <w:bCs/>
+          <w:i/>
+          <w:iCs/>
+          <w:noProof/>
+          <w:lang w:val="de-DE"/>
+        </w:rPr>
+        <w:drawing>
+          <wp:inline distT="0" distB="0" distL="0" distR="0" wp14:anchorId="632125CC" wp14:editId="0C2359C4">
+            <wp:extent cx="3305175" cy="2559023"/>
+            <wp:effectExtent l="0" t="0" r="0" b="0"/>
+            <wp:docPr id="26" name="Imagen 26"/>
+            <wp:cNvGraphicFramePr>
+              <a:graphicFrameLocks xmlns:a="http://schemas.openxmlformats.org/drawingml/2006/main" noChangeAspect="1"/>
+            </wp:cNvGraphicFramePr>
+            <a:graphic xmlns:a="http://schemas.openxmlformats.org/drawingml/2006/main">
+              <a:graphicData uri="http://schemas.openxmlformats.org/drawingml/2006/picture">
+                <pic:pic xmlns:pic="http://schemas.openxmlformats.org/drawingml/2006/picture">
+                  <pic:nvPicPr>
+                    <pic:cNvPr id="0" name="Picture 9"/>
+                    <pic:cNvPicPr>
+                      <a:picLocks noChangeAspect="1" noChangeArrowheads="1"/>
+                    </pic:cNvPicPr>
+                  </pic:nvPicPr>
+                  <pic:blipFill>
+                    <a:blip r:embed="rId23">
+                      <a:extLst>
+                        <a:ext uri="{28A0092B-C50C-407E-A947-70E740481C1C}">
+                          <a14:useLocalDpi xmlns:a14="http://schemas.microsoft.com/office/drawing/2010/main" val="0"/>
+                        </a:ext>
+                      </a:extLst>
+                    </a:blip>
+                    <a:srcRect/>
+                    <a:stretch>
+                      <a:fillRect/>
+                    </a:stretch>
+                  </pic:blipFill>
+                  <pic:spPr bwMode="auto">
+                    <a:xfrm>
+                      <a:off x="0" y="0"/>
+                      <a:ext cx="3309766" cy="2562578"/>
+                    </a:xfrm>
+                    <a:prstGeom prst="rect">
+                      <a:avLst/>
+                    </a:prstGeom>
+                    <a:noFill/>
+                  </pic:spPr>
+                </pic:pic>
+              </a:graphicData>
+            </a:graphic>
+          </wp:inline>
+        </w:drawing>
+      </w:r>
+    </w:p>
+    <w:p>
+      <w:pPr>
+        <w:jc w:val="center"/>
+        <w:rPr>
+          <w:i/>
+          <w:iCs/>
+          <w:sz w:val="20"/>
+          <w:szCs w:val="20"/>
+        </w:rPr>
+      </w:pPr>
+      <w:r>
+        <w:rPr>
+          <w:i/>
+          <w:iCs/>
+          <w:sz w:val="20"/>
+          <w:szCs w:val="20"/>
+        </w:rPr>
+        <w:t xml:space="preserve">Imagen </w:t>
+      </w:r>
+      <w:r>
+        <w:rPr>
+          <w:i/>
+          <w:iCs/>
+          <w:sz w:val="20"/>
+          <w:szCs w:val="20"/>
+        </w:rPr>
+        <w:t>15</w:t>
+      </w:r>
+      <w:r>
+        <w:rPr>
+          <w:i/>
+          <w:iCs/>
+          <w:sz w:val="20"/>
+          <w:szCs w:val="20"/>
+        </w:rPr>
+        <w:t>. Interfa</w:t>
+      </w:r>
+      <w:r>
+        <w:rPr>
+          <w:i/>
+          <w:iCs/>
+          <w:sz w:val="20"/>
+          <w:szCs w:val="20"/>
+        </w:rPr>
+        <w:t>z Buscar producto</w:t>
+      </w:r>
+    </w:p>
+    <w:p>
+      <w:pPr>
+        <w:jc w:val="both"/>
+        <w:rPr>
+          <w:lang w:val="de-DE"/>
+        </w:rPr>
+      </w:pPr>
+    </w:p>
+    <w:p>
+      <w:pPr>
+        <w:jc w:val="both"/>
+        <w:rPr>
+          <w:b/>
+          <w:bCs/>
+          <w:i/>
+          <w:iCs/>
+          <w:lang w:val="de-DE"/>
+        </w:rPr>
+      </w:pPr>
+      <w:r>
+        <w:rPr>
+          <w:b/>
+          <w:bCs/>
+          <w:i/>
+          <w:iCs/>
+          <w:lang w:val="de-DE"/>
+        </w:rPr>
+        <w:t>HU_016</w:t>
+      </w:r>
+    </w:p>
+    <w:p>
+      <w:pPr>
+        <w:jc w:val="center"/>
+        <w:rPr>
+          <w:i/>
+          <w:iCs/>
+          <w:sz w:val="20"/>
+          <w:szCs w:val="20"/>
+        </w:rPr>
+      </w:pPr>
+      <w:r>
+        <w:rPr>
+          <w:i/>
+          <w:iCs/>
+          <w:sz w:val="20"/>
+          <w:szCs w:val="20"/>
+        </w:rPr>
+        <w:lastRenderedPageBreak/>
+        <w:t xml:space="preserve">Imagen </w:t>
+      </w:r>
+      <w:r>
+        <w:rPr>
+          <w:i/>
+          <w:iCs/>
+          <w:sz w:val="20"/>
+          <w:szCs w:val="20"/>
+        </w:rPr>
+        <w:t>16</w:t>
+      </w:r>
+      <w:r>
+        <w:rPr>
+          <w:i/>
+          <w:iCs/>
+          <w:sz w:val="20"/>
+          <w:szCs w:val="20"/>
         </w:rPr>
         <w:t xml:space="preserve">. </w:t>
       </w:r>
@@ -1890,9 +2441,26 @@
           <w:iCs/>
           <w:sz w:val="20"/>
           <w:szCs w:val="20"/>
-          <w:lang w:val="es-ES"/>
-        </w:rPr>
-        <w:t>Interface Login</w:t>
+        </w:rPr>
+        <w:t>Interfaz</w:t>
+      </w:r>
+      <w:r>
+        <w:rPr>
+          <w:i/>
+          <w:iCs/>
+          <w:sz w:val="20"/>
+          <w:szCs w:val="20"/>
+        </w:rPr>
+        <w:t xml:space="preserve"> </w:t>
+      </w:r>
+      <w:r>
+        <w:rPr>
+          <w:i/>
+          <w:iCs/>
+          <w:sz w:val="20"/>
+          <w:szCs w:val="20"/>
+        </w:rPr>
+        <w:t>Login</w:t>
       </w:r>
     </w:p>
     <w:p>
@@ -1922,9 +2490,119 @@
           <w:iCs/>
           <w:lang w:val="de-DE"/>
         </w:rPr>
-        <w:t>HU_01</w:t>
-      </w:r>
-      <w:r>
+        <w:t>HU_017</w:t>
+      </w:r>
+    </w:p>
+    <w:p>
+      <w:pPr>
+        <w:jc w:val="center"/>
+        <w:rPr>
+          <w:i/>
+          <w:iCs/>
+          <w:sz w:val="20"/>
+          <w:szCs w:val="20"/>
+          <w:lang w:val="en-US"/>
+        </w:rPr>
+      </w:pPr>
+      <w:r>
+        <w:rPr>
+          <w:i/>
+          <w:iCs/>
+          <w:sz w:val="20"/>
+          <w:szCs w:val="20"/>
+          <w:lang w:val="en-US"/>
+        </w:rPr>
+        <w:t xml:space="preserve">Imagen </w:t>
+      </w:r>
+      <w:r>
+        <w:rPr>
+          <w:i/>
+          <w:iCs/>
+          <w:sz w:val="20"/>
+          <w:szCs w:val="20"/>
+          <w:lang w:val="en-US"/>
+        </w:rPr>
+        <w:t>17</w:t>
+      </w:r>
+      <w:r>
+        <w:rPr>
+          <w:i/>
+          <w:iCs/>
+          <w:sz w:val="20"/>
+          <w:szCs w:val="20"/>
+          <w:lang w:val="en-US"/>
+        </w:rPr>
+        <w:t xml:space="preserve">. </w:t>
+      </w:r>
+      <w:r>
+        <w:rPr>
+          <w:i/>
+          <w:iCs/>
+          <w:sz w:val="20"/>
+          <w:szCs w:val="20"/>
+        </w:rPr>
+        <w:t>Interfaz</w:t>
+      </w:r>
+      <w:r>
+        <w:rPr>
+          <w:i/>
+          <w:iCs/>
+          <w:sz w:val="20"/>
+          <w:szCs w:val="20"/>
+        </w:rPr>
+        <w:t xml:space="preserve"> </w:t>
+      </w:r>
+      <w:r>
+        <w:rPr>
+          <w:i/>
+          <w:iCs/>
+          <w:sz w:val="20"/>
+          <w:szCs w:val="20"/>
+          <w:lang w:val="en-US"/>
+        </w:rPr>
+        <w:t>Login</w:t>
+      </w:r>
+    </w:p>
+    <w:p>
+      <w:pPr>
+        <w:jc w:val="both"/>
+        <w:rPr>
+          <w:lang w:val="en-US"/>
+        </w:rPr>
+      </w:pPr>
+    </w:p>
+    <w:p>
+      <w:pPr>
+        <w:jc w:val="both"/>
+      </w:pPr>
+      <w:r>
+        <w:rPr>
+          <w:b/>
+          <w:bCs/>
+          <w:i/>
+          <w:iCs/>
+        </w:rPr>
+        <w:t>HU_018</w:t>
+      </w:r>
+      <w:r>
+        <w:rPr>
+          <w:b/>
+          <w:bCs/>
+          <w:i/>
+          <w:iCs/>
+        </w:rPr>
+        <w:t xml:space="preserve">: </w:t>
+      </w:r>
+      <w:r>
+        <w:t>Interfaz que permite v</w:t>
+      </w:r>
+      <w:r>
+        <w:t>isualizar la información de los usuarios en el sistema por medio de una tabla.</w:t>
+      </w:r>
+    </w:p>
+    <w:p>
+      <w:pPr>
+        <w:jc w:val="center"/>
         <w:rPr>
           <w:b/>
           <w:bCs/>
@@ -1932,7 +2610,61 @@
           <w:iCs/>
           <w:lang w:val="de-DE"/>
         </w:rPr>
-        <w:t>4</w:t>
+      </w:pPr>
+      <w:r>
+        <w:rPr>
+          <w:b/>
+          <w:bCs/>
+          <w:i/>
+          <w:iCs/>
+          <w:noProof/>
+          <w:lang w:val="de-DE"/>
+        </w:rPr>
+        <w:drawing>
+          <wp:inline distT="0" distB="0" distL="0" distR="0" wp14:anchorId="15FDFA71" wp14:editId="09FCCDEA">
+            <wp:extent cx="4205288" cy="4476750"/>
+            <wp:effectExtent l="0" t="0" r="5080" b="0"/>
+            <wp:docPr id="20" name="Imagen 20"/>
+            <wp:cNvGraphicFramePr>
+              <a:graphicFrameLocks xmlns:a="http://schemas.openxmlformats.org/drawingml/2006/main" noChangeAspect="1"/>
+            </wp:cNvGraphicFramePr>
+            <a:graphic xmlns:a="http://schemas.openxmlformats.org/drawingml/2006/main">
+              <a:graphicData uri="http://schemas.openxmlformats.org/drawingml/2006/picture">
+                <pic:pic xmlns:pic="http://schemas.openxmlformats.org/drawingml/2006/picture">
+                  <pic:nvPicPr>
+                    <pic:cNvPr id="0" name="Picture 6"/>
+                    <pic:cNvPicPr>
+                      <a:picLocks noChangeAspect="1" noChangeArrowheads="1"/>
+                    </pic:cNvPicPr>
+                  </pic:nvPicPr>
+                  <pic:blipFill>
+                    <a:blip r:embed="rId24">
+                      <a:extLst>
+                        <a:ext uri="{28A0092B-C50C-407E-A947-70E740481C1C}">
+                          <a14:useLocalDpi xmlns:a14="http://schemas.microsoft.com/office/drawing/2010/main" val="0"/>
+                        </a:ext>
+                      </a:extLst>
+                    </a:blip>
+                    <a:srcRect/>
+                    <a:stretch>
+                      <a:fillRect/>
+                    </a:stretch>
+                  </pic:blipFill>
+                  <pic:spPr bwMode="auto">
+                    <a:xfrm>
+                      <a:off x="0" y="0"/>
+                      <a:ext cx="4220778" cy="4493240"/>
+                    </a:xfrm>
+                    <a:prstGeom prst="rect">
+                      <a:avLst/>
+                    </a:prstGeom>
+                    <a:noFill/>
+                  </pic:spPr>
+                </pic:pic>
+              </a:graphicData>
+            </a:graphic>
+          </wp:inline>
+        </w:drawing>
       </w:r>
     </w:p>
     <w:p>
@@ -1943,16 +2675,14 @@
           <w:iCs/>
           <w:sz w:val="20"/>
           <w:szCs w:val="20"/>
-          <w:lang w:val="es-ES"/>
-        </w:rPr>
-      </w:pPr>
-      <w:r>
-        <w:rPr>
-          <w:i/>
-          <w:iCs/>
-          <w:sz w:val="20"/>
-          <w:szCs w:val="20"/>
-          <w:lang w:val="es-ES"/>
+        </w:rPr>
+      </w:pPr>
+      <w:r>
+        <w:rPr>
+          <w:i/>
+          <w:iCs/>
+          <w:sz w:val="20"/>
+          <w:szCs w:val="20"/>
         </w:rPr>
         <w:t xml:space="preserve">Imagen </w:t>
       </w:r>
@@ -1962,17 +2692,170 @@
           <w:iCs/>
           <w:sz w:val="20"/>
           <w:szCs w:val="20"/>
-          <w:lang w:val="es-ES"/>
-        </w:rPr>
-        <w:t>4</w:t>
-      </w:r>
-      <w:r>
-        <w:rPr>
-          <w:i/>
-          <w:iCs/>
-          <w:sz w:val="20"/>
-          <w:szCs w:val="20"/>
-          <w:lang w:val="es-ES"/>
+        </w:rPr>
+        <w:t>18</w:t>
+      </w:r>
+      <w:r>
+        <w:rPr>
+          <w:i/>
+          <w:iCs/>
+          <w:sz w:val="20"/>
+          <w:szCs w:val="20"/>
+        </w:rPr>
+        <w:t>. Interfa</w:t>
+      </w:r>
+      <w:r>
+        <w:rPr>
+          <w:i/>
+          <w:iCs/>
+          <w:sz w:val="20"/>
+          <w:szCs w:val="20"/>
+        </w:rPr>
+        <w:t>z Información usuarios</w:t>
+      </w:r>
+    </w:p>
+    <w:p>
+      <w:pPr>
+        <w:jc w:val="both"/>
+      </w:pPr>
+    </w:p>
+    <w:p>
+      <w:pPr>
+        <w:jc w:val="both"/>
+      </w:pPr>
+      <w:r>
+        <w:rPr>
+          <w:b/>
+          <w:bCs/>
+          <w:i/>
+          <w:iCs/>
+        </w:rPr>
+        <w:t>HU_019</w:t>
+      </w:r>
+      <w:r>
+        <w:rPr>
+          <w:b/>
+          <w:bCs/>
+          <w:i/>
+          <w:iCs/>
+        </w:rPr>
+        <w:t xml:space="preserve">: </w:t>
+      </w:r>
+      <w:r>
+        <w:t xml:space="preserve">Interfaz que permite </w:t>
+      </w:r>
+      <w:r>
+        <w:t>e</w:t>
+      </w:r>
+      <w:r>
+        <w:t>ditar la información de los usuarios del sistema</w:t>
+      </w:r>
+      <w:r>
+        <w:t>.</w:t>
+      </w:r>
+    </w:p>
+    <w:p>
+      <w:pPr>
+        <w:jc w:val="center"/>
+        <w:rPr>
+          <w:b/>
+          <w:bCs/>
+          <w:i/>
+          <w:iCs/>
+          <w:lang w:val="de-DE"/>
+        </w:rPr>
+      </w:pPr>
+      <w:r>
+        <w:rPr>
+          <w:b/>
+          <w:bCs/>
+          <w:i/>
+          <w:iCs/>
+          <w:noProof/>
+          <w:lang w:val="de-DE"/>
+        </w:rPr>
+        <w:lastRenderedPageBreak/>
+        <w:drawing>
+          <wp:inline distT="0" distB="0" distL="0" distR="0" wp14:anchorId="3F0D82AE" wp14:editId="466BDB14">
+            <wp:extent cx="4628819" cy="2474462"/>
+            <wp:effectExtent l="0" t="0" r="635" b="2540"/>
+            <wp:docPr id="22" name="Imagen 22"/>
+            <wp:cNvGraphicFramePr>
+              <a:graphicFrameLocks xmlns:a="http://schemas.openxmlformats.org/drawingml/2006/main" noChangeAspect="1"/>
+            </wp:cNvGraphicFramePr>
+            <a:graphic xmlns:a="http://schemas.openxmlformats.org/drawingml/2006/main">
+              <a:graphicData uri="http://schemas.openxmlformats.org/drawingml/2006/picture">
+                <pic:pic xmlns:pic="http://schemas.openxmlformats.org/drawingml/2006/picture">
+                  <pic:nvPicPr>
+                    <pic:cNvPr id="0" name="Picture 7"/>
+                    <pic:cNvPicPr>
+                      <a:picLocks noChangeAspect="1" noChangeArrowheads="1"/>
+                    </pic:cNvPicPr>
+                  </pic:nvPicPr>
+                  <pic:blipFill>
+                    <a:blip r:embed="rId25">
+                      <a:extLst>
+                        <a:ext uri="{28A0092B-C50C-407E-A947-70E740481C1C}">
+                          <a14:useLocalDpi xmlns:a14="http://schemas.microsoft.com/office/drawing/2010/main" val="0"/>
+                        </a:ext>
+                      </a:extLst>
+                    </a:blip>
+                    <a:srcRect/>
+                    <a:stretch>
+                      <a:fillRect/>
+                    </a:stretch>
+                  </pic:blipFill>
+                  <pic:spPr bwMode="auto">
+                    <a:xfrm>
+                      <a:off x="0" y="0"/>
+                      <a:ext cx="4645428" cy="2483341"/>
+                    </a:xfrm>
+                    <a:prstGeom prst="rect">
+                      <a:avLst/>
+                    </a:prstGeom>
+                    <a:noFill/>
+                  </pic:spPr>
+                </pic:pic>
+              </a:graphicData>
+            </a:graphic>
+          </wp:inline>
+        </w:drawing>
+      </w:r>
+    </w:p>
+    <w:p>
+      <w:pPr>
+        <w:jc w:val="center"/>
+        <w:rPr>
+          <w:i/>
+          <w:iCs/>
+          <w:sz w:val="20"/>
+          <w:szCs w:val="20"/>
+        </w:rPr>
+      </w:pPr>
+      <w:r>
+        <w:rPr>
+          <w:i/>
+          <w:iCs/>
+          <w:sz w:val="20"/>
+          <w:szCs w:val="20"/>
+        </w:rPr>
+        <w:t xml:space="preserve">Imagen </w:t>
+      </w:r>
+      <w:r>
+        <w:rPr>
+          <w:i/>
+          <w:iCs/>
+          <w:sz w:val="20"/>
+          <w:szCs w:val="20"/>
+        </w:rPr>
+        <w:t>19</w:t>
+      </w:r>
+      <w:r>
+        <w:rPr>
+          <w:i/>
+          <w:iCs/>
+          <w:sz w:val="20"/>
+          <w:szCs w:val="20"/>
         </w:rPr>
         <w:t xml:space="preserve">. </w:t>
       </w:r>
@@ -1982,9 +2865,17 @@
           <w:iCs/>
           <w:sz w:val="20"/>
           <w:szCs w:val="20"/>
-          <w:lang w:val="es-ES"/>
-        </w:rPr>
-        <w:t>Interface Login</w:t>
+        </w:rPr>
+        <w:t xml:space="preserve">Interfaz </w:t>
+      </w:r>
+      <w:r>
+        <w:rPr>
+          <w:i/>
+          <w:iCs/>
+          <w:sz w:val="20"/>
+          <w:szCs w:val="20"/>
+        </w:rPr>
+        <w:t>Login</w:t>
       </w:r>
     </w:p>
     <w:p>
@@ -2014,7 +2905,7 @@
           <w:iCs/>
           <w:lang w:val="de-DE"/>
         </w:rPr>
-        <w:t>HU_01</w:t>
+        <w:t>H</w:t>
       </w:r>
       <w:r>
         <w:rPr>
@@ -2024,7 +2915,7 @@
           <w:iCs/>
           <w:lang w:val="de-DE"/>
         </w:rPr>
-        <w:t>5</w:t>
+        <w:t>U_020</w:t>
       </w:r>
     </w:p>
     <w:p>
@@ -2035,16 +2926,14 @@
           <w:iCs/>
           <w:sz w:val="20"/>
           <w:szCs w:val="20"/>
-          <w:lang w:val="es-ES"/>
-        </w:rPr>
-      </w:pPr>
-      <w:r>
-        <w:rPr>
-          <w:i/>
-          <w:iCs/>
-          <w:sz w:val="20"/>
-          <w:szCs w:val="20"/>
-          <w:lang w:val="es-ES"/>
+        </w:rPr>
+      </w:pPr>
+      <w:r>
+        <w:rPr>
+          <w:i/>
+          <w:iCs/>
+          <w:sz w:val="20"/>
+          <w:szCs w:val="20"/>
         </w:rPr>
         <w:t xml:space="preserve">Imagen </w:t>
       </w:r>
@@ -2054,17 +2943,15 @@
           <w:iCs/>
           <w:sz w:val="20"/>
           <w:szCs w:val="20"/>
-          <w:lang w:val="es-ES"/>
-        </w:rPr>
-        <w:t>4</w:t>
-      </w:r>
-      <w:r>
-        <w:rPr>
-          <w:i/>
-          <w:iCs/>
-          <w:sz w:val="20"/>
-          <w:szCs w:val="20"/>
-          <w:lang w:val="es-ES"/>
+        </w:rPr>
+        <w:t>20</w:t>
+      </w:r>
+      <w:r>
+        <w:rPr>
+          <w:i/>
+          <w:iCs/>
+          <w:sz w:val="20"/>
+          <w:szCs w:val="20"/>
         </w:rPr>
         <w:t xml:space="preserve">. </w:t>
       </w:r>
@@ -2074,9 +2961,17 @@
           <w:iCs/>
           <w:sz w:val="20"/>
           <w:szCs w:val="20"/>
-          <w:lang w:val="es-ES"/>
-        </w:rPr>
-        <w:t>Interface Login</w:t>
+        </w:rPr>
+        <w:t xml:space="preserve">Interfaz </w:t>
+      </w:r>
+      <w:r>
+        <w:rPr>
+          <w:i/>
+          <w:iCs/>
+          <w:sz w:val="20"/>
+          <w:szCs w:val="20"/>
+        </w:rPr>
+        <w:t>Login</w:t>
       </w:r>
     </w:p>
     <w:p>
@@ -2089,517 +2984,42 @@
     </w:p>
     <w:p>
       <w:pPr>
-        <w:jc w:val="both"/>
-        <w:rPr>
-          <w:b/>
-          <w:bCs/>
-          <w:i/>
-          <w:iCs/>
+        <w:rPr>
+          <w:i/>
+          <w:iCs/>
+          <w:sz w:val="20"/>
+          <w:szCs w:val="20"/>
           <w:lang w:val="de-DE"/>
         </w:rPr>
       </w:pPr>
-      <w:r>
-        <w:rPr>
-          <w:b/>
-          <w:bCs/>
-          <w:i/>
-          <w:iCs/>
+    </w:p>
+    <w:p>
+      <w:pPr>
+        <w:jc w:val="both"/>
+        <w:rPr>
           <w:lang w:val="de-DE"/>
         </w:rPr>
-        <w:t>HU_01</w:t>
-      </w:r>
-      <w:r>
-        <w:rPr>
-          <w:b/>
-          <w:bCs/>
-          <w:i/>
-          <w:iCs/>
+      </w:pPr>
+    </w:p>
+    <w:p>
+      <w:pPr>
+        <w:jc w:val="center"/>
+        <w:rPr>
+          <w:i/>
+          <w:iCs/>
+          <w:sz w:val="20"/>
+          <w:szCs w:val="20"/>
           <w:lang w:val="de-DE"/>
         </w:rPr>
-        <w:t>6</w:t>
-      </w:r>
-    </w:p>
-    <w:p>
-      <w:pPr>
-        <w:jc w:val="center"/>
-        <w:rPr>
-          <w:i/>
-          <w:iCs/>
-          <w:sz w:val="20"/>
-          <w:szCs w:val="20"/>
-          <w:lang w:val="es-ES"/>
-        </w:rPr>
-      </w:pPr>
-      <w:r>
-        <w:rPr>
-          <w:i/>
-          <w:iCs/>
-          <w:sz w:val="20"/>
-          <w:szCs w:val="20"/>
-          <w:lang w:val="es-ES"/>
-        </w:rPr>
-        <w:t xml:space="preserve">Imagen </w:t>
-      </w:r>
-      <w:r>
-        <w:rPr>
-          <w:i/>
-          <w:iCs/>
-          <w:sz w:val="20"/>
-          <w:szCs w:val="20"/>
-          <w:lang w:val="es-ES"/>
-        </w:rPr>
-        <w:t>4</w:t>
-      </w:r>
-      <w:r>
-        <w:rPr>
-          <w:i/>
-          <w:iCs/>
-          <w:sz w:val="20"/>
-          <w:szCs w:val="20"/>
-          <w:lang w:val="es-ES"/>
-        </w:rPr>
-        <w:t xml:space="preserve">. </w:t>
-      </w:r>
-      <w:r>
-        <w:rPr>
-          <w:i/>
-          <w:iCs/>
-          <w:sz w:val="20"/>
-          <w:szCs w:val="20"/>
-          <w:lang w:val="es-ES"/>
-        </w:rPr>
-        <w:t>Interface Login</w:t>
-      </w:r>
-    </w:p>
-    <w:p>
-      <w:pPr>
-        <w:jc w:val="both"/>
-        <w:rPr>
-          <w:lang w:val="de-DE"/>
-        </w:rPr>
-      </w:pPr>
-    </w:p>
-    <w:p>
-      <w:pPr>
-        <w:jc w:val="both"/>
-        <w:rPr>
-          <w:b/>
-          <w:bCs/>
-          <w:i/>
-          <w:iCs/>
-          <w:lang w:val="de-DE"/>
-        </w:rPr>
-      </w:pPr>
-      <w:r>
-        <w:rPr>
-          <w:b/>
-          <w:bCs/>
-          <w:i/>
-          <w:iCs/>
-          <w:lang w:val="de-DE"/>
-        </w:rPr>
-        <w:t>HU_01</w:t>
-      </w:r>
-      <w:r>
-        <w:rPr>
-          <w:b/>
-          <w:bCs/>
-          <w:i/>
-          <w:iCs/>
-          <w:lang w:val="de-DE"/>
-        </w:rPr>
-        <w:t>7</w:t>
-      </w:r>
-    </w:p>
-    <w:p>
-      <w:pPr>
-        <w:jc w:val="center"/>
-        <w:rPr>
-          <w:i/>
-          <w:iCs/>
-          <w:sz w:val="20"/>
-          <w:szCs w:val="20"/>
-          <w:lang w:val="es-ES"/>
-        </w:rPr>
-      </w:pPr>
-      <w:r>
-        <w:rPr>
-          <w:i/>
-          <w:iCs/>
-          <w:sz w:val="20"/>
-          <w:szCs w:val="20"/>
-          <w:lang w:val="es-ES"/>
-        </w:rPr>
-        <w:t xml:space="preserve">Imagen </w:t>
-      </w:r>
-      <w:r>
-        <w:rPr>
-          <w:i/>
-          <w:iCs/>
-          <w:sz w:val="20"/>
-          <w:szCs w:val="20"/>
-          <w:lang w:val="es-ES"/>
-        </w:rPr>
-        <w:t>4</w:t>
-      </w:r>
-      <w:r>
-        <w:rPr>
-          <w:i/>
-          <w:iCs/>
-          <w:sz w:val="20"/>
-          <w:szCs w:val="20"/>
-          <w:lang w:val="es-ES"/>
-        </w:rPr>
-        <w:t xml:space="preserve">. </w:t>
-      </w:r>
-      <w:r>
-        <w:rPr>
-          <w:i/>
-          <w:iCs/>
-          <w:sz w:val="20"/>
-          <w:szCs w:val="20"/>
-          <w:lang w:val="es-ES"/>
-        </w:rPr>
-        <w:t>Interface Login</w:t>
-      </w:r>
-    </w:p>
-    <w:p>
-      <w:pPr>
-        <w:jc w:val="both"/>
-        <w:rPr>
-          <w:lang w:val="de-DE"/>
-        </w:rPr>
-      </w:pPr>
-    </w:p>
-    <w:p>
-      <w:pPr>
-        <w:jc w:val="both"/>
-        <w:rPr>
-          <w:b/>
-          <w:bCs/>
-          <w:i/>
-          <w:iCs/>
-          <w:lang w:val="es-ES"/>
-        </w:rPr>
-      </w:pPr>
-      <w:r>
-        <w:rPr>
-          <w:b/>
-          <w:bCs/>
-          <w:i/>
-          <w:iCs/>
-          <w:lang w:val="de-DE"/>
-        </w:rPr>
-        <w:t>H</w:t>
-      </w:r>
-      <w:r>
-        <w:rPr>
-          <w:b/>
-          <w:bCs/>
-          <w:i/>
-          <w:iCs/>
-          <w:lang w:val="es-ES"/>
-        </w:rPr>
-        <w:t>U_01</w:t>
-      </w:r>
-      <w:r>
-        <w:rPr>
-          <w:b/>
-          <w:bCs/>
-          <w:i/>
-          <w:iCs/>
-          <w:lang w:val="es-ES"/>
-        </w:rPr>
-        <w:t>8</w:t>
-      </w:r>
-    </w:p>
-    <w:p>
-      <w:pPr>
-        <w:jc w:val="center"/>
-        <w:rPr>
-          <w:i/>
-          <w:iCs/>
-          <w:sz w:val="20"/>
-          <w:szCs w:val="20"/>
-          <w:lang w:val="es-ES"/>
-        </w:rPr>
-      </w:pPr>
-      <w:r>
-        <w:rPr>
-          <w:i/>
-          <w:iCs/>
-          <w:sz w:val="20"/>
-          <w:szCs w:val="20"/>
-          <w:lang w:val="es-ES"/>
-        </w:rPr>
-        <w:t xml:space="preserve">Imagen </w:t>
-      </w:r>
-      <w:r>
-        <w:rPr>
-          <w:i/>
-          <w:iCs/>
-          <w:sz w:val="20"/>
-          <w:szCs w:val="20"/>
-          <w:lang w:val="es-ES"/>
-        </w:rPr>
-        <w:t>4</w:t>
-      </w:r>
-      <w:r>
-        <w:rPr>
-          <w:i/>
-          <w:iCs/>
-          <w:sz w:val="20"/>
-          <w:szCs w:val="20"/>
-          <w:lang w:val="es-ES"/>
-        </w:rPr>
-        <w:t xml:space="preserve">. </w:t>
-      </w:r>
-      <w:r>
-        <w:rPr>
-          <w:i/>
-          <w:iCs/>
-          <w:sz w:val="20"/>
-          <w:szCs w:val="20"/>
-          <w:lang w:val="es-ES"/>
-        </w:rPr>
-        <w:t>Interface Login</w:t>
-      </w:r>
-    </w:p>
-    <w:p>
-      <w:pPr>
-        <w:jc w:val="both"/>
-        <w:rPr>
-          <w:lang w:val="es-ES"/>
-        </w:rPr>
-      </w:pPr>
-    </w:p>
-    <w:p>
-      <w:pPr>
-        <w:jc w:val="both"/>
-        <w:rPr>
-          <w:b/>
-          <w:bCs/>
-          <w:i/>
-          <w:iCs/>
-          <w:lang w:val="de-DE"/>
-        </w:rPr>
-      </w:pPr>
-      <w:r>
-        <w:rPr>
-          <w:b/>
-          <w:bCs/>
-          <w:i/>
-          <w:iCs/>
-          <w:lang w:val="de-DE"/>
-        </w:rPr>
-        <w:lastRenderedPageBreak/>
-        <w:t>HU_01</w:t>
-      </w:r>
-      <w:r>
-        <w:rPr>
-          <w:b/>
-          <w:bCs/>
-          <w:i/>
-          <w:iCs/>
-          <w:lang w:val="de-DE"/>
-        </w:rPr>
-        <w:t>9</w:t>
-      </w:r>
-    </w:p>
-    <w:p>
-      <w:pPr>
-        <w:jc w:val="center"/>
-        <w:rPr>
-          <w:i/>
-          <w:iCs/>
-          <w:sz w:val="20"/>
-          <w:szCs w:val="20"/>
-          <w:lang w:val="es-ES"/>
-        </w:rPr>
-      </w:pPr>
-      <w:r>
-        <w:rPr>
-          <w:i/>
-          <w:iCs/>
-          <w:sz w:val="20"/>
-          <w:szCs w:val="20"/>
-          <w:lang w:val="es-ES"/>
-        </w:rPr>
-        <w:t xml:space="preserve">Imagen </w:t>
-      </w:r>
-      <w:r>
-        <w:rPr>
-          <w:i/>
-          <w:iCs/>
-          <w:sz w:val="20"/>
-          <w:szCs w:val="20"/>
-          <w:lang w:val="es-ES"/>
-        </w:rPr>
-        <w:t>4</w:t>
-      </w:r>
-      <w:r>
-        <w:rPr>
-          <w:i/>
-          <w:iCs/>
-          <w:sz w:val="20"/>
-          <w:szCs w:val="20"/>
-          <w:lang w:val="es-ES"/>
-        </w:rPr>
-        <w:t xml:space="preserve">. </w:t>
-      </w:r>
-      <w:r>
-        <w:rPr>
-          <w:i/>
-          <w:iCs/>
-          <w:sz w:val="20"/>
-          <w:szCs w:val="20"/>
-          <w:lang w:val="es-ES"/>
-        </w:rPr>
-        <w:t>Interface Login</w:t>
-      </w:r>
-    </w:p>
-    <w:p>
-      <w:pPr>
-        <w:jc w:val="both"/>
-        <w:rPr>
-          <w:lang w:val="de-DE"/>
-        </w:rPr>
-      </w:pPr>
-    </w:p>
-    <w:p>
-      <w:pPr>
-        <w:jc w:val="both"/>
-        <w:rPr>
-          <w:b/>
-          <w:bCs/>
-          <w:i/>
-          <w:iCs/>
-          <w:lang w:val="es-ES"/>
-        </w:rPr>
-      </w:pPr>
-      <w:r>
-        <w:rPr>
-          <w:b/>
-          <w:bCs/>
-          <w:i/>
-          <w:iCs/>
-          <w:lang w:val="de-DE"/>
-        </w:rPr>
-        <w:t>H</w:t>
-      </w:r>
-      <w:r>
-        <w:rPr>
-          <w:b/>
-          <w:bCs/>
-          <w:i/>
-          <w:iCs/>
-          <w:lang w:val="es-ES"/>
-        </w:rPr>
-        <w:t>U_0</w:t>
-      </w:r>
-      <w:r>
-        <w:rPr>
-          <w:b/>
-          <w:bCs/>
-          <w:i/>
-          <w:iCs/>
-          <w:lang w:val="es-ES"/>
-        </w:rPr>
-        <w:t>20</w:t>
-      </w:r>
-    </w:p>
-    <w:p>
-      <w:pPr>
-        <w:jc w:val="center"/>
-        <w:rPr>
-          <w:i/>
-          <w:iCs/>
-          <w:sz w:val="20"/>
-          <w:szCs w:val="20"/>
-          <w:lang w:val="es-ES"/>
-        </w:rPr>
-      </w:pPr>
-      <w:r>
-        <w:rPr>
-          <w:i/>
-          <w:iCs/>
-          <w:sz w:val="20"/>
-          <w:szCs w:val="20"/>
-          <w:lang w:val="es-ES"/>
-        </w:rPr>
-        <w:t xml:space="preserve">Imagen </w:t>
-      </w:r>
-      <w:r>
-        <w:rPr>
-          <w:i/>
-          <w:iCs/>
-          <w:sz w:val="20"/>
-          <w:szCs w:val="20"/>
-          <w:lang w:val="es-ES"/>
-        </w:rPr>
-        <w:t>4</w:t>
-      </w:r>
-      <w:r>
-        <w:rPr>
-          <w:i/>
-          <w:iCs/>
-          <w:sz w:val="20"/>
-          <w:szCs w:val="20"/>
-          <w:lang w:val="es-ES"/>
-        </w:rPr>
-        <w:t xml:space="preserve">. </w:t>
-      </w:r>
-      <w:r>
-        <w:rPr>
-          <w:i/>
-          <w:iCs/>
-          <w:sz w:val="20"/>
-          <w:szCs w:val="20"/>
-          <w:lang w:val="es-ES"/>
-        </w:rPr>
-        <w:t>Interface Login</w:t>
-      </w:r>
-    </w:p>
-    <w:p>
-      <w:pPr>
-        <w:jc w:val="both"/>
-      </w:pPr>
-    </w:p>
-    <w:p>
-      <w:pPr>
-        <w:rPr>
-          <w:i/>
-          <w:iCs/>
-          <w:sz w:val="20"/>
-          <w:szCs w:val="20"/>
-          <w:lang w:val="es-ES"/>
-        </w:rPr>
-      </w:pPr>
-    </w:p>
-    <w:p>
-      <w:pPr>
-        <w:jc w:val="both"/>
-      </w:pPr>
-    </w:p>
-    <w:p>
-      <w:pPr>
-        <w:jc w:val="center"/>
-        <w:rPr>
-          <w:i/>
-          <w:iCs/>
-          <w:sz w:val="20"/>
-          <w:szCs w:val="20"/>
-          <w:lang w:val="es-ES"/>
-        </w:rPr>
       </w:pPr>
     </w:p>
     <w:sectPr>
-      <w:headerReference w:type="even" r:id="rId21"/>
-      <w:headerReference w:type="default" r:id="rId22"/>
-      <w:footerReference w:type="even" r:id="rId23"/>
-      <w:footerReference w:type="default" r:id="rId24"/>
-      <w:headerReference w:type="first" r:id="rId25"/>
-      <w:footerReference w:type="first" r:id="rId26"/>
+      <w:headerReference w:type="even" r:id="rId26"/>
+      <w:headerReference w:type="default" r:id="rId27"/>
+      <w:footerReference w:type="even" r:id="rId28"/>
+      <w:footerReference w:type="default" r:id="rId29"/>
+      <w:headerReference w:type="first" r:id="rId30"/>
+      <w:footerReference w:type="first" r:id="rId31"/>
       <w:pgSz w:w="12240" w:h="15840"/>
       <w:pgMar w:top="1417" w:right="1701" w:bottom="1417" w:left="1701" w:header="708" w:footer="708" w:gutter="0"/>
       <w:cols w:space="708"/>
@@ -3157,6 +3577,120 @@
     </w:lvl>
   </w:abstractNum>
   <w:abstractNum w:abstractNumId="1" w15:restartNumberingAfterBreak="0">
+    <w:nsid w:val="30741599"/>
+    <w:multiLevelType w:val="hybridMultilevel"/>
+    <w:tmpl w:val="A170B4C6"/>
+    <w:lvl w:ilvl="0" w:tplc="E264B48A">
+      <w:numFmt w:val="bullet"/>
+      <w:lvlText w:val="-"/>
+      <w:lvlJc w:val="left"/>
+      <w:pPr>
+        <w:ind w:left="720" w:hanging="360"/>
+      </w:pPr>
+      <w:rPr>
+        <w:rFonts w:ascii="Calibri" w:eastAsiaTheme="minorHAnsi" w:hAnsi="Calibri" w:cs="Calibri" w:hint="default"/>
+        <w:b/>
+        <w:i/>
+      </w:rPr>
+    </w:lvl>
+    <w:lvl w:ilvl="1" w:tplc="240A0003" w:tentative="1">
+      <w:start w:val="1"/>
+      <w:numFmt w:val="bullet"/>
+      <w:lvlText w:val="o"/>
+      <w:lvlJc w:val="left"/>
+      <w:pPr>
+        <w:ind w:left="1440" w:hanging="360"/>
+      </w:pPr>
+      <w:rPr>
+        <w:rFonts w:ascii="Courier New" w:hAnsi="Courier New" w:cs="Courier New" w:hint="default"/>
+      </w:rPr>
+    </w:lvl>
+    <w:lvl w:ilvl="2" w:tplc="240A0005" w:tentative="1">
+      <w:start w:val="1"/>
+      <w:numFmt w:val="bullet"/>
+      <w:lvlText w:val=""/>
+      <w:lvlJc w:val="left"/>
+      <w:pPr>
+        <w:ind w:left="2160" w:hanging="360"/>
+      </w:pPr>
+      <w:rPr>
+        <w:rFonts w:ascii="Wingdings" w:hAnsi="Wingdings" w:hint="default"/>
+      </w:rPr>
+    </w:lvl>
+    <w:lvl w:ilvl="3" w:tplc="240A0001" w:tentative="1">
+      <w:start w:val="1"/>
+      <w:numFmt w:val="bullet"/>
+      <w:lvlText w:val=""/>
+      <w:lvlJc w:val="left"/>
+      <w:pPr>
+        <w:ind w:left="2880" w:hanging="360"/>
+      </w:pPr>
+      <w:rPr>
+        <w:rFonts w:ascii="Symbol" w:hAnsi="Symbol" w:hint="default"/>
+      </w:rPr>
+    </w:lvl>
+    <w:lvl w:ilvl="4" w:tplc="240A0003" w:tentative="1">
+      <w:start w:val="1"/>
+      <w:numFmt w:val="bullet"/>
+      <w:lvlText w:val="o"/>
+      <w:lvlJc w:val="left"/>
+      <w:pPr>
+        <w:ind w:left="3600" w:hanging="360"/>
+      </w:pPr>
+      <w:rPr>
+        <w:rFonts w:ascii="Courier New" w:hAnsi="Courier New" w:cs="Courier New" w:hint="default"/>
+      </w:rPr>
+    </w:lvl>
+    <w:lvl w:ilvl="5" w:tplc="240A0005" w:tentative="1">
+      <w:start w:val="1"/>
+      <w:numFmt w:val="bullet"/>
+      <w:lvlText w:val=""/>
+      <w:lvlJc w:val="left"/>
+      <w:pPr>
+        <w:ind w:left="4320" w:hanging="360"/>
+      </w:pPr>
+      <w:rPr>
+        <w:rFonts w:ascii="Wingdings" w:hAnsi="Wingdings" w:hint="default"/>
+      </w:rPr>
+    </w:lvl>
+    <w:lvl w:ilvl="6" w:tplc="240A0001" w:tentative="1">
+      <w:start w:val="1"/>
+      <w:numFmt w:val="bullet"/>
+      <w:lvlText w:val=""/>
+      <w:lvlJc w:val="left"/>
+      <w:pPr>
+        <w:ind w:left="5040" w:hanging="360"/>
+      </w:pPr>
+      <w:rPr>
+        <w:rFonts w:ascii="Symbol" w:hAnsi="Symbol" w:hint="default"/>
+      </w:rPr>
+    </w:lvl>
+    <w:lvl w:ilvl="7" w:tplc="240A0003" w:tentative="1">
+      <w:start w:val="1"/>
+      <w:numFmt w:val="bullet"/>
+      <w:lvlText w:val="o"/>
+      <w:lvlJc w:val="left"/>
+      <w:pPr>
+        <w:ind w:left="5760" w:hanging="360"/>
+      </w:pPr>
+      <w:rPr>
+        <w:rFonts w:ascii="Courier New" w:hAnsi="Courier New" w:cs="Courier New" w:hint="default"/>
+      </w:rPr>
+    </w:lvl>
+    <w:lvl w:ilvl="8" w:tplc="240A0005" w:tentative="1">
+      <w:start w:val="1"/>
+      <w:numFmt w:val="bullet"/>
+      <w:lvlText w:val=""/>
+      <w:lvlJc w:val="left"/>
+      <w:pPr>
+        <w:ind w:left="6480" w:hanging="360"/>
+      </w:pPr>
+      <w:rPr>
+        <w:rFonts w:ascii="Wingdings" w:hAnsi="Wingdings" w:hint="default"/>
+      </w:rPr>
+    </w:lvl>
+  </w:abstractNum>
+  <w:abstractNum w:abstractNumId="2" w15:restartNumberingAfterBreak="0">
     <w:nsid w:val="322D177C"/>
     <w:multiLevelType w:val="hybridMultilevel"/>
     <w:tmpl w:val="28A8FEEE"/>
@@ -3246,7 +3780,7 @@
       </w:pPr>
     </w:lvl>
   </w:abstractNum>
-  <w:abstractNum w:abstractNumId="2" w15:restartNumberingAfterBreak="0">
+  <w:abstractNum w:abstractNumId="3" w15:restartNumberingAfterBreak="0">
     <w:nsid w:val="4DD107DB"/>
     <w:multiLevelType w:val="hybridMultilevel"/>
     <w:tmpl w:val="28A8FEEE"/>
@@ -3336,7 +3870,120 @@
       </w:pPr>
     </w:lvl>
   </w:abstractNum>
-  <w:abstractNum w:abstractNumId="3" w15:restartNumberingAfterBreak="0">
+  <w:abstractNum w:abstractNumId="4" w15:restartNumberingAfterBreak="0">
+    <w:nsid w:val="61792392"/>
+    <w:multiLevelType w:val="hybridMultilevel"/>
+    <w:tmpl w:val="C596BE5C"/>
+    <w:lvl w:ilvl="0" w:tplc="240A000D">
+      <w:start w:val="1"/>
+      <w:numFmt w:val="bullet"/>
+      <w:lvlText w:val=""/>
+      <w:lvlJc w:val="left"/>
+      <w:pPr>
+        <w:ind w:left="720" w:hanging="360"/>
+      </w:pPr>
+      <w:rPr>
+        <w:rFonts w:ascii="Wingdings" w:hAnsi="Wingdings" w:hint="default"/>
+      </w:rPr>
+    </w:lvl>
+    <w:lvl w:ilvl="1" w:tplc="240A0003" w:tentative="1">
+      <w:start w:val="1"/>
+      <w:numFmt w:val="bullet"/>
+      <w:lvlText w:val="o"/>
+      <w:lvlJc w:val="left"/>
+      <w:pPr>
+        <w:ind w:left="1440" w:hanging="360"/>
+      </w:pPr>
+      <w:rPr>
+        <w:rFonts w:ascii="Courier New" w:hAnsi="Courier New" w:cs="Courier New" w:hint="default"/>
+      </w:rPr>
+    </w:lvl>
+    <w:lvl w:ilvl="2" w:tplc="240A0005" w:tentative="1">
+      <w:start w:val="1"/>
+      <w:numFmt w:val="bullet"/>
+      <w:lvlText w:val=""/>
+      <w:lvlJc w:val="left"/>
+      <w:pPr>
+        <w:ind w:left="2160" w:hanging="360"/>
+      </w:pPr>
+      <w:rPr>
+        <w:rFonts w:ascii="Wingdings" w:hAnsi="Wingdings" w:hint="default"/>
+      </w:rPr>
+    </w:lvl>
+    <w:lvl w:ilvl="3" w:tplc="240A0001" w:tentative="1">
+      <w:start w:val="1"/>
+      <w:numFmt w:val="bullet"/>
+      <w:lvlText w:val=""/>
+      <w:lvlJc w:val="left"/>
+      <w:pPr>
+        <w:ind w:left="2880" w:hanging="360"/>
+      </w:pPr>
+      <w:rPr>
+        <w:rFonts w:ascii="Symbol" w:hAnsi="Symbol" w:hint="default"/>
+      </w:rPr>
+    </w:lvl>
+    <w:lvl w:ilvl="4" w:tplc="240A0003" w:tentative="1">
+      <w:start w:val="1"/>
+      <w:numFmt w:val="bullet"/>
+      <w:lvlText w:val="o"/>
+      <w:lvlJc w:val="left"/>
+      <w:pPr>
+        <w:ind w:left="3600" w:hanging="360"/>
+      </w:pPr>
+      <w:rPr>
+        <w:rFonts w:ascii="Courier New" w:hAnsi="Courier New" w:cs="Courier New" w:hint="default"/>
+      </w:rPr>
+    </w:lvl>
+    <w:lvl w:ilvl="5" w:tplc="240A0005" w:tentative="1">
+      <w:start w:val="1"/>
+      <w:numFmt w:val="bullet"/>
+      <w:lvlText w:val=""/>
+      <w:lvlJc w:val="left"/>
+      <w:pPr>
+        <w:ind w:left="4320" w:hanging="360"/>
+      </w:pPr>
+      <w:rPr>
+        <w:rFonts w:ascii="Wingdings" w:hAnsi="Wingdings" w:hint="default"/>
+      </w:rPr>
+    </w:lvl>
+    <w:lvl w:ilvl="6" w:tplc="240A0001" w:tentative="1">
+      <w:start w:val="1"/>
+      <w:numFmt w:val="bullet"/>
+      <w:lvlText w:val=""/>
+      <w:lvlJc w:val="left"/>
+      <w:pPr>
+        <w:ind w:left="5040" w:hanging="360"/>
+      </w:pPr>
+      <w:rPr>
+        <w:rFonts w:ascii="Symbol" w:hAnsi="Symbol" w:hint="default"/>
+      </w:rPr>
+    </w:lvl>
+    <w:lvl w:ilvl="7" w:tplc="240A0003" w:tentative="1">
+      <w:start w:val="1"/>
+      <w:numFmt w:val="bullet"/>
+      <w:lvlText w:val="o"/>
+      <w:lvlJc w:val="left"/>
+      <w:pPr>
+        <w:ind w:left="5760" w:hanging="360"/>
+      </w:pPr>
+      <w:rPr>
+        <w:rFonts w:ascii="Courier New" w:hAnsi="Courier New" w:cs="Courier New" w:hint="default"/>
+      </w:rPr>
+    </w:lvl>
+    <w:lvl w:ilvl="8" w:tplc="240A0005" w:tentative="1">
+      <w:start w:val="1"/>
+      <w:numFmt w:val="bullet"/>
+      <w:lvlText w:val=""/>
+      <w:lvlJc w:val="left"/>
+      <w:pPr>
+        <w:ind w:left="6480" w:hanging="360"/>
+      </w:pPr>
+      <w:rPr>
+        <w:rFonts w:ascii="Wingdings" w:hAnsi="Wingdings" w:hint="default"/>
+      </w:rPr>
+    </w:lvl>
+  </w:abstractNum>
+  <w:abstractNum w:abstractNumId="5" w15:restartNumberingAfterBreak="0">
     <w:nsid w:val="697D26AD"/>
     <w:multiLevelType w:val="hybridMultilevel"/>
     <w:tmpl w:val="DBA4D372"/>
@@ -3450,16 +4097,22 @@
     </w:lvl>
   </w:abstractNum>
   <w:num w:numId="1">
-    <w:abstractNumId w:val="3"/>
+    <w:abstractNumId w:val="5"/>
   </w:num>
   <w:num w:numId="2">
     <w:abstractNumId w:val="0"/>
   </w:num>
   <w:num w:numId="3">
+    <w:abstractNumId w:val="3"/>
+  </w:num>
+  <w:num w:numId="4">
     <w:abstractNumId w:val="2"/>
   </w:num>
-  <w:num w:numId="4">
+  <w:num w:numId="5">
     <w:abstractNumId w:val="1"/>
+  </w:num>
+  <w:num w:numId="6">
+    <w:abstractNumId w:val="4"/>
   </w:num>
 </w:numbering>
 </file>

</xml_diff>

<commit_message>
LCG Actualización del Protocolo de entrega con los screenshots
</commit_message>
<xml_diff>
--- a/Sprints/2/Protocolo de entrega.docx
+++ b/Sprints/2/Protocolo de entrega.docx
@@ -13,6 +13,7 @@
           <w:lang w:val="fr-FR"/>
         </w:rPr>
       </w:pPr>
+      <w:proofErr w:type="spellStart"/>
       <w:r>
         <w:rPr>
           <w:b/>
@@ -21,8 +22,9 @@
           <w:szCs w:val="32"/>
           <w:lang w:val="fr-FR"/>
         </w:rPr>
-        <w:t>Protocolo de entrega</w:t>
-      </w:r>
+        <w:t>Protocolo</w:t>
+      </w:r>
+      <w:proofErr w:type="spellEnd"/>
       <w:r>
         <w:rPr>
           <w:b/>
@@ -31,8 +33,9 @@
           <w:szCs w:val="32"/>
           <w:lang w:val="fr-FR"/>
         </w:rPr>
-        <w:t xml:space="preserve"> – Sprint </w:t>
-      </w:r>
+        <w:t xml:space="preserve"> de </w:t>
+      </w:r>
+      <w:proofErr w:type="spellStart"/>
       <w:r>
         <w:rPr>
           <w:b/>
@@ -41,12 +44,10 @@
           <w:szCs w:val="32"/>
           <w:lang w:val="fr-FR"/>
         </w:rPr>
-        <w:t>2</w:t>
-      </w:r>
-    </w:p>
-    <w:p>
-      <w:pPr>
-        <w:jc w:val="center"/>
+        <w:t>entrega</w:t>
+      </w:r>
+      <w:proofErr w:type="spellEnd"/>
+      <w:r>
         <w:rPr>
           <w:b/>
           <w:bCs/>
@@ -54,7 +55,8 @@
           <w:szCs w:val="32"/>
           <w:lang w:val="fr-FR"/>
         </w:rPr>
-      </w:pPr>
+        <w:t xml:space="preserve"> – Sprint </w:t>
+      </w:r>
       <w:r>
         <w:rPr>
           <w:b/>
@@ -63,7 +65,51 @@
           <w:szCs w:val="32"/>
           <w:lang w:val="fr-FR"/>
         </w:rPr>
-        <w:t>TEC Dev’s Solutions</w:t>
+        <w:t>2</w:t>
+      </w:r>
+    </w:p>
+    <w:p>
+      <w:pPr>
+        <w:jc w:val="center"/>
+        <w:rPr>
+          <w:b/>
+          <w:bCs/>
+          <w:sz w:val="32"/>
+          <w:szCs w:val="32"/>
+          <w:lang w:val="fr-FR"/>
+        </w:rPr>
+      </w:pPr>
+      <w:r>
+        <w:rPr>
+          <w:b/>
+          <w:bCs/>
+          <w:sz w:val="32"/>
+          <w:szCs w:val="32"/>
+          <w:lang w:val="fr-FR"/>
+        </w:rPr>
+        <w:t xml:space="preserve">TEC </w:t>
+      </w:r>
+      <w:proofErr w:type="spellStart"/>
+      <w:r>
+        <w:rPr>
+          <w:b/>
+          <w:bCs/>
+          <w:sz w:val="32"/>
+          <w:szCs w:val="32"/>
+          <w:lang w:val="fr-FR"/>
+        </w:rPr>
+        <w:t>Dev’s</w:t>
+      </w:r>
+      <w:proofErr w:type="spellEnd"/>
+      <w:r>
+        <w:rPr>
+          <w:b/>
+          <w:bCs/>
+          <w:sz w:val="32"/>
+          <w:szCs w:val="32"/>
+          <w:lang w:val="fr-FR"/>
+        </w:rPr>
+        <w:t xml:space="preserve"> Solutions</w:t>
       </w:r>
     </w:p>
     <w:p>
@@ -206,7 +252,21 @@
         <w:rPr>
           <w:lang w:val="es-ES"/>
         </w:rPr>
-        <w:t xml:space="preserve">Jeremy Borgini Gutierrez Gómez – </w:t>
+        <w:t xml:space="preserve">Jeremy </w:t>
+      </w:r>
+      <w:proofErr w:type="spellStart"/>
+      <w:r>
+        <w:rPr>
+          <w:lang w:val="es-ES"/>
+        </w:rPr>
+        <w:t>Borgini</w:t>
+      </w:r>
+      <w:proofErr w:type="spellEnd"/>
+      <w:r>
+        <w:rPr>
+          <w:lang w:val="es-ES"/>
+        </w:rPr>
+        <w:t xml:space="preserve"> Gutierrez Gómez – </w:t>
       </w:r>
       <w:hyperlink r:id="rId10" w:history="1">
         <w:r>
@@ -311,7 +371,21 @@
         <w:rPr>
           <w:lang w:val="es-ES"/>
         </w:rPr>
-        <w:t xml:space="preserve">realizan los commits pertinentes en </w:t>
+        <w:t xml:space="preserve">realizan los </w:t>
+      </w:r>
+      <w:proofErr w:type="spellStart"/>
+      <w:r>
+        <w:rPr>
+          <w:lang w:val="es-ES"/>
+        </w:rPr>
+        <w:t>commits</w:t>
+      </w:r>
+      <w:proofErr w:type="spellEnd"/>
+      <w:r>
+        <w:rPr>
+          <w:lang w:val="es-ES"/>
+        </w:rPr>
+        <w:t xml:space="preserve"> pertinentes en </w:t>
       </w:r>
       <w:r>
         <w:rPr>
@@ -408,7 +482,29 @@
           <w:szCs w:val="20"/>
           <w:lang w:val="es-ES"/>
         </w:rPr>
-        <w:t>Imagen 1. Historial de commits del repositorio en GitHub</w:t>
+        <w:t xml:space="preserve">Imagen 1. Historial de </w:t>
+      </w:r>
+      <w:proofErr w:type="spellStart"/>
+      <w:r>
+        <w:rPr>
+          <w:i/>
+          <w:iCs/>
+          <w:sz w:val="20"/>
+          <w:szCs w:val="20"/>
+          <w:lang w:val="es-ES"/>
+        </w:rPr>
+        <w:t>commits</w:t>
+      </w:r>
+      <w:proofErr w:type="spellEnd"/>
+      <w:r>
+        <w:rPr>
+          <w:i/>
+          <w:iCs/>
+          <w:sz w:val="20"/>
+          <w:szCs w:val="20"/>
+          <w:lang w:val="es-ES"/>
+        </w:rPr>
+        <w:t xml:space="preserve"> del repositorio en GitHub</w:t>
       </w:r>
     </w:p>
     <w:p>
@@ -419,7 +515,31 @@
         <w:t>Todas las carpetas se e</w:t>
       </w:r>
       <w:r>
-        <w:t>stán manejando en el Branch development para que, una vez ya completos los cambios pertinentes, se realice el merge al main Branch.</w:t>
+        <w:t xml:space="preserve">stán manejando en el Branch </w:t>
+      </w:r>
+      <w:proofErr w:type="spellStart"/>
+      <w:r>
+        <w:t>development</w:t>
+      </w:r>
+      <w:proofErr w:type="spellEnd"/>
+      <w:r>
+        <w:t xml:space="preserve"> para que, una vez ya completos los cambios pertinentes, se realice el </w:t>
+      </w:r>
+      <w:proofErr w:type="spellStart"/>
+      <w:r>
+        <w:t>merge</w:t>
+      </w:r>
+      <w:proofErr w:type="spellEnd"/>
+      <w:r>
+        <w:t xml:space="preserve"> al </w:t>
+      </w:r>
+      <w:proofErr w:type="spellStart"/>
+      <w:r>
+        <w:t>main</w:t>
+      </w:r>
+      <w:proofErr w:type="spellEnd"/>
+      <w:r>
+        <w:t xml:space="preserve"> Branch.</w:t>
       </w:r>
     </w:p>
     <w:p>
@@ -500,8 +620,19 @@
           <w:sz w:val="20"/>
           <w:szCs w:val="20"/>
         </w:rPr>
-        <w:t>Branch development</w:t>
-      </w:r>
+        <w:t xml:space="preserve">Branch </w:t>
+      </w:r>
+      <w:proofErr w:type="spellStart"/>
+      <w:r>
+        <w:rPr>
+          <w:i/>
+          <w:iCs/>
+          <w:sz w:val="20"/>
+          <w:szCs w:val="20"/>
+        </w:rPr>
+        <w:t>development</w:t>
+      </w:r>
+      <w:proofErr w:type="spellEnd"/>
     </w:p>
     <w:p>
       <w:pPr>
@@ -826,16 +957,15 @@
       </w:r>
       <w:r>
         <w:rPr>
-          <w:highlight w:val="yellow"/>
-          <w:lang w:val="es-ES"/>
-        </w:rPr>
-        <w:t>XXXXXX</w:t>
-      </w:r>
-      <w:r>
-        <w:rPr>
-          <w:lang w:val="es-ES"/>
-        </w:rPr>
-        <w:t xml:space="preserve"> interfaces</w:t>
+          <w:lang w:val="es-ES"/>
+        </w:rPr>
+        <w:t xml:space="preserve">13 </w:t>
+      </w:r>
+      <w:r>
+        <w:rPr>
+          <w:lang w:val="es-ES"/>
+        </w:rPr>
+        <w:t>interfaces</w:t>
       </w:r>
       <w:r>
         <w:rPr>
@@ -887,7 +1017,21 @@
         <w:rPr>
           <w:lang w:val="es-ES"/>
         </w:rPr>
-        <w:t>Se crea la interfaz Login para el ingreso de los usuarios a la plataforma y se agregó la opción de ingresar mediante Gmail.</w:t>
+        <w:t xml:space="preserve">Se crea la interfaz </w:t>
+      </w:r>
+      <w:proofErr w:type="spellStart"/>
+      <w:r>
+        <w:rPr>
+          <w:lang w:val="es-ES"/>
+        </w:rPr>
+        <w:t>Login</w:t>
+      </w:r>
+      <w:proofErr w:type="spellEnd"/>
+      <w:r>
+        <w:rPr>
+          <w:lang w:val="es-ES"/>
+        </w:rPr>
+        <w:t xml:space="preserve"> para el ingreso de los usuarios a la plataforma y se agregó la opción de ingresar mediante Gmail.</w:t>
       </w:r>
     </w:p>
     <w:p>
@@ -1025,8 +1169,20 @@
           <w:szCs w:val="20"/>
           <w:lang w:val="es-ES"/>
         </w:rPr>
-        <w:t xml:space="preserve"> Login</w:t>
-      </w:r>
+        <w:t xml:space="preserve"> </w:t>
+      </w:r>
+      <w:proofErr w:type="spellStart"/>
+      <w:r>
+        <w:rPr>
+          <w:i/>
+          <w:iCs/>
+          <w:sz w:val="20"/>
+          <w:szCs w:val="20"/>
+          <w:lang w:val="es-ES"/>
+        </w:rPr>
+        <w:t>Login</w:t>
+      </w:r>
+      <w:proofErr w:type="spellEnd"/>
     </w:p>
     <w:p>
       <w:pPr>
@@ -1404,12 +1560,6 @@
     <w:p>
       <w:pPr>
         <w:jc w:val="both"/>
-        <w:rPr>
-          <w:b/>
-          <w:bCs/>
-          <w:i/>
-          <w:iCs/>
-        </w:rPr>
       </w:pPr>
       <w:r>
         <w:rPr>
@@ -1421,498 +1571,63 @@
         <w:lastRenderedPageBreak/>
         <w:t>HU_007</w:t>
       </w:r>
+      <w:r>
+        <w:rPr>
+          <w:b/>
+          <w:bCs/>
+          <w:i/>
+          <w:iCs/>
+        </w:rPr>
+        <w:t>:</w:t>
+      </w:r>
+      <w:r>
+        <w:rPr>
+          <w:b/>
+          <w:bCs/>
+          <w:i/>
+          <w:iCs/>
+        </w:rPr>
+        <w:t xml:space="preserve"> </w:t>
+      </w:r>
+      <w:r>
+        <w:t xml:space="preserve">Pop-up que permite </w:t>
+      </w:r>
+      <w:r>
+        <w:t xml:space="preserve">ver que </w:t>
+      </w:r>
+      <w:r>
+        <w:t xml:space="preserve">la veta </w:t>
+      </w:r>
+      <w:r>
+        <w:t>se almacenó correctamente</w:t>
+      </w:r>
+      <w:r>
+        <w:t>.</w:t>
+      </w:r>
     </w:p>
     <w:p>
       <w:pPr>
         <w:jc w:val="center"/>
         <w:rPr>
-          <w:i/>
-          <w:iCs/>
-          <w:sz w:val="20"/>
-          <w:szCs w:val="20"/>
-        </w:rPr>
-      </w:pPr>
-      <w:r>
-        <w:rPr>
-          <w:i/>
-          <w:iCs/>
-          <w:sz w:val="20"/>
-          <w:szCs w:val="20"/>
-        </w:rPr>
-        <w:t xml:space="preserve">Imagen </w:t>
-      </w:r>
-      <w:r>
-        <w:rPr>
-          <w:i/>
-          <w:iCs/>
-          <w:sz w:val="20"/>
-          <w:szCs w:val="20"/>
-        </w:rPr>
-        <w:t>7</w:t>
-      </w:r>
-      <w:r>
-        <w:rPr>
-          <w:i/>
-          <w:iCs/>
-          <w:sz w:val="20"/>
-          <w:szCs w:val="20"/>
-        </w:rPr>
-        <w:t xml:space="preserve">. </w:t>
-      </w:r>
-      <w:r>
-        <w:rPr>
-          <w:i/>
-          <w:iCs/>
-          <w:sz w:val="20"/>
-          <w:szCs w:val="20"/>
-        </w:rPr>
-        <w:t>Interfaz</w:t>
-      </w:r>
-      <w:r>
-        <w:rPr>
-          <w:i/>
-          <w:iCs/>
-          <w:sz w:val="20"/>
-          <w:szCs w:val="20"/>
-        </w:rPr>
-        <w:t xml:space="preserve"> </w:t>
-      </w:r>
-      <w:r>
-        <w:rPr>
-          <w:i/>
-          <w:iCs/>
-          <w:sz w:val="20"/>
-          <w:szCs w:val="20"/>
-        </w:rPr>
-        <w:t>Login</w:t>
-      </w:r>
-    </w:p>
-    <w:p>
-      <w:pPr>
-        <w:jc w:val="both"/>
-        <w:rPr>
-          <w:lang w:val="de-DE"/>
-        </w:rPr>
-      </w:pPr>
-    </w:p>
-    <w:p>
-      <w:pPr>
-        <w:jc w:val="both"/>
-        <w:rPr>
-          <w:b/>
-          <w:bCs/>
-          <w:i/>
-          <w:iCs/>
-          <w:lang w:val="de-DE"/>
-        </w:rPr>
-      </w:pPr>
-      <w:r>
-        <w:rPr>
-          <w:b/>
-          <w:bCs/>
-          <w:i/>
-          <w:iCs/>
-          <w:lang w:val="de-DE"/>
-        </w:rPr>
-        <w:t>HU_008</w:t>
-      </w:r>
-    </w:p>
-    <w:p>
-      <w:pPr>
-        <w:jc w:val="center"/>
-        <w:rPr>
-          <w:i/>
-          <w:iCs/>
-          <w:sz w:val="20"/>
-          <w:szCs w:val="20"/>
-        </w:rPr>
-      </w:pPr>
-      <w:r>
-        <w:rPr>
-          <w:i/>
-          <w:iCs/>
-          <w:sz w:val="20"/>
-          <w:szCs w:val="20"/>
-        </w:rPr>
-        <w:t xml:space="preserve">Imagen </w:t>
-      </w:r>
-      <w:r>
-        <w:rPr>
-          <w:i/>
-          <w:iCs/>
-          <w:sz w:val="20"/>
-          <w:szCs w:val="20"/>
-        </w:rPr>
-        <w:t>8</w:t>
-      </w:r>
-      <w:r>
-        <w:rPr>
-          <w:i/>
-          <w:iCs/>
-          <w:sz w:val="20"/>
-          <w:szCs w:val="20"/>
-        </w:rPr>
-        <w:t xml:space="preserve">. </w:t>
-      </w:r>
-      <w:r>
-        <w:rPr>
-          <w:i/>
-          <w:iCs/>
-          <w:sz w:val="20"/>
-          <w:szCs w:val="20"/>
-        </w:rPr>
-        <w:t>Interfaz</w:t>
-      </w:r>
-      <w:r>
-        <w:rPr>
-          <w:i/>
-          <w:iCs/>
-          <w:sz w:val="20"/>
-          <w:szCs w:val="20"/>
-        </w:rPr>
-        <w:t xml:space="preserve"> </w:t>
-      </w:r>
-      <w:r>
-        <w:rPr>
-          <w:i/>
-          <w:iCs/>
-          <w:sz w:val="20"/>
-          <w:szCs w:val="20"/>
-        </w:rPr>
-        <w:t>Login</w:t>
-      </w:r>
-    </w:p>
-    <w:p>
-      <w:pPr>
-        <w:jc w:val="both"/>
-        <w:rPr>
-          <w:lang w:val="de-DE"/>
-        </w:rPr>
-      </w:pPr>
-    </w:p>
-    <w:p>
-      <w:pPr>
-        <w:jc w:val="both"/>
-        <w:rPr>
-          <w:b/>
-          <w:bCs/>
-          <w:i/>
-          <w:iCs/>
-          <w:lang w:val="de-DE"/>
-        </w:rPr>
-      </w:pPr>
-      <w:r>
-        <w:rPr>
-          <w:b/>
-          <w:bCs/>
-          <w:i/>
-          <w:iCs/>
-          <w:lang w:val="de-DE"/>
-        </w:rPr>
-        <w:t>HU_009</w:t>
-      </w:r>
-    </w:p>
-    <w:p>
-      <w:pPr>
-        <w:jc w:val="center"/>
-        <w:rPr>
-          <w:i/>
-          <w:iCs/>
-          <w:sz w:val="20"/>
-          <w:szCs w:val="20"/>
-          <w:lang w:val="de-DE"/>
-        </w:rPr>
-      </w:pPr>
-      <w:r>
-        <w:rPr>
-          <w:i/>
-          <w:iCs/>
-          <w:sz w:val="20"/>
-          <w:szCs w:val="20"/>
-          <w:lang w:val="de-DE"/>
-        </w:rPr>
-        <w:t xml:space="preserve">Imagen </w:t>
-      </w:r>
-      <w:r>
-        <w:rPr>
-          <w:i/>
-          <w:iCs/>
-          <w:sz w:val="20"/>
-          <w:szCs w:val="20"/>
-          <w:lang w:val="de-DE"/>
-        </w:rPr>
-        <w:t>9</w:t>
-      </w:r>
-      <w:r>
-        <w:rPr>
-          <w:i/>
-          <w:iCs/>
-          <w:sz w:val="20"/>
-          <w:szCs w:val="20"/>
-          <w:lang w:val="de-DE"/>
-        </w:rPr>
-        <w:t xml:space="preserve">. </w:t>
-      </w:r>
-      <w:r>
-        <w:rPr>
-          <w:i/>
-          <w:iCs/>
-          <w:sz w:val="20"/>
-          <w:szCs w:val="20"/>
-        </w:rPr>
-        <w:t>Interfaz</w:t>
-      </w:r>
-      <w:r>
-        <w:rPr>
-          <w:i/>
-          <w:iCs/>
-          <w:sz w:val="20"/>
-          <w:szCs w:val="20"/>
-        </w:rPr>
-        <w:t xml:space="preserve"> </w:t>
-      </w:r>
-      <w:r>
-        <w:rPr>
-          <w:i/>
-          <w:iCs/>
-          <w:sz w:val="20"/>
-          <w:szCs w:val="20"/>
-          <w:lang w:val="de-DE"/>
-        </w:rPr>
-        <w:t>Login</w:t>
-      </w:r>
-    </w:p>
-    <w:p>
-      <w:pPr>
-        <w:jc w:val="both"/>
-        <w:rPr>
-          <w:lang w:val="de-DE"/>
-        </w:rPr>
-      </w:pPr>
-    </w:p>
-    <w:p>
-      <w:pPr>
-        <w:jc w:val="both"/>
-        <w:rPr>
-          <w:b/>
-          <w:bCs/>
-          <w:i/>
-          <w:iCs/>
-          <w:lang w:val="de-DE"/>
-        </w:rPr>
-      </w:pPr>
-      <w:r>
-        <w:rPr>
-          <w:b/>
-          <w:bCs/>
-          <w:i/>
-          <w:iCs/>
-          <w:lang w:val="de-DE"/>
-        </w:rPr>
-        <w:t>HU_010</w:t>
-      </w:r>
-    </w:p>
-    <w:p>
-      <w:pPr>
-        <w:jc w:val="center"/>
-        <w:rPr>
-          <w:i/>
-          <w:iCs/>
-          <w:sz w:val="20"/>
-          <w:szCs w:val="20"/>
-          <w:lang w:val="de-DE"/>
-        </w:rPr>
-      </w:pPr>
-      <w:r>
-        <w:rPr>
-          <w:i/>
-          <w:iCs/>
-          <w:sz w:val="20"/>
-          <w:szCs w:val="20"/>
-          <w:lang w:val="de-DE"/>
-        </w:rPr>
-        <w:t xml:space="preserve">Imagen </w:t>
-      </w:r>
-      <w:r>
-        <w:rPr>
-          <w:i/>
-          <w:iCs/>
-          <w:sz w:val="20"/>
-          <w:szCs w:val="20"/>
-          <w:lang w:val="de-DE"/>
-        </w:rPr>
-        <w:t>10</w:t>
-      </w:r>
-      <w:r>
-        <w:rPr>
-          <w:i/>
-          <w:iCs/>
-          <w:sz w:val="20"/>
-          <w:szCs w:val="20"/>
-          <w:lang w:val="de-DE"/>
-        </w:rPr>
-        <w:t xml:space="preserve">. </w:t>
-      </w:r>
-      <w:r>
-        <w:rPr>
-          <w:i/>
-          <w:iCs/>
-          <w:sz w:val="20"/>
-          <w:szCs w:val="20"/>
-          <w:lang w:val="de-DE"/>
-        </w:rPr>
-        <w:t xml:space="preserve">Interfaz </w:t>
-      </w:r>
-      <w:r>
-        <w:rPr>
-          <w:i/>
-          <w:iCs/>
-          <w:sz w:val="20"/>
-          <w:szCs w:val="20"/>
-          <w:lang w:val="de-DE"/>
-        </w:rPr>
-        <w:t>Login</w:t>
-      </w:r>
-    </w:p>
-    <w:p>
-      <w:pPr>
-        <w:jc w:val="both"/>
-        <w:rPr>
-          <w:lang w:val="de-DE"/>
-        </w:rPr>
-      </w:pPr>
-    </w:p>
-    <w:p>
-      <w:pPr>
-        <w:jc w:val="both"/>
-        <w:rPr>
-          <w:b/>
-          <w:bCs/>
-          <w:i/>
-          <w:iCs/>
-          <w:lang w:val="de-DE"/>
-        </w:rPr>
-      </w:pPr>
-      <w:r>
-        <w:rPr>
-          <w:b/>
-          <w:bCs/>
-          <w:i/>
-          <w:iCs/>
-          <w:lang w:val="de-DE"/>
-        </w:rPr>
-        <w:t>HU_011</w:t>
-      </w:r>
-    </w:p>
-    <w:p>
-      <w:pPr>
-        <w:jc w:val="center"/>
-        <w:rPr>
-          <w:i/>
-          <w:iCs/>
-          <w:sz w:val="20"/>
-          <w:szCs w:val="20"/>
-        </w:rPr>
-      </w:pPr>
-      <w:r>
-        <w:rPr>
-          <w:i/>
-          <w:iCs/>
-          <w:sz w:val="20"/>
-          <w:szCs w:val="20"/>
-        </w:rPr>
-        <w:t xml:space="preserve">Imagen </w:t>
-      </w:r>
-      <w:r>
-        <w:rPr>
-          <w:i/>
-          <w:iCs/>
-          <w:sz w:val="20"/>
-          <w:szCs w:val="20"/>
-        </w:rPr>
-        <w:t>11</w:t>
-      </w:r>
-      <w:r>
-        <w:rPr>
-          <w:i/>
-          <w:iCs/>
-          <w:sz w:val="20"/>
-          <w:szCs w:val="20"/>
-        </w:rPr>
-        <w:t xml:space="preserve">. </w:t>
-      </w:r>
-      <w:r>
-        <w:rPr>
-          <w:i/>
-          <w:iCs/>
-          <w:sz w:val="20"/>
-          <w:szCs w:val="20"/>
-        </w:rPr>
-        <w:t>Interfaz</w:t>
-      </w:r>
-      <w:r>
-        <w:rPr>
-          <w:i/>
-          <w:iCs/>
-          <w:sz w:val="20"/>
-          <w:szCs w:val="20"/>
-        </w:rPr>
-        <w:t xml:space="preserve"> Login</w:t>
-      </w:r>
-    </w:p>
-    <w:p>
-      <w:pPr>
-        <w:jc w:val="both"/>
-      </w:pPr>
-    </w:p>
-    <w:p>
-      <w:pPr>
-        <w:jc w:val="both"/>
-      </w:pPr>
-      <w:r>
-        <w:rPr>
-          <w:b/>
-          <w:bCs/>
-          <w:i/>
-          <w:iCs/>
-        </w:rPr>
-        <w:t>HU_012</w:t>
-      </w:r>
-      <w:r>
-        <w:rPr>
-          <w:b/>
-          <w:bCs/>
-          <w:i/>
-          <w:iCs/>
-        </w:rPr>
-        <w:t xml:space="preserve">: </w:t>
-      </w:r>
-      <w:r>
-        <w:t>I</w:t>
-      </w:r>
-      <w:r>
-        <w:t>nterfaz para el ingreso de un nuevo producto al sistema.</w:t>
-      </w:r>
-    </w:p>
-    <w:p>
-      <w:pPr>
-        <w:jc w:val="center"/>
-        <w:rPr>
-          <w:i/>
-          <w:iCs/>
-          <w:sz w:val="20"/>
-          <w:szCs w:val="20"/>
-        </w:rPr>
-      </w:pPr>
-      <w:r>
-        <w:rPr>
+          <w:b/>
+          <w:bCs/>
+          <w:i/>
+          <w:iCs/>
+        </w:rPr>
+      </w:pPr>
+      <w:r>
+        <w:rPr>
+          <w:b/>
+          <w:bCs/>
+          <w:i/>
+          <w:iCs/>
           <w:noProof/>
         </w:rPr>
         <w:drawing>
-          <wp:inline distT="0" distB="0" distL="0" distR="0" wp14:anchorId="2A239162" wp14:editId="0E3C06F1">
-            <wp:extent cx="5612130" cy="2588260"/>
-            <wp:effectExtent l="0" t="0" r="7620" b="2540"/>
-            <wp:docPr id="9" name="Imagen 9" descr="Interfaz de usuario gráfica, Aplicación&#10;&#10;Descripción generada automáticamente"/>
+          <wp:inline distT="0" distB="0" distL="0" distR="0" wp14:anchorId="63345593" wp14:editId="058A1452">
+            <wp:extent cx="1990725" cy="1134250"/>
+            <wp:effectExtent l="0" t="0" r="0" b="8890"/>
+            <wp:docPr id="8" name="Imagen 8"/>
             <wp:cNvGraphicFramePr>
               <a:graphicFrameLocks xmlns:a="http://schemas.openxmlformats.org/drawingml/2006/main" noChangeAspect="1"/>
             </wp:cNvGraphicFramePr>
@@ -1920,221 +1635,13 @@
               <a:graphicData uri="http://schemas.openxmlformats.org/drawingml/2006/picture">
                 <pic:pic xmlns:pic="http://schemas.openxmlformats.org/drawingml/2006/picture">
                   <pic:nvPicPr>
-                    <pic:cNvPr id="9" name="Imagen 9" descr="Interfaz de usuario gráfica, Aplicación&#10;&#10;Descripción generada automáticamente"/>
-                    <pic:cNvPicPr/>
-                  </pic:nvPicPr>
-                  <pic:blipFill>
-                    <a:blip r:embed="rId21"/>
-                    <a:stretch>
-                      <a:fillRect/>
-                    </a:stretch>
-                  </pic:blipFill>
-                  <pic:spPr>
-                    <a:xfrm>
-                      <a:off x="0" y="0"/>
-                      <a:ext cx="5612130" cy="2588260"/>
-                    </a:xfrm>
-                    <a:prstGeom prst="rect">
-                      <a:avLst/>
-                    </a:prstGeom>
-                  </pic:spPr>
-                </pic:pic>
-              </a:graphicData>
-            </a:graphic>
-          </wp:inline>
-        </w:drawing>
-      </w:r>
-      <w:r>
-        <w:rPr>
-          <w:i/>
-          <w:iCs/>
-          <w:sz w:val="20"/>
-          <w:szCs w:val="20"/>
-        </w:rPr>
-        <w:t xml:space="preserve">Imagen </w:t>
-      </w:r>
-      <w:r>
-        <w:rPr>
-          <w:i/>
-          <w:iCs/>
-          <w:sz w:val="20"/>
-          <w:szCs w:val="20"/>
-        </w:rPr>
-        <w:t>12</w:t>
-      </w:r>
-      <w:r>
-        <w:rPr>
-          <w:i/>
-          <w:iCs/>
-          <w:sz w:val="20"/>
-          <w:szCs w:val="20"/>
-        </w:rPr>
-        <w:t xml:space="preserve">. </w:t>
-      </w:r>
-      <w:r>
-        <w:rPr>
-          <w:i/>
-          <w:iCs/>
-          <w:sz w:val="20"/>
-          <w:szCs w:val="20"/>
-        </w:rPr>
-        <w:t>Interfaz registro nuev</w:t>
-      </w:r>
-      <w:r>
-        <w:rPr>
-          <w:i/>
-          <w:iCs/>
-          <w:sz w:val="20"/>
-          <w:szCs w:val="20"/>
-        </w:rPr>
-        <w:t>o producto</w:t>
-      </w:r>
-    </w:p>
-    <w:p>
-      <w:pPr>
-        <w:jc w:val="both"/>
-      </w:pPr>
-    </w:p>
-    <w:p>
-      <w:pPr>
-        <w:jc w:val="both"/>
-        <w:rPr>
-          <w:b/>
-          <w:bCs/>
-          <w:i/>
-          <w:iCs/>
-          <w:lang w:val="de-DE"/>
-        </w:rPr>
-      </w:pPr>
-      <w:r>
-        <w:rPr>
-          <w:b/>
-          <w:bCs/>
-          <w:i/>
-          <w:iCs/>
-          <w:lang w:val="de-DE"/>
-        </w:rPr>
-        <w:t>HU_013</w:t>
-      </w:r>
-    </w:p>
-    <w:p>
-      <w:pPr>
-        <w:jc w:val="center"/>
-        <w:rPr>
-          <w:i/>
-          <w:iCs/>
-          <w:sz w:val="20"/>
-          <w:szCs w:val="20"/>
-          <w:lang w:val="en-US"/>
-        </w:rPr>
-      </w:pPr>
-      <w:r>
-        <w:rPr>
-          <w:i/>
-          <w:iCs/>
-          <w:sz w:val="20"/>
-          <w:szCs w:val="20"/>
-          <w:lang w:val="en-US"/>
-        </w:rPr>
-        <w:t xml:space="preserve">Imagen </w:t>
-      </w:r>
-      <w:r>
-        <w:rPr>
-          <w:i/>
-          <w:iCs/>
-          <w:sz w:val="20"/>
-          <w:szCs w:val="20"/>
-          <w:lang w:val="en-US"/>
-        </w:rPr>
-        <w:t>13</w:t>
-      </w:r>
-      <w:r>
-        <w:rPr>
-          <w:i/>
-          <w:iCs/>
-          <w:sz w:val="20"/>
-          <w:szCs w:val="20"/>
-          <w:lang w:val="en-US"/>
-        </w:rPr>
-        <w:t>. Interface Login</w:t>
-      </w:r>
-    </w:p>
-    <w:p>
-      <w:pPr>
-        <w:jc w:val="both"/>
-        <w:rPr>
-          <w:lang w:val="en-US"/>
-        </w:rPr>
-      </w:pPr>
-    </w:p>
-    <w:p>
-      <w:pPr>
-        <w:jc w:val="both"/>
-      </w:pPr>
-      <w:r>
-        <w:rPr>
-          <w:b/>
-          <w:bCs/>
-          <w:i/>
-          <w:iCs/>
-        </w:rPr>
-        <w:t>HU_014</w:t>
-      </w:r>
-      <w:r>
-        <w:rPr>
-          <w:b/>
-          <w:bCs/>
-          <w:i/>
-          <w:iCs/>
-        </w:rPr>
-        <w:t xml:space="preserve">: </w:t>
-      </w:r>
-      <w:r>
-        <w:t>Interfaz de productos q</w:t>
-      </w:r>
-      <w:r>
-        <w:t>ue permite visualizar por medio de una tabla, los detalles de cada uno de los productos en existencia.</w:t>
-      </w:r>
-    </w:p>
-    <w:p>
-      <w:pPr>
-        <w:jc w:val="both"/>
-        <w:rPr>
-          <w:b/>
-          <w:bCs/>
-          <w:i/>
-          <w:iCs/>
-          <w:lang w:val="de-DE"/>
-        </w:rPr>
-      </w:pPr>
-      <w:r>
-        <w:rPr>
-          <w:b/>
-          <w:bCs/>
-          <w:i/>
-          <w:iCs/>
-          <w:noProof/>
-          <w:lang w:val="de-DE"/>
-        </w:rPr>
-        <w:drawing>
-          <wp:inline distT="0" distB="0" distL="0" distR="0" wp14:anchorId="545C7994" wp14:editId="79BB9C53">
-            <wp:extent cx="6136913" cy="2857500"/>
-            <wp:effectExtent l="0" t="0" r="0" b="0"/>
-            <wp:docPr id="24" name="Imagen 24"/>
-            <wp:cNvGraphicFramePr>
-              <a:graphicFrameLocks xmlns:a="http://schemas.openxmlformats.org/drawingml/2006/main" noChangeAspect="1"/>
-            </wp:cNvGraphicFramePr>
-            <a:graphic xmlns:a="http://schemas.openxmlformats.org/drawingml/2006/main">
-              <a:graphicData uri="http://schemas.openxmlformats.org/drawingml/2006/picture">
-                <pic:pic xmlns:pic="http://schemas.openxmlformats.org/drawingml/2006/picture">
-                  <pic:nvPicPr>
-                    <pic:cNvPr id="0" name="Picture 8"/>
+                    <pic:cNvPr id="0" name="Picture 2"/>
                     <pic:cNvPicPr>
                       <a:picLocks noChangeAspect="1" noChangeArrowheads="1"/>
                     </pic:cNvPicPr>
                   </pic:nvPicPr>
                   <pic:blipFill>
-                    <a:blip r:embed="rId22">
+                    <a:blip r:embed="rId21" cstate="print">
                       <a:extLst>
                         <a:ext uri="{28A0092B-C50C-407E-A947-70E740481C1C}">
                           <a14:useLocalDpi xmlns:a14="http://schemas.microsoft.com/office/drawing/2010/main" val="0"/>
@@ -2149,7 +1656,7 @@
                   <pic:spPr bwMode="auto">
                     <a:xfrm>
                       <a:off x="0" y="0"/>
-                      <a:ext cx="6144163" cy="2860876"/>
+                      <a:ext cx="2006818" cy="1143419"/>
                     </a:xfrm>
                     <a:prstGeom prst="rect">
                       <a:avLst/>
@@ -2173,60 +1680,70 @@
           <w:szCs w:val="20"/>
         </w:rPr>
       </w:pPr>
-      <w:r>
-        <w:rPr>
-          <w:i/>
-          <w:iCs/>
-          <w:sz w:val="20"/>
-          <w:szCs w:val="20"/>
-        </w:rPr>
-        <w:t xml:space="preserve">Imagen </w:t>
-      </w:r>
-      <w:r>
-        <w:rPr>
-          <w:i/>
-          <w:iCs/>
-          <w:sz w:val="20"/>
-          <w:szCs w:val="20"/>
-        </w:rPr>
-        <w:t>1</w:t>
-      </w:r>
-      <w:r>
-        <w:rPr>
-          <w:i/>
-          <w:iCs/>
-          <w:sz w:val="20"/>
-          <w:szCs w:val="20"/>
-        </w:rPr>
-        <w:t>4. Interfa</w:t>
-      </w:r>
-      <w:r>
-        <w:rPr>
-          <w:i/>
-          <w:iCs/>
-          <w:sz w:val="20"/>
-          <w:szCs w:val="20"/>
-        </w:rPr>
-        <w:t>z Tabla productos</w:t>
+      <w:proofErr w:type="spellStart"/>
+      <w:r>
+        <w:rPr>
+          <w:i/>
+          <w:iCs/>
+          <w:sz w:val="20"/>
+          <w:szCs w:val="20"/>
+          <w:lang w:val="de-DE"/>
+        </w:rPr>
+        <w:t>Imagen</w:t>
+      </w:r>
+      <w:proofErr w:type="spellEnd"/>
+      <w:r>
+        <w:rPr>
+          <w:i/>
+          <w:iCs/>
+          <w:sz w:val="20"/>
+          <w:szCs w:val="20"/>
+          <w:lang w:val="de-DE"/>
+        </w:rPr>
+        <w:t xml:space="preserve"> </w:t>
+      </w:r>
+      <w:r>
+        <w:rPr>
+          <w:i/>
+          <w:iCs/>
+          <w:sz w:val="20"/>
+          <w:szCs w:val="20"/>
+          <w:lang w:val="de-DE"/>
+        </w:rPr>
+        <w:t>7</w:t>
+      </w:r>
+      <w:r>
+        <w:rPr>
+          <w:i/>
+          <w:iCs/>
+          <w:sz w:val="20"/>
+          <w:szCs w:val="20"/>
+          <w:lang w:val="de-DE"/>
+        </w:rPr>
+        <w:t xml:space="preserve">. </w:t>
+      </w:r>
+      <w:r>
+        <w:rPr>
+          <w:i/>
+          <w:iCs/>
+          <w:sz w:val="20"/>
+          <w:szCs w:val="20"/>
+        </w:rPr>
+        <w:t>Pop-up venta guardada</w:t>
       </w:r>
     </w:p>
     <w:p>
       <w:pPr>
         <w:jc w:val="both"/>
       </w:pPr>
-    </w:p>
-    <w:p>
-      <w:pPr>
-        <w:jc w:val="both"/>
-      </w:pPr>
-      <w:r>
-        <w:rPr>
-          <w:b/>
-          <w:bCs/>
-          <w:i/>
-          <w:iCs/>
-        </w:rPr>
-        <w:t>HU_015</w:t>
+      <w:r>
+        <w:rPr>
+          <w:b/>
+          <w:bCs/>
+          <w:i/>
+          <w:iCs/>
+        </w:rPr>
+        <w:t>HU_008</w:t>
       </w:r>
       <w:r>
         <w:rPr>
@@ -2247,10 +1764,13 @@
         <w:t xml:space="preserve"> </w:t>
       </w:r>
       <w:r>
-        <w:t xml:space="preserve">Permite buscar el producto </w:t>
-      </w:r>
-      <w:r>
-        <w:t>mediante el identificador o descripción del producto en la información de los productos registrados en el sistema.</w:t>
+        <w:t xml:space="preserve">Interfaz que por medio de una tabla permite </w:t>
+      </w:r>
+      <w:r>
+        <w:t>ver la información de las ventas realizadas</w:t>
+      </w:r>
+      <w:r>
+        <w:t>.</w:t>
       </w:r>
     </w:p>
     <w:p>
@@ -2274,10 +1794,10 @@
           <w:lang w:val="de-DE"/>
         </w:rPr>
         <w:drawing>
-          <wp:inline distT="0" distB="0" distL="0" distR="0" wp14:anchorId="632125CC" wp14:editId="0C2359C4">
-            <wp:extent cx="3305175" cy="2559023"/>
+          <wp:inline distT="0" distB="0" distL="0" distR="0" wp14:anchorId="74E65D85" wp14:editId="70A19189">
+            <wp:extent cx="4924425" cy="2485296"/>
             <wp:effectExtent l="0" t="0" r="0" b="0"/>
-            <wp:docPr id="26" name="Imagen 26"/>
+            <wp:docPr id="23" name="Imagen 23" descr="Interfaz de usuario gráfica, Tabla&#10;&#10;Descripción generada automáticamente"/>
             <wp:cNvGraphicFramePr>
               <a:graphicFrameLocks xmlns:a="http://schemas.openxmlformats.org/drawingml/2006/main" noChangeAspect="1"/>
             </wp:cNvGraphicFramePr>
@@ -2285,13 +1805,13 @@
               <a:graphicData uri="http://schemas.openxmlformats.org/drawingml/2006/picture">
                 <pic:pic xmlns:pic="http://schemas.openxmlformats.org/drawingml/2006/picture">
                   <pic:nvPicPr>
-                    <pic:cNvPr id="0" name="Picture 9"/>
+                    <pic:cNvPr id="23" name="Imagen 23" descr="Interfaz de usuario gráfica, Tabla&#10;&#10;Descripción generada automáticamente"/>
                     <pic:cNvPicPr>
                       <a:picLocks noChangeAspect="1" noChangeArrowheads="1"/>
                     </pic:cNvPicPr>
                   </pic:nvPicPr>
                   <pic:blipFill>
-                    <a:blip r:embed="rId23">
+                    <a:blip r:embed="rId22" cstate="print">
                       <a:extLst>
                         <a:ext uri="{28A0092B-C50C-407E-A947-70E740481C1C}">
                           <a14:useLocalDpi xmlns:a14="http://schemas.microsoft.com/office/drawing/2010/main" val="0"/>
@@ -2306,7 +1826,7 @@
                   <pic:spPr bwMode="auto">
                     <a:xfrm>
                       <a:off x="0" y="0"/>
-                      <a:ext cx="3309766" cy="2562578"/>
+                      <a:ext cx="4966664" cy="2506614"/>
                     </a:xfrm>
                     <a:prstGeom prst="rect">
                       <a:avLst/>
@@ -2330,259 +1850,70 @@
           <w:szCs w:val="20"/>
         </w:rPr>
       </w:pPr>
-      <w:r>
-        <w:rPr>
-          <w:i/>
-          <w:iCs/>
-          <w:sz w:val="20"/>
-          <w:szCs w:val="20"/>
-        </w:rPr>
-        <w:t xml:space="preserve">Imagen </w:t>
-      </w:r>
-      <w:r>
-        <w:rPr>
-          <w:i/>
-          <w:iCs/>
-          <w:sz w:val="20"/>
-          <w:szCs w:val="20"/>
-        </w:rPr>
-        <w:t>15</w:t>
-      </w:r>
-      <w:r>
-        <w:rPr>
-          <w:i/>
-          <w:iCs/>
-          <w:sz w:val="20"/>
-          <w:szCs w:val="20"/>
-        </w:rPr>
-        <w:t>. Interfa</w:t>
-      </w:r>
-      <w:r>
-        <w:rPr>
-          <w:i/>
-          <w:iCs/>
-          <w:sz w:val="20"/>
-          <w:szCs w:val="20"/>
-        </w:rPr>
-        <w:t>z Buscar producto</w:t>
+      <w:proofErr w:type="spellStart"/>
+      <w:r>
+        <w:rPr>
+          <w:i/>
+          <w:iCs/>
+          <w:sz w:val="20"/>
+          <w:szCs w:val="20"/>
+          <w:lang w:val="de-DE"/>
+        </w:rPr>
+        <w:t>Imagen</w:t>
+      </w:r>
+      <w:proofErr w:type="spellEnd"/>
+      <w:r>
+        <w:rPr>
+          <w:i/>
+          <w:iCs/>
+          <w:sz w:val="20"/>
+          <w:szCs w:val="20"/>
+          <w:lang w:val="de-DE"/>
+        </w:rPr>
+        <w:t xml:space="preserve"> </w:t>
+      </w:r>
+      <w:r>
+        <w:rPr>
+          <w:i/>
+          <w:iCs/>
+          <w:sz w:val="20"/>
+          <w:szCs w:val="20"/>
+          <w:lang w:val="de-DE"/>
+        </w:rPr>
+        <w:t>8</w:t>
+      </w:r>
+      <w:r>
+        <w:rPr>
+          <w:i/>
+          <w:iCs/>
+          <w:sz w:val="20"/>
+          <w:szCs w:val="20"/>
+          <w:lang w:val="de-DE"/>
+        </w:rPr>
+        <w:t xml:space="preserve">. </w:t>
+      </w:r>
+      <w:r>
+        <w:rPr>
+          <w:i/>
+          <w:iCs/>
+          <w:sz w:val="20"/>
+          <w:szCs w:val="20"/>
+        </w:rPr>
+        <w:t>Tabla ventas</w:t>
       </w:r>
     </w:p>
     <w:p>
       <w:pPr>
         <w:jc w:val="both"/>
-        <w:rPr>
-          <w:lang w:val="de-DE"/>
-        </w:rPr>
-      </w:pPr>
-    </w:p>
-    <w:p>
-      <w:pPr>
-        <w:jc w:val="both"/>
-        <w:rPr>
-          <w:b/>
-          <w:bCs/>
-          <w:i/>
-          <w:iCs/>
-          <w:lang w:val="de-DE"/>
-        </w:rPr>
-      </w:pPr>
-      <w:r>
-        <w:rPr>
-          <w:b/>
-          <w:bCs/>
-          <w:i/>
-          <w:iCs/>
-          <w:lang w:val="de-DE"/>
-        </w:rPr>
-        <w:t>HU_016</w:t>
-      </w:r>
-    </w:p>
-    <w:p>
-      <w:pPr>
-        <w:jc w:val="center"/>
-        <w:rPr>
-          <w:i/>
-          <w:iCs/>
-          <w:sz w:val="20"/>
-          <w:szCs w:val="20"/>
-        </w:rPr>
-      </w:pPr>
-      <w:r>
-        <w:rPr>
-          <w:i/>
-          <w:iCs/>
-          <w:sz w:val="20"/>
-          <w:szCs w:val="20"/>
-        </w:rPr>
-        <w:lastRenderedPageBreak/>
-        <w:t xml:space="preserve">Imagen </w:t>
-      </w:r>
-      <w:r>
-        <w:rPr>
-          <w:i/>
-          <w:iCs/>
-          <w:sz w:val="20"/>
-          <w:szCs w:val="20"/>
-        </w:rPr>
-        <w:t>16</w:t>
-      </w:r>
-      <w:r>
-        <w:rPr>
-          <w:i/>
-          <w:iCs/>
-          <w:sz w:val="20"/>
-          <w:szCs w:val="20"/>
-        </w:rPr>
-        <w:t xml:space="preserve">. </w:t>
-      </w:r>
-      <w:r>
-        <w:rPr>
-          <w:i/>
-          <w:iCs/>
-          <w:sz w:val="20"/>
-          <w:szCs w:val="20"/>
-        </w:rPr>
-        <w:t>Interfaz</w:t>
-      </w:r>
-      <w:r>
-        <w:rPr>
-          <w:i/>
-          <w:iCs/>
-          <w:sz w:val="20"/>
-          <w:szCs w:val="20"/>
-        </w:rPr>
-        <w:t xml:space="preserve"> </w:t>
-      </w:r>
-      <w:r>
-        <w:rPr>
-          <w:i/>
-          <w:iCs/>
-          <w:sz w:val="20"/>
-          <w:szCs w:val="20"/>
-        </w:rPr>
-        <w:t>Login</w:t>
-      </w:r>
-    </w:p>
-    <w:p>
-      <w:pPr>
-        <w:jc w:val="both"/>
-        <w:rPr>
-          <w:lang w:val="de-DE"/>
-        </w:rPr>
-      </w:pPr>
-    </w:p>
-    <w:p>
-      <w:pPr>
-        <w:jc w:val="both"/>
-        <w:rPr>
-          <w:b/>
-          <w:bCs/>
-          <w:i/>
-          <w:iCs/>
-          <w:lang w:val="de-DE"/>
-        </w:rPr>
-      </w:pPr>
-      <w:r>
-        <w:rPr>
-          <w:b/>
-          <w:bCs/>
-          <w:i/>
-          <w:iCs/>
-          <w:lang w:val="de-DE"/>
-        </w:rPr>
-        <w:t>HU_017</w:t>
-      </w:r>
-    </w:p>
-    <w:p>
-      <w:pPr>
-        <w:jc w:val="center"/>
-        <w:rPr>
-          <w:i/>
-          <w:iCs/>
-          <w:sz w:val="20"/>
-          <w:szCs w:val="20"/>
-          <w:lang w:val="en-US"/>
-        </w:rPr>
-      </w:pPr>
-      <w:r>
-        <w:rPr>
-          <w:i/>
-          <w:iCs/>
-          <w:sz w:val="20"/>
-          <w:szCs w:val="20"/>
-          <w:lang w:val="en-US"/>
-        </w:rPr>
-        <w:t xml:space="preserve">Imagen </w:t>
-      </w:r>
-      <w:r>
-        <w:rPr>
-          <w:i/>
-          <w:iCs/>
-          <w:sz w:val="20"/>
-          <w:szCs w:val="20"/>
-          <w:lang w:val="en-US"/>
-        </w:rPr>
-        <w:t>17</w:t>
-      </w:r>
-      <w:r>
-        <w:rPr>
-          <w:i/>
-          <w:iCs/>
-          <w:sz w:val="20"/>
-          <w:szCs w:val="20"/>
-          <w:lang w:val="en-US"/>
-        </w:rPr>
-        <w:t xml:space="preserve">. </w:t>
-      </w:r>
-      <w:r>
-        <w:rPr>
-          <w:i/>
-          <w:iCs/>
-          <w:sz w:val="20"/>
-          <w:szCs w:val="20"/>
-        </w:rPr>
-        <w:t>Interfaz</w:t>
-      </w:r>
-      <w:r>
-        <w:rPr>
-          <w:i/>
-          <w:iCs/>
-          <w:sz w:val="20"/>
-          <w:szCs w:val="20"/>
-        </w:rPr>
-        <w:t xml:space="preserve"> </w:t>
-      </w:r>
-      <w:r>
-        <w:rPr>
-          <w:i/>
-          <w:iCs/>
-          <w:sz w:val="20"/>
-          <w:szCs w:val="20"/>
-          <w:lang w:val="en-US"/>
-        </w:rPr>
-        <w:t>Login</w:t>
-      </w:r>
-    </w:p>
-    <w:p>
-      <w:pPr>
-        <w:jc w:val="both"/>
-        <w:rPr>
-          <w:lang w:val="en-US"/>
-        </w:rPr>
-      </w:pPr>
-    </w:p>
-    <w:p>
-      <w:pPr>
-        <w:jc w:val="both"/>
-      </w:pPr>
-      <w:r>
-        <w:rPr>
-          <w:b/>
-          <w:bCs/>
-          <w:i/>
-          <w:iCs/>
-        </w:rPr>
-        <w:t>HU_018</w:t>
+      </w:pPr>
+      <w:r>
+        <w:rPr>
+          <w:b/>
+          <w:bCs/>
+          <w:i/>
+          <w:iCs/>
+        </w:rPr>
+        <w:t>HU_009</w:t>
       </w:r>
       <w:r>
         <w:rPr>
@@ -2594,10 +1925,13 @@
         <w:t xml:space="preserve">: </w:t>
       </w:r>
       <w:r>
-        <w:t>Interfaz que permite v</w:t>
-      </w:r>
-      <w:r>
-        <w:t>isualizar la información de los usuarios en el sistema por medio de una tabla.</w:t>
+        <w:t xml:space="preserve">Interfaz que </w:t>
+      </w:r>
+      <w:r>
+        <w:t xml:space="preserve">permite </w:t>
+      </w:r>
+      <w:r>
+        <w:t>realizar una búsqueda mediante el identificador de la venta, documento de identidad o nombre del cliente en las ventas registradas en el sistema.</w:t>
       </w:r>
     </w:p>
     <w:p>
@@ -2621,10 +1955,10 @@
           <w:lang w:val="de-DE"/>
         </w:rPr>
         <w:drawing>
-          <wp:inline distT="0" distB="0" distL="0" distR="0" wp14:anchorId="15FDFA71" wp14:editId="09FCCDEA">
-            <wp:extent cx="4205288" cy="4476750"/>
-            <wp:effectExtent l="0" t="0" r="5080" b="0"/>
-            <wp:docPr id="20" name="Imagen 20"/>
+          <wp:inline distT="0" distB="0" distL="0" distR="0" wp14:anchorId="65F8771E" wp14:editId="6A2A6A3B">
+            <wp:extent cx="4953000" cy="2499717"/>
+            <wp:effectExtent l="0" t="0" r="0" b="0"/>
+            <wp:docPr id="27" name="Imagen 27"/>
             <wp:cNvGraphicFramePr>
               <a:graphicFrameLocks xmlns:a="http://schemas.openxmlformats.org/drawingml/2006/main" noChangeAspect="1"/>
             </wp:cNvGraphicFramePr>
@@ -2632,13 +1966,13 @@
               <a:graphicData uri="http://schemas.openxmlformats.org/drawingml/2006/picture">
                 <pic:pic xmlns:pic="http://schemas.openxmlformats.org/drawingml/2006/picture">
                   <pic:nvPicPr>
-                    <pic:cNvPr id="0" name="Picture 6"/>
+                    <pic:cNvPr id="0" name="Picture 8"/>
                     <pic:cNvPicPr>
                       <a:picLocks noChangeAspect="1" noChangeArrowheads="1"/>
                     </pic:cNvPicPr>
                   </pic:nvPicPr>
                   <pic:blipFill>
-                    <a:blip r:embed="rId24">
+                    <a:blip r:embed="rId23" cstate="print">
                       <a:extLst>
                         <a:ext uri="{28A0092B-C50C-407E-A947-70E740481C1C}">
                           <a14:useLocalDpi xmlns:a14="http://schemas.microsoft.com/office/drawing/2010/main" val="0"/>
@@ -2653,7 +1987,7 @@
                   <pic:spPr bwMode="auto">
                     <a:xfrm>
                       <a:off x="0" y="0"/>
-                      <a:ext cx="4220778" cy="4493240"/>
+                      <a:ext cx="4976483" cy="2511569"/>
                     </a:xfrm>
                     <a:prstGeom prst="rect">
                       <a:avLst/>
@@ -2693,44 +2027,58 @@
           <w:sz w:val="20"/>
           <w:szCs w:val="20"/>
         </w:rPr>
-        <w:t>18</w:t>
-      </w:r>
-      <w:r>
-        <w:rPr>
-          <w:i/>
-          <w:iCs/>
-          <w:sz w:val="20"/>
-          <w:szCs w:val="20"/>
-        </w:rPr>
-        <w:t>. Interfa</w:t>
-      </w:r>
-      <w:r>
-        <w:rPr>
-          <w:i/>
-          <w:iCs/>
-          <w:sz w:val="20"/>
-          <w:szCs w:val="20"/>
-        </w:rPr>
-        <w:t>z Información usuarios</w:t>
+        <w:t>9</w:t>
+      </w:r>
+      <w:r>
+        <w:rPr>
+          <w:i/>
+          <w:iCs/>
+          <w:sz w:val="20"/>
+          <w:szCs w:val="20"/>
+        </w:rPr>
+        <w:t xml:space="preserve">. </w:t>
+      </w:r>
+      <w:r>
+        <w:rPr>
+          <w:i/>
+          <w:iCs/>
+          <w:sz w:val="20"/>
+          <w:szCs w:val="20"/>
+        </w:rPr>
+        <w:t xml:space="preserve">Interfaz </w:t>
+      </w:r>
+      <w:r>
+        <w:rPr>
+          <w:i/>
+          <w:iCs/>
+          <w:sz w:val="20"/>
+          <w:szCs w:val="20"/>
+        </w:rPr>
+        <w:t>Buscar ve</w:t>
+      </w:r>
+      <w:r>
+        <w:rPr>
+          <w:i/>
+          <w:iCs/>
+          <w:sz w:val="20"/>
+          <w:szCs w:val="20"/>
+        </w:rPr>
+        <w:t>nta</w:t>
       </w:r>
     </w:p>
     <w:p>
       <w:pPr>
         <w:jc w:val="both"/>
       </w:pPr>
-    </w:p>
-    <w:p>
-      <w:pPr>
-        <w:jc w:val="both"/>
-      </w:pPr>
-      <w:r>
-        <w:rPr>
-          <w:b/>
-          <w:bCs/>
-          <w:i/>
-          <w:iCs/>
-        </w:rPr>
-        <w:t>HU_019</w:t>
+      <w:r>
+        <w:rPr>
+          <w:b/>
+          <w:bCs/>
+          <w:i/>
+          <w:iCs/>
+        </w:rPr>
+        <w:lastRenderedPageBreak/>
+        <w:t>HU_010</w:t>
       </w:r>
       <w:r>
         <w:rPr>
@@ -2742,13 +2090,10 @@
         <w:t xml:space="preserve">: </w:t>
       </w:r>
       <w:r>
-        <w:t xml:space="preserve">Interfaz que permite </w:t>
-      </w:r>
-      <w:r>
-        <w:t>e</w:t>
-      </w:r>
-      <w:r>
-        <w:t>ditar la información de los usuarios del sistema</w:t>
+        <w:t xml:space="preserve">Permite </w:t>
+      </w:r>
+      <w:r>
+        <w:t>editar la información de la venta que deseo actualizar</w:t>
       </w:r>
       <w:r>
         <w:t>.</w:t>
@@ -2774,12 +2119,11 @@
           <w:noProof/>
           <w:lang w:val="de-DE"/>
         </w:rPr>
-        <w:lastRenderedPageBreak/>
         <w:drawing>
-          <wp:inline distT="0" distB="0" distL="0" distR="0" wp14:anchorId="3F0D82AE" wp14:editId="466BDB14">
-            <wp:extent cx="4628819" cy="2474462"/>
-            <wp:effectExtent l="0" t="0" r="635" b="2540"/>
-            <wp:docPr id="22" name="Imagen 22"/>
+          <wp:inline distT="0" distB="0" distL="0" distR="0" wp14:anchorId="21847C03" wp14:editId="3B756472">
+            <wp:extent cx="4786350" cy="2419350"/>
+            <wp:effectExtent l="0" t="0" r="0" b="0"/>
+            <wp:docPr id="29" name="Imagen 29"/>
             <wp:cNvGraphicFramePr>
               <a:graphicFrameLocks xmlns:a="http://schemas.openxmlformats.org/drawingml/2006/main" noChangeAspect="1"/>
             </wp:cNvGraphicFramePr>
@@ -2787,7 +2131,148 @@
               <a:graphicData uri="http://schemas.openxmlformats.org/drawingml/2006/picture">
                 <pic:pic xmlns:pic="http://schemas.openxmlformats.org/drawingml/2006/picture">
                   <pic:nvPicPr>
-                    <pic:cNvPr id="0" name="Picture 7"/>
+                    <pic:cNvPr id="0" name="Picture 9"/>
+                    <pic:cNvPicPr>
+                      <a:picLocks noChangeAspect="1" noChangeArrowheads="1"/>
+                    </pic:cNvPicPr>
+                  </pic:nvPicPr>
+                  <pic:blipFill>
+                    <a:blip r:embed="rId24" cstate="print">
+                      <a:extLst>
+                        <a:ext uri="{28A0092B-C50C-407E-A947-70E740481C1C}">
+                          <a14:useLocalDpi xmlns:a14="http://schemas.microsoft.com/office/drawing/2010/main" val="0"/>
+                        </a:ext>
+                      </a:extLst>
+                    </a:blip>
+                    <a:srcRect/>
+                    <a:stretch>
+                      <a:fillRect/>
+                    </a:stretch>
+                  </pic:blipFill>
+                  <pic:spPr bwMode="auto">
+                    <a:xfrm>
+                      <a:off x="0" y="0"/>
+                      <a:ext cx="4807352" cy="2429966"/>
+                    </a:xfrm>
+                    <a:prstGeom prst="rect">
+                      <a:avLst/>
+                    </a:prstGeom>
+                    <a:noFill/>
+                  </pic:spPr>
+                </pic:pic>
+              </a:graphicData>
+            </a:graphic>
+          </wp:inline>
+        </w:drawing>
+      </w:r>
+    </w:p>
+    <w:p>
+      <w:pPr>
+        <w:jc w:val="center"/>
+        <w:rPr>
+          <w:i/>
+          <w:iCs/>
+          <w:sz w:val="20"/>
+          <w:szCs w:val="20"/>
+        </w:rPr>
+      </w:pPr>
+      <w:r>
+        <w:rPr>
+          <w:i/>
+          <w:iCs/>
+          <w:sz w:val="20"/>
+          <w:szCs w:val="20"/>
+        </w:rPr>
+        <w:t xml:space="preserve">Imagen </w:t>
+      </w:r>
+      <w:r>
+        <w:rPr>
+          <w:i/>
+          <w:iCs/>
+          <w:sz w:val="20"/>
+          <w:szCs w:val="20"/>
+        </w:rPr>
+        <w:t>10</w:t>
+      </w:r>
+      <w:r>
+        <w:rPr>
+          <w:i/>
+          <w:iCs/>
+          <w:sz w:val="20"/>
+          <w:szCs w:val="20"/>
+        </w:rPr>
+        <w:t xml:space="preserve">. </w:t>
+      </w:r>
+      <w:r>
+        <w:rPr>
+          <w:i/>
+          <w:iCs/>
+          <w:sz w:val="20"/>
+          <w:szCs w:val="20"/>
+        </w:rPr>
+        <w:t>Editar venta</w:t>
+      </w:r>
+    </w:p>
+    <w:p>
+      <w:pPr>
+        <w:jc w:val="both"/>
+      </w:pPr>
+      <w:r>
+        <w:rPr>
+          <w:b/>
+          <w:bCs/>
+          <w:i/>
+          <w:iCs/>
+        </w:rPr>
+        <w:t>HU_011</w:t>
+      </w:r>
+      <w:r>
+        <w:rPr>
+          <w:b/>
+          <w:bCs/>
+          <w:i/>
+          <w:iCs/>
+        </w:rPr>
+        <w:t xml:space="preserve">: </w:t>
+      </w:r>
+      <w:r>
+        <w:t>Pop-up que mues</w:t>
+      </w:r>
+      <w:r>
+        <w:t>tra que la venta se actualizó correctamente.</w:t>
+      </w:r>
+    </w:p>
+    <w:p>
+      <w:pPr>
+        <w:jc w:val="center"/>
+        <w:rPr>
+          <w:b/>
+          <w:bCs/>
+          <w:i/>
+          <w:iCs/>
+        </w:rPr>
+      </w:pPr>
+      <w:r>
+        <w:rPr>
+          <w:b/>
+          <w:bCs/>
+          <w:i/>
+          <w:iCs/>
+          <w:noProof/>
+        </w:rPr>
+        <w:drawing>
+          <wp:inline distT="0" distB="0" distL="0" distR="0" wp14:anchorId="38EE0E3C" wp14:editId="07D930F3">
+            <wp:extent cx="2428875" cy="1368314"/>
+            <wp:effectExtent l="0" t="0" r="0" b="3810"/>
+            <wp:docPr id="13" name="Imagen 13"/>
+            <wp:cNvGraphicFramePr>
+              <a:graphicFrameLocks xmlns:a="http://schemas.openxmlformats.org/drawingml/2006/main" noChangeAspect="1"/>
+            </wp:cNvGraphicFramePr>
+            <a:graphic xmlns:a="http://schemas.openxmlformats.org/drawingml/2006/main">
+              <a:graphicData uri="http://schemas.openxmlformats.org/drawingml/2006/picture">
+                <pic:pic xmlns:pic="http://schemas.openxmlformats.org/drawingml/2006/picture">
+                  <pic:nvPicPr>
+                    <pic:cNvPr id="0" name="Picture 3"/>
                     <pic:cNvPicPr>
                       <a:picLocks noChangeAspect="1" noChangeArrowheads="1"/>
                     </pic:cNvPicPr>
@@ -2808,7 +2293,7 @@
                   <pic:spPr bwMode="auto">
                     <a:xfrm>
                       <a:off x="0" y="0"/>
-                      <a:ext cx="4645428" cy="2483341"/>
+                      <a:ext cx="2449447" cy="1379903"/>
                     </a:xfrm>
                     <a:prstGeom prst="rect">
                       <a:avLst/>
@@ -2848,6 +2333,1241 @@
           <w:sz w:val="20"/>
           <w:szCs w:val="20"/>
         </w:rPr>
+        <w:t>11</w:t>
+      </w:r>
+      <w:r>
+        <w:rPr>
+          <w:i/>
+          <w:iCs/>
+          <w:sz w:val="20"/>
+          <w:szCs w:val="20"/>
+        </w:rPr>
+        <w:t xml:space="preserve">. </w:t>
+      </w:r>
+      <w:r>
+        <w:rPr>
+          <w:i/>
+          <w:iCs/>
+          <w:sz w:val="20"/>
+          <w:szCs w:val="20"/>
+        </w:rPr>
+        <w:t>Pop-up venta actualizada</w:t>
+      </w:r>
+    </w:p>
+    <w:p>
+      <w:pPr>
+        <w:jc w:val="both"/>
+      </w:pPr>
+      <w:r>
+        <w:rPr>
+          <w:b/>
+          <w:bCs/>
+          <w:i/>
+          <w:iCs/>
+        </w:rPr>
+        <w:t>HU_012</w:t>
+      </w:r>
+      <w:r>
+        <w:rPr>
+          <w:b/>
+          <w:bCs/>
+          <w:i/>
+          <w:iCs/>
+        </w:rPr>
+        <w:t xml:space="preserve">: </w:t>
+      </w:r>
+      <w:r>
+        <w:t>I</w:t>
+      </w:r>
+      <w:r>
+        <w:t>nterfaz para el ingreso de un nuevo producto al sistema.</w:t>
+      </w:r>
+    </w:p>
+    <w:p>
+      <w:pPr>
+        <w:jc w:val="center"/>
+        <w:rPr>
+          <w:i/>
+          <w:iCs/>
+          <w:sz w:val="20"/>
+          <w:szCs w:val="20"/>
+        </w:rPr>
+      </w:pPr>
+      <w:r>
+        <w:rPr>
+          <w:noProof/>
+        </w:rPr>
+        <w:drawing>
+          <wp:inline distT="0" distB="0" distL="0" distR="0" wp14:anchorId="2A239162" wp14:editId="0E3C06F1">
+            <wp:extent cx="5612130" cy="2588260"/>
+            <wp:effectExtent l="0" t="0" r="7620" b="2540"/>
+            <wp:docPr id="9" name="Imagen 9" descr="Interfaz de usuario gráfica, Aplicación&#10;&#10;Descripción generada automáticamente"/>
+            <wp:cNvGraphicFramePr>
+              <a:graphicFrameLocks xmlns:a="http://schemas.openxmlformats.org/drawingml/2006/main" noChangeAspect="1"/>
+            </wp:cNvGraphicFramePr>
+            <a:graphic xmlns:a="http://schemas.openxmlformats.org/drawingml/2006/main">
+              <a:graphicData uri="http://schemas.openxmlformats.org/drawingml/2006/picture">
+                <pic:pic xmlns:pic="http://schemas.openxmlformats.org/drawingml/2006/picture">
+                  <pic:nvPicPr>
+                    <pic:cNvPr id="9" name="Imagen 9" descr="Interfaz de usuario gráfica, Aplicación&#10;&#10;Descripción generada automáticamente"/>
+                    <pic:cNvPicPr/>
+                  </pic:nvPicPr>
+                  <pic:blipFill>
+                    <a:blip r:embed="rId26"/>
+                    <a:stretch>
+                      <a:fillRect/>
+                    </a:stretch>
+                  </pic:blipFill>
+                  <pic:spPr>
+                    <a:xfrm>
+                      <a:off x="0" y="0"/>
+                      <a:ext cx="5612130" cy="2588260"/>
+                    </a:xfrm>
+                    <a:prstGeom prst="rect">
+                      <a:avLst/>
+                    </a:prstGeom>
+                  </pic:spPr>
+                </pic:pic>
+              </a:graphicData>
+            </a:graphic>
+          </wp:inline>
+        </w:drawing>
+      </w:r>
+      <w:r>
+        <w:rPr>
+          <w:i/>
+          <w:iCs/>
+          <w:sz w:val="20"/>
+          <w:szCs w:val="20"/>
+        </w:rPr>
+        <w:t xml:space="preserve">Imagen </w:t>
+      </w:r>
+      <w:r>
+        <w:rPr>
+          <w:i/>
+          <w:iCs/>
+          <w:sz w:val="20"/>
+          <w:szCs w:val="20"/>
+        </w:rPr>
+        <w:t>12</w:t>
+      </w:r>
+      <w:r>
+        <w:rPr>
+          <w:i/>
+          <w:iCs/>
+          <w:sz w:val="20"/>
+          <w:szCs w:val="20"/>
+        </w:rPr>
+        <w:t xml:space="preserve">. </w:t>
+      </w:r>
+      <w:r>
+        <w:rPr>
+          <w:i/>
+          <w:iCs/>
+          <w:sz w:val="20"/>
+          <w:szCs w:val="20"/>
+        </w:rPr>
+        <w:t>Interfaz registro nuev</w:t>
+      </w:r>
+      <w:r>
+        <w:rPr>
+          <w:i/>
+          <w:iCs/>
+          <w:sz w:val="20"/>
+          <w:szCs w:val="20"/>
+        </w:rPr>
+        <w:t>o producto</w:t>
+      </w:r>
+    </w:p>
+    <w:p>
+      <w:pPr>
+        <w:jc w:val="both"/>
+        <w:rPr>
+          <w:b/>
+          <w:bCs/>
+          <w:i/>
+          <w:iCs/>
+        </w:rPr>
+      </w:pPr>
+      <w:r>
+        <w:rPr>
+          <w:b/>
+          <w:bCs/>
+          <w:i/>
+          <w:iCs/>
+        </w:rPr>
+        <w:lastRenderedPageBreak/>
+        <w:t>HU_013</w:t>
+      </w:r>
+      <w:r>
+        <w:rPr>
+          <w:b/>
+          <w:bCs/>
+          <w:i/>
+          <w:iCs/>
+        </w:rPr>
+        <w:t xml:space="preserve">: </w:t>
+      </w:r>
+      <w:r>
+        <w:t>Pop-up que mues</w:t>
+      </w:r>
+      <w:r>
+        <w:t xml:space="preserve">tra que </w:t>
+      </w:r>
+      <w:r>
+        <w:t>visualiza que el producto fue creado correctamente.</w:t>
+      </w:r>
+    </w:p>
+    <w:p>
+      <w:pPr>
+        <w:jc w:val="center"/>
+        <w:rPr>
+          <w:b/>
+          <w:bCs/>
+          <w:i/>
+          <w:iCs/>
+        </w:rPr>
+      </w:pPr>
+      <w:r>
+        <w:rPr>
+          <w:b/>
+          <w:bCs/>
+          <w:i/>
+          <w:iCs/>
+          <w:noProof/>
+        </w:rPr>
+        <w:drawing>
+          <wp:inline distT="0" distB="0" distL="0" distR="0" wp14:anchorId="0FEC59CA" wp14:editId="0BE2D729">
+            <wp:extent cx="2400300" cy="1530900"/>
+            <wp:effectExtent l="0" t="0" r="0" b="0"/>
+            <wp:docPr id="14" name="Imagen 14"/>
+            <wp:cNvGraphicFramePr>
+              <a:graphicFrameLocks xmlns:a="http://schemas.openxmlformats.org/drawingml/2006/main" noChangeAspect="1"/>
+            </wp:cNvGraphicFramePr>
+            <a:graphic xmlns:a="http://schemas.openxmlformats.org/drawingml/2006/main">
+              <a:graphicData uri="http://schemas.openxmlformats.org/drawingml/2006/picture">
+                <pic:pic xmlns:pic="http://schemas.openxmlformats.org/drawingml/2006/picture">
+                  <pic:nvPicPr>
+                    <pic:cNvPr id="0" name="Picture 4"/>
+                    <pic:cNvPicPr>
+                      <a:picLocks noChangeAspect="1" noChangeArrowheads="1"/>
+                    </pic:cNvPicPr>
+                  </pic:nvPicPr>
+                  <pic:blipFill>
+                    <a:blip r:embed="rId27">
+                      <a:extLst>
+                        <a:ext uri="{28A0092B-C50C-407E-A947-70E740481C1C}">
+                          <a14:useLocalDpi xmlns:a14="http://schemas.microsoft.com/office/drawing/2010/main" val="0"/>
+                        </a:ext>
+                      </a:extLst>
+                    </a:blip>
+                    <a:srcRect/>
+                    <a:stretch>
+                      <a:fillRect/>
+                    </a:stretch>
+                  </pic:blipFill>
+                  <pic:spPr bwMode="auto">
+                    <a:xfrm>
+                      <a:off x="0" y="0"/>
+                      <a:ext cx="2410806" cy="1537600"/>
+                    </a:xfrm>
+                    <a:prstGeom prst="rect">
+                      <a:avLst/>
+                    </a:prstGeom>
+                    <a:noFill/>
+                  </pic:spPr>
+                </pic:pic>
+              </a:graphicData>
+            </a:graphic>
+          </wp:inline>
+        </w:drawing>
+      </w:r>
+    </w:p>
+    <w:p>
+      <w:pPr>
+        <w:jc w:val="center"/>
+        <w:rPr>
+          <w:i/>
+          <w:iCs/>
+          <w:sz w:val="20"/>
+          <w:szCs w:val="20"/>
+        </w:rPr>
+      </w:pPr>
+      <w:r>
+        <w:rPr>
+          <w:i/>
+          <w:iCs/>
+          <w:sz w:val="20"/>
+          <w:szCs w:val="20"/>
+        </w:rPr>
+        <w:t xml:space="preserve">Imagen </w:t>
+      </w:r>
+      <w:r>
+        <w:rPr>
+          <w:i/>
+          <w:iCs/>
+          <w:sz w:val="20"/>
+          <w:szCs w:val="20"/>
+        </w:rPr>
+        <w:t>13</w:t>
+      </w:r>
+      <w:r>
+        <w:rPr>
+          <w:i/>
+          <w:iCs/>
+          <w:sz w:val="20"/>
+          <w:szCs w:val="20"/>
+        </w:rPr>
+        <w:t xml:space="preserve">. </w:t>
+      </w:r>
+      <w:r>
+        <w:rPr>
+          <w:i/>
+          <w:iCs/>
+          <w:sz w:val="20"/>
+          <w:szCs w:val="20"/>
+        </w:rPr>
+        <w:t>Pop-up Producto guardado</w:t>
+      </w:r>
+    </w:p>
+    <w:p>
+      <w:pPr>
+        <w:jc w:val="both"/>
+      </w:pPr>
+      <w:r>
+        <w:rPr>
+          <w:b/>
+          <w:bCs/>
+          <w:i/>
+          <w:iCs/>
+        </w:rPr>
+        <w:t>HU_014</w:t>
+      </w:r>
+      <w:r>
+        <w:rPr>
+          <w:b/>
+          <w:bCs/>
+          <w:i/>
+          <w:iCs/>
+        </w:rPr>
+        <w:t xml:space="preserve">: </w:t>
+      </w:r>
+      <w:r>
+        <w:t>Interfaz de productos q</w:t>
+      </w:r>
+      <w:r>
+        <w:t>ue permite visualizar por medio de una tabla, los detalles de cada uno de los productos en existencia.</w:t>
+      </w:r>
+    </w:p>
+    <w:p>
+      <w:pPr>
+        <w:jc w:val="center"/>
+        <w:rPr>
+          <w:b/>
+          <w:bCs/>
+          <w:i/>
+          <w:iCs/>
+          <w:lang w:val="de-DE"/>
+        </w:rPr>
+      </w:pPr>
+      <w:r>
+        <w:rPr>
+          <w:b/>
+          <w:bCs/>
+          <w:i/>
+          <w:iCs/>
+          <w:noProof/>
+          <w:lang w:val="de-DE"/>
+        </w:rPr>
+        <w:drawing>
+          <wp:inline distT="0" distB="0" distL="0" distR="0" wp14:anchorId="545C7994" wp14:editId="57A4B399">
+            <wp:extent cx="5314950" cy="2474774"/>
+            <wp:effectExtent l="0" t="0" r="0" b="1905"/>
+            <wp:docPr id="24" name="Imagen 24"/>
+            <wp:cNvGraphicFramePr>
+              <a:graphicFrameLocks xmlns:a="http://schemas.openxmlformats.org/drawingml/2006/main" noChangeAspect="1"/>
+            </wp:cNvGraphicFramePr>
+            <a:graphic xmlns:a="http://schemas.openxmlformats.org/drawingml/2006/main">
+              <a:graphicData uri="http://schemas.openxmlformats.org/drawingml/2006/picture">
+                <pic:pic xmlns:pic="http://schemas.openxmlformats.org/drawingml/2006/picture">
+                  <pic:nvPicPr>
+                    <pic:cNvPr id="0" name="Picture 8"/>
+                    <pic:cNvPicPr>
+                      <a:picLocks noChangeAspect="1" noChangeArrowheads="1"/>
+                    </pic:cNvPicPr>
+                  </pic:nvPicPr>
+                  <pic:blipFill>
+                    <a:blip r:embed="rId28">
+                      <a:extLst>
+                        <a:ext uri="{28A0092B-C50C-407E-A947-70E740481C1C}">
+                          <a14:useLocalDpi xmlns:a14="http://schemas.microsoft.com/office/drawing/2010/main" val="0"/>
+                        </a:ext>
+                      </a:extLst>
+                    </a:blip>
+                    <a:srcRect/>
+                    <a:stretch>
+                      <a:fillRect/>
+                    </a:stretch>
+                  </pic:blipFill>
+                  <pic:spPr bwMode="auto">
+                    <a:xfrm>
+                      <a:off x="0" y="0"/>
+                      <a:ext cx="5330865" cy="2482185"/>
+                    </a:xfrm>
+                    <a:prstGeom prst="rect">
+                      <a:avLst/>
+                    </a:prstGeom>
+                    <a:noFill/>
+                  </pic:spPr>
+                </pic:pic>
+              </a:graphicData>
+            </a:graphic>
+          </wp:inline>
+        </w:drawing>
+      </w:r>
+    </w:p>
+    <w:p>
+      <w:pPr>
+        <w:jc w:val="center"/>
+        <w:rPr>
+          <w:i/>
+          <w:iCs/>
+          <w:sz w:val="20"/>
+          <w:szCs w:val="20"/>
+        </w:rPr>
+      </w:pPr>
+      <w:r>
+        <w:rPr>
+          <w:i/>
+          <w:iCs/>
+          <w:sz w:val="20"/>
+          <w:szCs w:val="20"/>
+        </w:rPr>
+        <w:t xml:space="preserve">Imagen </w:t>
+      </w:r>
+      <w:r>
+        <w:rPr>
+          <w:i/>
+          <w:iCs/>
+          <w:sz w:val="20"/>
+          <w:szCs w:val="20"/>
+        </w:rPr>
+        <w:t>1</w:t>
+      </w:r>
+      <w:r>
+        <w:rPr>
+          <w:i/>
+          <w:iCs/>
+          <w:sz w:val="20"/>
+          <w:szCs w:val="20"/>
+        </w:rPr>
+        <w:t>4. Interfa</w:t>
+      </w:r>
+      <w:r>
+        <w:rPr>
+          <w:i/>
+          <w:iCs/>
+          <w:sz w:val="20"/>
+          <w:szCs w:val="20"/>
+        </w:rPr>
+        <w:t>z Tabla productos</w:t>
+      </w:r>
+    </w:p>
+    <w:p>
+      <w:pPr>
+        <w:jc w:val="both"/>
+      </w:pPr>
+      <w:r>
+        <w:rPr>
+          <w:b/>
+          <w:bCs/>
+          <w:i/>
+          <w:iCs/>
+        </w:rPr>
+        <w:t>HU_015</w:t>
+      </w:r>
+      <w:r>
+        <w:rPr>
+          <w:b/>
+          <w:bCs/>
+          <w:i/>
+          <w:iCs/>
+        </w:rPr>
+        <w:t>:</w:t>
+      </w:r>
+      <w:r>
+        <w:rPr>
+          <w:b/>
+          <w:bCs/>
+          <w:i/>
+          <w:iCs/>
+        </w:rPr>
+        <w:t xml:space="preserve"> </w:t>
+      </w:r>
+      <w:r>
+        <w:t xml:space="preserve">Permite buscar el producto </w:t>
+      </w:r>
+      <w:r>
+        <w:t>mediante el identificador o descripción del producto en la información de los productos registrados en el sistema.</w:t>
+      </w:r>
+    </w:p>
+    <w:p>
+      <w:pPr>
+        <w:jc w:val="center"/>
+        <w:rPr>
+          <w:b/>
+          <w:bCs/>
+          <w:i/>
+          <w:iCs/>
+          <w:lang w:val="de-DE"/>
+        </w:rPr>
+      </w:pPr>
+      <w:r>
+        <w:rPr>
+          <w:b/>
+          <w:bCs/>
+          <w:i/>
+          <w:iCs/>
+          <w:noProof/>
+          <w:lang w:val="de-DE"/>
+        </w:rPr>
+        <w:drawing>
+          <wp:inline distT="0" distB="0" distL="0" distR="0" wp14:anchorId="632125CC" wp14:editId="27A2CDDF">
+            <wp:extent cx="2514600" cy="1946922"/>
+            <wp:effectExtent l="0" t="0" r="0" b="0"/>
+            <wp:docPr id="26" name="Imagen 26"/>
+            <wp:cNvGraphicFramePr>
+              <a:graphicFrameLocks xmlns:a="http://schemas.openxmlformats.org/drawingml/2006/main" noChangeAspect="1"/>
+            </wp:cNvGraphicFramePr>
+            <a:graphic xmlns:a="http://schemas.openxmlformats.org/drawingml/2006/main">
+              <a:graphicData uri="http://schemas.openxmlformats.org/drawingml/2006/picture">
+                <pic:pic xmlns:pic="http://schemas.openxmlformats.org/drawingml/2006/picture">
+                  <pic:nvPicPr>
+                    <pic:cNvPr id="0" name="Picture 9"/>
+                    <pic:cNvPicPr>
+                      <a:picLocks noChangeAspect="1" noChangeArrowheads="1"/>
+                    </pic:cNvPicPr>
+                  </pic:nvPicPr>
+                  <pic:blipFill>
+                    <a:blip r:embed="rId29">
+                      <a:extLst>
+                        <a:ext uri="{28A0092B-C50C-407E-A947-70E740481C1C}">
+                          <a14:useLocalDpi xmlns:a14="http://schemas.microsoft.com/office/drawing/2010/main" val="0"/>
+                        </a:ext>
+                      </a:extLst>
+                    </a:blip>
+                    <a:srcRect/>
+                    <a:stretch>
+                      <a:fillRect/>
+                    </a:stretch>
+                  </pic:blipFill>
+                  <pic:spPr bwMode="auto">
+                    <a:xfrm>
+                      <a:off x="0" y="0"/>
+                      <a:ext cx="2528645" cy="1957796"/>
+                    </a:xfrm>
+                    <a:prstGeom prst="rect">
+                      <a:avLst/>
+                    </a:prstGeom>
+                    <a:noFill/>
+                  </pic:spPr>
+                </pic:pic>
+              </a:graphicData>
+            </a:graphic>
+          </wp:inline>
+        </w:drawing>
+      </w:r>
+    </w:p>
+    <w:p>
+      <w:pPr>
+        <w:jc w:val="center"/>
+        <w:rPr>
+          <w:i/>
+          <w:iCs/>
+          <w:sz w:val="20"/>
+          <w:szCs w:val="20"/>
+        </w:rPr>
+      </w:pPr>
+      <w:r>
+        <w:rPr>
+          <w:i/>
+          <w:iCs/>
+          <w:sz w:val="20"/>
+          <w:szCs w:val="20"/>
+        </w:rPr>
+        <w:t xml:space="preserve">Imagen </w:t>
+      </w:r>
+      <w:r>
+        <w:rPr>
+          <w:i/>
+          <w:iCs/>
+          <w:sz w:val="20"/>
+          <w:szCs w:val="20"/>
+        </w:rPr>
+        <w:t>15</w:t>
+      </w:r>
+      <w:r>
+        <w:rPr>
+          <w:i/>
+          <w:iCs/>
+          <w:sz w:val="20"/>
+          <w:szCs w:val="20"/>
+        </w:rPr>
+        <w:t>. Interfa</w:t>
+      </w:r>
+      <w:r>
+        <w:rPr>
+          <w:i/>
+          <w:iCs/>
+          <w:sz w:val="20"/>
+          <w:szCs w:val="20"/>
+        </w:rPr>
+        <w:t>z Buscar producto</w:t>
+      </w:r>
+    </w:p>
+    <w:p>
+      <w:pPr>
+        <w:jc w:val="both"/>
+      </w:pPr>
+      <w:r>
+        <w:rPr>
+          <w:b/>
+          <w:bCs/>
+          <w:i/>
+          <w:iCs/>
+        </w:rPr>
+        <w:lastRenderedPageBreak/>
+        <w:t>HU_016</w:t>
+      </w:r>
+      <w:r>
+        <w:rPr>
+          <w:b/>
+          <w:bCs/>
+          <w:i/>
+          <w:iCs/>
+        </w:rPr>
+        <w:t xml:space="preserve">: </w:t>
+      </w:r>
+      <w:r>
+        <w:t>Permite editar la información de</w:t>
+      </w:r>
+      <w:r>
+        <w:t>l producto</w:t>
+      </w:r>
+      <w:r>
+        <w:t xml:space="preserve"> que deseo actualizar.</w:t>
+      </w:r>
+    </w:p>
+    <w:p>
+      <w:pPr>
+        <w:jc w:val="center"/>
+        <w:rPr>
+          <w:b/>
+          <w:bCs/>
+          <w:i/>
+          <w:iCs/>
+        </w:rPr>
+      </w:pPr>
+      <w:r>
+        <w:rPr>
+          <w:b/>
+          <w:bCs/>
+          <w:i/>
+          <w:iCs/>
+          <w:noProof/>
+        </w:rPr>
+        <w:drawing>
+          <wp:inline distT="0" distB="0" distL="0" distR="0" wp14:anchorId="0F922520" wp14:editId="53150B54">
+            <wp:extent cx="3419475" cy="4103370"/>
+            <wp:effectExtent l="0" t="0" r="9525" b="0"/>
+            <wp:docPr id="31" name="Imagen 31"/>
+            <wp:cNvGraphicFramePr>
+              <a:graphicFrameLocks xmlns:a="http://schemas.openxmlformats.org/drawingml/2006/main" noChangeAspect="1"/>
+            </wp:cNvGraphicFramePr>
+            <a:graphic xmlns:a="http://schemas.openxmlformats.org/drawingml/2006/main">
+              <a:graphicData uri="http://schemas.openxmlformats.org/drawingml/2006/picture">
+                <pic:pic xmlns:pic="http://schemas.openxmlformats.org/drawingml/2006/picture">
+                  <pic:nvPicPr>
+                    <pic:cNvPr id="0" name="Picture 10"/>
+                    <pic:cNvPicPr>
+                      <a:picLocks noChangeAspect="1" noChangeArrowheads="1"/>
+                    </pic:cNvPicPr>
+                  </pic:nvPicPr>
+                  <pic:blipFill>
+                    <a:blip r:embed="rId30">
+                      <a:extLst>
+                        <a:ext uri="{28A0092B-C50C-407E-A947-70E740481C1C}">
+                          <a14:useLocalDpi xmlns:a14="http://schemas.microsoft.com/office/drawing/2010/main" val="0"/>
+                        </a:ext>
+                      </a:extLst>
+                    </a:blip>
+                    <a:srcRect/>
+                    <a:stretch>
+                      <a:fillRect/>
+                    </a:stretch>
+                  </pic:blipFill>
+                  <pic:spPr bwMode="auto">
+                    <a:xfrm>
+                      <a:off x="0" y="0"/>
+                      <a:ext cx="3420243" cy="4104291"/>
+                    </a:xfrm>
+                    <a:prstGeom prst="rect">
+                      <a:avLst/>
+                    </a:prstGeom>
+                    <a:noFill/>
+                  </pic:spPr>
+                </pic:pic>
+              </a:graphicData>
+            </a:graphic>
+          </wp:inline>
+        </w:drawing>
+      </w:r>
+    </w:p>
+    <w:p>
+      <w:pPr>
+        <w:jc w:val="center"/>
+        <w:rPr>
+          <w:i/>
+          <w:iCs/>
+          <w:sz w:val="20"/>
+          <w:szCs w:val="20"/>
+        </w:rPr>
+      </w:pPr>
+      <w:proofErr w:type="spellStart"/>
+      <w:r>
+        <w:rPr>
+          <w:i/>
+          <w:iCs/>
+          <w:sz w:val="20"/>
+          <w:szCs w:val="20"/>
+          <w:lang w:val="de-DE"/>
+        </w:rPr>
+        <w:t>Imagen</w:t>
+      </w:r>
+      <w:proofErr w:type="spellEnd"/>
+      <w:r>
+        <w:rPr>
+          <w:i/>
+          <w:iCs/>
+          <w:sz w:val="20"/>
+          <w:szCs w:val="20"/>
+          <w:lang w:val="de-DE"/>
+        </w:rPr>
+        <w:t xml:space="preserve"> </w:t>
+      </w:r>
+      <w:r>
+        <w:rPr>
+          <w:i/>
+          <w:iCs/>
+          <w:sz w:val="20"/>
+          <w:szCs w:val="20"/>
+          <w:lang w:val="de-DE"/>
+        </w:rPr>
+        <w:t>16</w:t>
+      </w:r>
+      <w:r>
+        <w:rPr>
+          <w:i/>
+          <w:iCs/>
+          <w:sz w:val="20"/>
+          <w:szCs w:val="20"/>
+          <w:lang w:val="de-DE"/>
+        </w:rPr>
+        <w:t xml:space="preserve">. </w:t>
+      </w:r>
+      <w:r>
+        <w:rPr>
+          <w:i/>
+          <w:iCs/>
+          <w:sz w:val="20"/>
+          <w:szCs w:val="20"/>
+        </w:rPr>
+        <w:t>Editar producto</w:t>
+      </w:r>
+    </w:p>
+    <w:p>
+      <w:pPr>
+        <w:jc w:val="both"/>
+      </w:pPr>
+      <w:r>
+        <w:rPr>
+          <w:b/>
+          <w:bCs/>
+          <w:i/>
+          <w:iCs/>
+        </w:rPr>
+        <w:t>HU_017</w:t>
+      </w:r>
+      <w:r>
+        <w:rPr>
+          <w:b/>
+          <w:bCs/>
+          <w:i/>
+          <w:iCs/>
+        </w:rPr>
+        <w:t xml:space="preserve">: </w:t>
+      </w:r>
+      <w:r>
+        <w:t>Pop-up que permite ve</w:t>
+      </w:r>
+      <w:r>
+        <w:t>r que la actualización del producto se hizo correctamente.</w:t>
+      </w:r>
+    </w:p>
+    <w:p>
+      <w:pPr>
+        <w:jc w:val="center"/>
+        <w:rPr>
+          <w:b/>
+          <w:bCs/>
+          <w:i/>
+          <w:iCs/>
+          <w:lang w:val="de-DE"/>
+        </w:rPr>
+      </w:pPr>
+      <w:r>
+        <w:rPr>
+          <w:b/>
+          <w:bCs/>
+          <w:i/>
+          <w:iCs/>
+          <w:noProof/>
+          <w:lang w:val="de-DE"/>
+        </w:rPr>
+        <w:drawing>
+          <wp:inline distT="0" distB="0" distL="0" distR="0" wp14:anchorId="0C91BE93" wp14:editId="76936426">
+            <wp:extent cx="2714625" cy="1739056"/>
+            <wp:effectExtent l="0" t="0" r="0" b="0"/>
+            <wp:docPr id="16" name="Imagen 16"/>
+            <wp:cNvGraphicFramePr>
+              <a:graphicFrameLocks xmlns:a="http://schemas.openxmlformats.org/drawingml/2006/main" noChangeAspect="1"/>
+            </wp:cNvGraphicFramePr>
+            <a:graphic xmlns:a="http://schemas.openxmlformats.org/drawingml/2006/main">
+              <a:graphicData uri="http://schemas.openxmlformats.org/drawingml/2006/picture">
+                <pic:pic xmlns:pic="http://schemas.openxmlformats.org/drawingml/2006/picture">
+                  <pic:nvPicPr>
+                    <pic:cNvPr id="0" name="Picture 5"/>
+                    <pic:cNvPicPr>
+                      <a:picLocks noChangeAspect="1" noChangeArrowheads="1"/>
+                    </pic:cNvPicPr>
+                  </pic:nvPicPr>
+                  <pic:blipFill>
+                    <a:blip r:embed="rId31">
+                      <a:extLst>
+                        <a:ext uri="{28A0092B-C50C-407E-A947-70E740481C1C}">
+                          <a14:useLocalDpi xmlns:a14="http://schemas.microsoft.com/office/drawing/2010/main" val="0"/>
+                        </a:ext>
+                      </a:extLst>
+                    </a:blip>
+                    <a:srcRect/>
+                    <a:stretch>
+                      <a:fillRect/>
+                    </a:stretch>
+                  </pic:blipFill>
+                  <pic:spPr bwMode="auto">
+                    <a:xfrm>
+                      <a:off x="0" y="0"/>
+                      <a:ext cx="2735988" cy="1752741"/>
+                    </a:xfrm>
+                    <a:prstGeom prst="rect">
+                      <a:avLst/>
+                    </a:prstGeom>
+                    <a:noFill/>
+                  </pic:spPr>
+                </pic:pic>
+              </a:graphicData>
+            </a:graphic>
+          </wp:inline>
+        </w:drawing>
+      </w:r>
+    </w:p>
+    <w:p>
+      <w:pPr>
+        <w:jc w:val="center"/>
+        <w:rPr>
+          <w:i/>
+          <w:iCs/>
+          <w:sz w:val="20"/>
+          <w:szCs w:val="20"/>
+        </w:rPr>
+      </w:pPr>
+      <w:proofErr w:type="spellStart"/>
+      <w:r>
+        <w:rPr>
+          <w:i/>
+          <w:iCs/>
+          <w:sz w:val="20"/>
+          <w:szCs w:val="20"/>
+          <w:lang w:val="de-DE"/>
+        </w:rPr>
+        <w:t>Imagen</w:t>
+      </w:r>
+      <w:proofErr w:type="spellEnd"/>
+      <w:r>
+        <w:rPr>
+          <w:i/>
+          <w:iCs/>
+          <w:sz w:val="20"/>
+          <w:szCs w:val="20"/>
+          <w:lang w:val="de-DE"/>
+        </w:rPr>
+        <w:t xml:space="preserve"> </w:t>
+      </w:r>
+      <w:r>
+        <w:rPr>
+          <w:i/>
+          <w:iCs/>
+          <w:sz w:val="20"/>
+          <w:szCs w:val="20"/>
+          <w:lang w:val="de-DE"/>
+        </w:rPr>
+        <w:t>17</w:t>
+      </w:r>
+      <w:r>
+        <w:rPr>
+          <w:i/>
+          <w:iCs/>
+          <w:sz w:val="20"/>
+          <w:szCs w:val="20"/>
+          <w:lang w:val="de-DE"/>
+        </w:rPr>
+        <w:t xml:space="preserve">. </w:t>
+      </w:r>
+      <w:r>
+        <w:rPr>
+          <w:i/>
+          <w:iCs/>
+          <w:sz w:val="20"/>
+          <w:szCs w:val="20"/>
+        </w:rPr>
+        <w:t>Pop-up Producto actualizado</w:t>
+      </w:r>
+    </w:p>
+    <w:p>
+      <w:pPr>
+        <w:jc w:val="both"/>
+        <w:rPr>
+          <w:b/>
+          <w:bCs/>
+          <w:i/>
+          <w:iCs/>
+        </w:rPr>
+      </w:pPr>
+    </w:p>
+    <w:p>
+      <w:pPr>
+        <w:jc w:val="both"/>
+        <w:rPr>
+          <w:b/>
+          <w:bCs/>
+          <w:i/>
+          <w:iCs/>
+        </w:rPr>
+      </w:pPr>
+    </w:p>
+    <w:p>
+      <w:pPr>
+        <w:jc w:val="both"/>
+        <w:rPr>
+          <w:b/>
+          <w:bCs/>
+          <w:i/>
+          <w:iCs/>
+        </w:rPr>
+      </w:pPr>
+    </w:p>
+    <w:p>
+      <w:pPr>
+        <w:jc w:val="both"/>
+      </w:pPr>
+      <w:r>
+        <w:rPr>
+          <w:b/>
+          <w:bCs/>
+          <w:i/>
+          <w:iCs/>
+        </w:rPr>
+        <w:lastRenderedPageBreak/>
+        <w:t>HU_018</w:t>
+      </w:r>
+      <w:r>
+        <w:rPr>
+          <w:b/>
+          <w:bCs/>
+          <w:i/>
+          <w:iCs/>
+        </w:rPr>
+        <w:t xml:space="preserve">: </w:t>
+      </w:r>
+      <w:r>
+        <w:t>Interfaz que permite v</w:t>
+      </w:r>
+      <w:r>
+        <w:t>isualizar la información de los usuarios en el sistema por medio de una tabla.</w:t>
+      </w:r>
+    </w:p>
+    <w:p>
+      <w:pPr>
+        <w:jc w:val="center"/>
+        <w:rPr>
+          <w:b/>
+          <w:bCs/>
+          <w:i/>
+          <w:iCs/>
+          <w:lang w:val="de-DE"/>
+        </w:rPr>
+      </w:pPr>
+      <w:r>
+        <w:rPr>
+          <w:b/>
+          <w:bCs/>
+          <w:i/>
+          <w:iCs/>
+          <w:noProof/>
+          <w:lang w:val="de-DE"/>
+        </w:rPr>
+        <w:drawing>
+          <wp:inline distT="0" distB="0" distL="0" distR="0" wp14:anchorId="15FDFA71" wp14:editId="6A3BC7C6">
+            <wp:extent cx="2524125" cy="2687064"/>
+            <wp:effectExtent l="0" t="0" r="0" b="0"/>
+            <wp:docPr id="20" name="Imagen 20"/>
+            <wp:cNvGraphicFramePr>
+              <a:graphicFrameLocks xmlns:a="http://schemas.openxmlformats.org/drawingml/2006/main" noChangeAspect="1"/>
+            </wp:cNvGraphicFramePr>
+            <a:graphic xmlns:a="http://schemas.openxmlformats.org/drawingml/2006/main">
+              <a:graphicData uri="http://schemas.openxmlformats.org/drawingml/2006/picture">
+                <pic:pic xmlns:pic="http://schemas.openxmlformats.org/drawingml/2006/picture">
+                  <pic:nvPicPr>
+                    <pic:cNvPr id="0" name="Picture 6"/>
+                    <pic:cNvPicPr>
+                      <a:picLocks noChangeAspect="1" noChangeArrowheads="1"/>
+                    </pic:cNvPicPr>
+                  </pic:nvPicPr>
+                  <pic:blipFill>
+                    <a:blip r:embed="rId32" cstate="print">
+                      <a:extLst>
+                        <a:ext uri="{28A0092B-C50C-407E-A947-70E740481C1C}">
+                          <a14:useLocalDpi xmlns:a14="http://schemas.microsoft.com/office/drawing/2010/main" val="0"/>
+                        </a:ext>
+                      </a:extLst>
+                    </a:blip>
+                    <a:srcRect/>
+                    <a:stretch>
+                      <a:fillRect/>
+                    </a:stretch>
+                  </pic:blipFill>
+                  <pic:spPr bwMode="auto">
+                    <a:xfrm>
+                      <a:off x="0" y="0"/>
+                      <a:ext cx="2534817" cy="2698447"/>
+                    </a:xfrm>
+                    <a:prstGeom prst="rect">
+                      <a:avLst/>
+                    </a:prstGeom>
+                    <a:noFill/>
+                  </pic:spPr>
+                </pic:pic>
+              </a:graphicData>
+            </a:graphic>
+          </wp:inline>
+        </w:drawing>
+      </w:r>
+    </w:p>
+    <w:p>
+      <w:pPr>
+        <w:jc w:val="center"/>
+        <w:rPr>
+          <w:i/>
+          <w:iCs/>
+          <w:sz w:val="20"/>
+          <w:szCs w:val="20"/>
+        </w:rPr>
+      </w:pPr>
+      <w:r>
+        <w:rPr>
+          <w:i/>
+          <w:iCs/>
+          <w:sz w:val="20"/>
+          <w:szCs w:val="20"/>
+        </w:rPr>
+        <w:t xml:space="preserve">Imagen </w:t>
+      </w:r>
+      <w:r>
+        <w:rPr>
+          <w:i/>
+          <w:iCs/>
+          <w:sz w:val="20"/>
+          <w:szCs w:val="20"/>
+        </w:rPr>
+        <w:t>18</w:t>
+      </w:r>
+      <w:r>
+        <w:rPr>
+          <w:i/>
+          <w:iCs/>
+          <w:sz w:val="20"/>
+          <w:szCs w:val="20"/>
+        </w:rPr>
+        <w:t>. Interfa</w:t>
+      </w:r>
+      <w:r>
+        <w:rPr>
+          <w:i/>
+          <w:iCs/>
+          <w:sz w:val="20"/>
+          <w:szCs w:val="20"/>
+        </w:rPr>
+        <w:t>z Información usuarios</w:t>
+      </w:r>
+    </w:p>
+    <w:p>
+      <w:pPr>
+        <w:jc w:val="both"/>
+      </w:pPr>
+      <w:r>
+        <w:rPr>
+          <w:b/>
+          <w:bCs/>
+          <w:i/>
+          <w:iCs/>
+        </w:rPr>
+        <w:t>HU_019</w:t>
+      </w:r>
+      <w:r>
+        <w:rPr>
+          <w:b/>
+          <w:bCs/>
+          <w:i/>
+          <w:iCs/>
+        </w:rPr>
+        <w:t xml:space="preserve">: </w:t>
+      </w:r>
+      <w:r>
+        <w:t xml:space="preserve">Interfaz que permite </w:t>
+      </w:r>
+      <w:r>
+        <w:t>e</w:t>
+      </w:r>
+      <w:r>
+        <w:t>ditar la información de los usuarios del sistema</w:t>
+      </w:r>
+      <w:r>
+        <w:t>.</w:t>
+      </w:r>
+    </w:p>
+    <w:p>
+      <w:pPr>
+        <w:jc w:val="center"/>
+        <w:rPr>
+          <w:b/>
+          <w:bCs/>
+          <w:i/>
+          <w:iCs/>
+          <w:lang w:val="de-DE"/>
+        </w:rPr>
+      </w:pPr>
+      <w:r>
+        <w:rPr>
+          <w:b/>
+          <w:bCs/>
+          <w:i/>
+          <w:iCs/>
+          <w:noProof/>
+          <w:lang w:val="de-DE"/>
+        </w:rPr>
+        <w:drawing>
+          <wp:inline distT="0" distB="0" distL="0" distR="0" wp14:anchorId="3F0D82AE" wp14:editId="3CF7DAF7">
+            <wp:extent cx="3876675" cy="1802814"/>
+            <wp:effectExtent l="0" t="0" r="0" b="6985"/>
+            <wp:docPr id="22" name="Imagen 22"/>
+            <wp:cNvGraphicFramePr>
+              <a:graphicFrameLocks xmlns:a="http://schemas.openxmlformats.org/drawingml/2006/main" noChangeAspect="1"/>
+            </wp:cNvGraphicFramePr>
+            <a:graphic xmlns:a="http://schemas.openxmlformats.org/drawingml/2006/main">
+              <a:graphicData uri="http://schemas.openxmlformats.org/drawingml/2006/picture">
+                <pic:pic xmlns:pic="http://schemas.openxmlformats.org/drawingml/2006/picture">
+                  <pic:nvPicPr>
+                    <pic:cNvPr id="0" name="Picture 7"/>
+                    <pic:cNvPicPr>
+                      <a:picLocks noChangeAspect="1" noChangeArrowheads="1"/>
+                    </pic:cNvPicPr>
+                  </pic:nvPicPr>
+                  <pic:blipFill rotWithShape="1">
+                    <a:blip r:embed="rId33">
+                      <a:extLst>
+                        <a:ext uri="{28A0092B-C50C-407E-A947-70E740481C1C}">
+                          <a14:useLocalDpi xmlns:a14="http://schemas.microsoft.com/office/drawing/2010/main" val="0"/>
+                        </a:ext>
+                      </a:extLst>
+                    </a:blip>
+                    <a:srcRect t="8607" b="4400"/>
+                    <a:stretch/>
+                  </pic:blipFill>
+                  <pic:spPr bwMode="auto">
+                    <a:xfrm>
+                      <a:off x="0" y="0"/>
+                      <a:ext cx="3902194" cy="1814681"/>
+                    </a:xfrm>
+                    <a:prstGeom prst="rect">
+                      <a:avLst/>
+                    </a:prstGeom>
+                    <a:noFill/>
+                    <a:ln>
+                      <a:noFill/>
+                    </a:ln>
+                    <a:extLst>
+                      <a:ext uri="{53640926-AAD7-44D8-BBD7-CCE9431645EC}">
+                        <a14:shadowObscured xmlns:a14="http://schemas.microsoft.com/office/drawing/2010/main"/>
+                      </a:ext>
+                    </a:extLst>
+                  </pic:spPr>
+                </pic:pic>
+              </a:graphicData>
+            </a:graphic>
+          </wp:inline>
+        </w:drawing>
+      </w:r>
+    </w:p>
+    <w:p>
+      <w:pPr>
+        <w:jc w:val="center"/>
+        <w:rPr>
+          <w:i/>
+          <w:iCs/>
+          <w:sz w:val="20"/>
+          <w:szCs w:val="20"/>
+        </w:rPr>
+      </w:pPr>
+      <w:proofErr w:type="spellStart"/>
+      <w:r>
+        <w:rPr>
+          <w:i/>
+          <w:iCs/>
+          <w:sz w:val="20"/>
+          <w:szCs w:val="20"/>
+          <w:lang w:val="de-DE"/>
+        </w:rPr>
+        <w:t>Imagen</w:t>
+      </w:r>
+      <w:proofErr w:type="spellEnd"/>
+      <w:r>
+        <w:rPr>
+          <w:i/>
+          <w:iCs/>
+          <w:sz w:val="20"/>
+          <w:szCs w:val="20"/>
+          <w:lang w:val="de-DE"/>
+        </w:rPr>
+        <w:t xml:space="preserve"> </w:t>
+      </w:r>
+      <w:r>
+        <w:rPr>
+          <w:i/>
+          <w:iCs/>
+          <w:sz w:val="20"/>
+          <w:szCs w:val="20"/>
+          <w:lang w:val="de-DE"/>
+        </w:rPr>
         <w:t>19</w:t>
       </w:r>
       <w:r>
@@ -2856,6 +3576,7 @@
           <w:iCs/>
           <w:sz w:val="20"/>
           <w:szCs w:val="20"/>
+          <w:lang w:val="de-DE"/>
         </w:rPr>
         <w:t xml:space="preserve">. </w:t>
       </w:r>
@@ -2875,74 +3596,148 @@
           <w:sz w:val="20"/>
           <w:szCs w:val="20"/>
         </w:rPr>
-        <w:t>Login</w:t>
+        <w:t>Actualización usuario</w:t>
       </w:r>
     </w:p>
     <w:p>
       <w:pPr>
         <w:jc w:val="both"/>
-        <w:rPr>
+      </w:pPr>
+      <w:r>
+        <w:rPr>
+          <w:b/>
+          <w:bCs/>
+          <w:i/>
+          <w:iCs/>
+        </w:rPr>
+        <w:t>HU_020</w:t>
+      </w:r>
+      <w:r>
+        <w:rPr>
+          <w:b/>
+          <w:bCs/>
+          <w:i/>
+          <w:iCs/>
+        </w:rPr>
+        <w:t xml:space="preserve">: </w:t>
+      </w:r>
+      <w:r>
+        <w:t xml:space="preserve">Pop-up </w:t>
+      </w:r>
+      <w:r>
+        <w:t xml:space="preserve">que permite saber que </w:t>
+      </w:r>
+      <w:r>
+        <w:t xml:space="preserve">la </w:t>
+      </w:r>
+      <w:r>
+        <w:t>actualización del usuario se realizó correctamente.</w:t>
+      </w:r>
+    </w:p>
+    <w:p>
+      <w:pPr>
+        <w:jc w:val="center"/>
+        <w:rPr>
+          <w:b/>
+          <w:bCs/>
+          <w:i/>
+          <w:iCs/>
           <w:lang w:val="de-DE"/>
         </w:rPr>
       </w:pPr>
-    </w:p>
-    <w:p>
-      <w:pPr>
-        <w:jc w:val="both"/>
-        <w:rPr>
-          <w:b/>
-          <w:bCs/>
-          <w:i/>
-          <w:iCs/>
+      <w:r>
+        <w:rPr>
+          <w:b/>
+          <w:bCs/>
+          <w:i/>
+          <w:iCs/>
+          <w:noProof/>
           <w:lang w:val="de-DE"/>
         </w:rPr>
-      </w:pPr>
-      <w:r>
-        <w:rPr>
-          <w:b/>
-          <w:bCs/>
-          <w:i/>
-          <w:iCs/>
+        <w:drawing>
+          <wp:inline distT="0" distB="0" distL="0" distR="0" wp14:anchorId="249876B7" wp14:editId="7718F157">
+            <wp:extent cx="2162175" cy="1393589"/>
+            <wp:effectExtent l="0" t="0" r="0" b="0"/>
+            <wp:docPr id="19" name="Imagen 19"/>
+            <wp:cNvGraphicFramePr>
+              <a:graphicFrameLocks xmlns:a="http://schemas.openxmlformats.org/drawingml/2006/main" noChangeAspect="1"/>
+            </wp:cNvGraphicFramePr>
+            <a:graphic xmlns:a="http://schemas.openxmlformats.org/drawingml/2006/main">
+              <a:graphicData uri="http://schemas.openxmlformats.org/drawingml/2006/picture">
+                <pic:pic xmlns:pic="http://schemas.openxmlformats.org/drawingml/2006/picture">
+                  <pic:nvPicPr>
+                    <pic:cNvPr id="0" name="Picture 6"/>
+                    <pic:cNvPicPr>
+                      <a:picLocks noChangeAspect="1" noChangeArrowheads="1"/>
+                    </pic:cNvPicPr>
+                  </pic:nvPicPr>
+                  <pic:blipFill>
+                    <a:blip r:embed="rId34">
+                      <a:extLst>
+                        <a:ext uri="{28A0092B-C50C-407E-A947-70E740481C1C}">
+                          <a14:useLocalDpi xmlns:a14="http://schemas.microsoft.com/office/drawing/2010/main" val="0"/>
+                        </a:ext>
+                      </a:extLst>
+                    </a:blip>
+                    <a:srcRect/>
+                    <a:stretch>
+                      <a:fillRect/>
+                    </a:stretch>
+                  </pic:blipFill>
+                  <pic:spPr bwMode="auto">
+                    <a:xfrm>
+                      <a:off x="0" y="0"/>
+                      <a:ext cx="2175873" cy="1402418"/>
+                    </a:xfrm>
+                    <a:prstGeom prst="rect">
+                      <a:avLst/>
+                    </a:prstGeom>
+                    <a:noFill/>
+                  </pic:spPr>
+                </pic:pic>
+              </a:graphicData>
+            </a:graphic>
+          </wp:inline>
+        </w:drawing>
+      </w:r>
+    </w:p>
+    <w:p>
+      <w:pPr>
+        <w:ind w:left="708" w:hanging="708"/>
+        <w:jc w:val="center"/>
+        <w:rPr>
           <w:lang w:val="de-DE"/>
         </w:rPr>
-        <w:t>H</w:t>
-      </w:r>
-      <w:r>
-        <w:rPr>
-          <w:b/>
-          <w:bCs/>
-          <w:i/>
-          <w:iCs/>
+      </w:pPr>
+      <w:proofErr w:type="spellStart"/>
+      <w:r>
+        <w:rPr>
+          <w:i/>
+          <w:iCs/>
+          <w:sz w:val="20"/>
+          <w:szCs w:val="20"/>
           <w:lang w:val="de-DE"/>
         </w:rPr>
-        <w:t>U_020</w:t>
-      </w:r>
-    </w:p>
-    <w:p>
-      <w:pPr>
-        <w:jc w:val="center"/>
-        <w:rPr>
-          <w:i/>
-          <w:iCs/>
-          <w:sz w:val="20"/>
-          <w:szCs w:val="20"/>
-        </w:rPr>
-      </w:pPr>
-      <w:r>
-        <w:rPr>
-          <w:i/>
-          <w:iCs/>
-          <w:sz w:val="20"/>
-          <w:szCs w:val="20"/>
-        </w:rPr>
-        <w:t xml:space="preserve">Imagen </w:t>
-      </w:r>
-      <w:r>
-        <w:rPr>
-          <w:i/>
-          <w:iCs/>
-          <w:sz w:val="20"/>
-          <w:szCs w:val="20"/>
+        <w:t>Imagen</w:t>
+      </w:r>
+      <w:proofErr w:type="spellEnd"/>
+      <w:r>
+        <w:rPr>
+          <w:i/>
+          <w:iCs/>
+          <w:sz w:val="20"/>
+          <w:szCs w:val="20"/>
+          <w:lang w:val="de-DE"/>
+        </w:rPr>
+        <w:t xml:space="preserve"> </w:t>
+      </w:r>
+      <w:r>
+        <w:rPr>
+          <w:i/>
+          <w:iCs/>
+          <w:sz w:val="20"/>
+          <w:szCs w:val="20"/>
+          <w:lang w:val="de-DE"/>
         </w:rPr>
         <w:t>20</w:t>
       </w:r>
@@ -2952,6 +3747,7 @@
           <w:iCs/>
           <w:sz w:val="20"/>
           <w:szCs w:val="20"/>
+          <w:lang w:val="de-DE"/>
         </w:rPr>
         <w:t xml:space="preserve">. </w:t>
       </w:r>
@@ -2962,64 +3758,16 @@
           <w:sz w:val="20"/>
           <w:szCs w:val="20"/>
         </w:rPr>
-        <w:t xml:space="preserve">Interfaz </w:t>
-      </w:r>
-      <w:r>
-        <w:rPr>
-          <w:i/>
-          <w:iCs/>
-          <w:sz w:val="20"/>
-          <w:szCs w:val="20"/>
-        </w:rPr>
-        <w:t>Login</w:t>
-      </w:r>
-    </w:p>
-    <w:p>
-      <w:pPr>
-        <w:jc w:val="both"/>
-        <w:rPr>
-          <w:lang w:val="de-DE"/>
-        </w:rPr>
-      </w:pPr>
-    </w:p>
-    <w:p>
-      <w:pPr>
-        <w:rPr>
-          <w:i/>
-          <w:iCs/>
-          <w:sz w:val="20"/>
-          <w:szCs w:val="20"/>
-          <w:lang w:val="de-DE"/>
-        </w:rPr>
-      </w:pPr>
-    </w:p>
-    <w:p>
-      <w:pPr>
-        <w:jc w:val="both"/>
-        <w:rPr>
-          <w:lang w:val="de-DE"/>
-        </w:rPr>
-      </w:pPr>
-    </w:p>
-    <w:p>
-      <w:pPr>
-        <w:jc w:val="center"/>
-        <w:rPr>
-          <w:i/>
-          <w:iCs/>
-          <w:sz w:val="20"/>
-          <w:szCs w:val="20"/>
-          <w:lang w:val="de-DE"/>
-        </w:rPr>
-      </w:pPr>
+        <w:t>Pop-up Actualización usuario</w:t>
+      </w:r>
     </w:p>
     <w:sectPr>
-      <w:headerReference w:type="even" r:id="rId26"/>
-      <w:headerReference w:type="default" r:id="rId27"/>
-      <w:footerReference w:type="even" r:id="rId28"/>
-      <w:footerReference w:type="default" r:id="rId29"/>
-      <w:headerReference w:type="first" r:id="rId30"/>
-      <w:footerReference w:type="first" r:id="rId31"/>
+      <w:headerReference w:type="even" r:id="rId35"/>
+      <w:headerReference w:type="default" r:id="rId36"/>
+      <w:footerReference w:type="even" r:id="rId37"/>
+      <w:footerReference w:type="default" r:id="rId38"/>
+      <w:headerReference w:type="first" r:id="rId39"/>
+      <w:footerReference w:type="first" r:id="rId40"/>
       <w:pgSz w:w="12240" w:h="15840"/>
       <w:pgMar w:top="1417" w:right="1701" w:bottom="1417" w:left="1701" w:header="708" w:footer="708" w:gutter="0"/>
       <w:cols w:space="708"/>

</xml_diff>